<commit_message>
Add LASER acronym for how to respond to an incident report
Listen without judgment
Ask clarifying questions
Seek additional resources as necessary
Ensure reporter safety
Report or Respond to the incident
</commit_message>
<xml_diff>
--- a/report-template-for-responders.docx
+++ b/report-template-for-responders.docx
@@ -16,14 +16,14 @@
         </w:tblCellMar>
       </w:tblPr>
       <w:tblGrid>
-        <w:gridCol w:w="4231"/>
-        <w:gridCol w:w="5129"/>
+        <w:gridCol w:w="4050"/>
+        <w:gridCol w:w="5310"/>
       </w:tblGrid>
       <w:tr>
         <w:trPr/>
         <w:tc>
           <w:tcPr>
-            <w:tcW w:w="4231" w:type="dxa"/>
+            <w:tcW w:w="4050" w:type="dxa"/>
             <w:tcBorders/>
             <w:shd w:fill="auto" w:val="clear"/>
           </w:tcPr>
@@ -32,14 +32,14 @@
               <w:pStyle w:val="Normal"/>
               <w:spacing w:before="0" w:after="0"/>
               <w:rPr>
-                <w:sz w:val="26"/>
-                <w:szCs w:val="26"/>
+                <w:sz w:val="24"/>
+                <w:szCs w:val="24"/>
               </w:rPr>
             </w:pPr>
             <w:r>
               <w:rPr>
-                <w:sz w:val="26"/>
-                <w:szCs w:val="26"/>
+                <w:sz w:val="24"/>
+                <w:szCs w:val="24"/>
               </w:rPr>
               <w:t>Incident response staff contact info:</w:t>
             </w:r>
@@ -49,14 +49,14 @@
               <w:pStyle w:val="Normal"/>
               <w:spacing w:before="0" w:after="0"/>
               <w:rPr>
-                <w:sz w:val="26"/>
-                <w:szCs w:val="26"/>
+                <w:sz w:val="24"/>
+                <w:szCs w:val="24"/>
               </w:rPr>
             </w:pPr>
             <w:r>
               <w:rPr>
-                <w:sz w:val="26"/>
-                <w:szCs w:val="26"/>
+                <w:sz w:val="24"/>
+                <w:szCs w:val="24"/>
               </w:rPr>
             </w:r>
           </w:p>
@@ -65,14 +65,14 @@
               <w:pStyle w:val="Normal"/>
               <w:spacing w:before="0" w:after="0"/>
               <w:rPr>
-                <w:sz w:val="26"/>
-                <w:szCs w:val="26"/>
+                <w:sz w:val="24"/>
+                <w:szCs w:val="24"/>
               </w:rPr>
             </w:pPr>
             <w:r>
               <w:rPr>
-                <w:sz w:val="26"/>
-                <w:szCs w:val="26"/>
+                <w:sz w:val="24"/>
+                <w:szCs w:val="24"/>
               </w:rPr>
             </w:r>
           </w:p>
@@ -81,14 +81,14 @@
               <w:pStyle w:val="Normal"/>
               <w:spacing w:before="0" w:after="0"/>
               <w:rPr>
-                <w:sz w:val="26"/>
-                <w:szCs w:val="26"/>
+                <w:sz w:val="24"/>
+                <w:szCs w:val="24"/>
               </w:rPr>
             </w:pPr>
             <w:r>
               <w:rPr>
-                <w:sz w:val="26"/>
-                <w:szCs w:val="26"/>
+                <w:sz w:val="24"/>
+                <w:szCs w:val="24"/>
               </w:rPr>
               <w:t>Date:</w:t>
             </w:r>
@@ -98,14 +98,14 @@
               <w:pStyle w:val="Normal"/>
               <w:spacing w:before="0" w:after="0"/>
               <w:rPr>
-                <w:sz w:val="26"/>
-                <w:szCs w:val="26"/>
+                <w:sz w:val="24"/>
+                <w:szCs w:val="24"/>
               </w:rPr>
             </w:pPr>
             <w:r>
               <w:rPr>
-                <w:sz w:val="26"/>
-                <w:szCs w:val="26"/>
+                <w:sz w:val="24"/>
+                <w:szCs w:val="24"/>
               </w:rPr>
               <w:t>Time:</w:t>
             </w:r>
@@ -115,14 +115,14 @@
               <w:pStyle w:val="Normal"/>
               <w:spacing w:before="0" w:after="0"/>
               <w:rPr>
-                <w:sz w:val="26"/>
-                <w:szCs w:val="26"/>
+                <w:sz w:val="24"/>
+                <w:szCs w:val="24"/>
               </w:rPr>
             </w:pPr>
             <w:r>
               <w:rPr>
-                <w:sz w:val="26"/>
-                <w:szCs w:val="26"/>
+                <w:sz w:val="24"/>
+                <w:szCs w:val="24"/>
               </w:rPr>
               <w:t>Location of incident:</w:t>
             </w:r>
@@ -130,7 +130,7 @@
         </w:tc>
         <w:tc>
           <w:tcPr>
-            <w:tcW w:w="5129" w:type="dxa"/>
+            <w:tcW w:w="5310" w:type="dxa"/>
             <w:tcBorders>
               <w:top w:val="single" w:sz="2" w:space="0" w:color="000000"/>
               <w:left w:val="single" w:sz="2" w:space="0" w:color="000000"/>
@@ -157,7 +157,49 @@
                 <w:sz w:val="22"/>
                 <w:szCs w:val="22"/>
               </w:rPr>
-              <w:t>Goals:</w:t>
+              <w:t>Before: Ask if they want</w:t>
+            </w:r>
+            <w:r>
+              <w:rPr>
+                <w:sz w:val="22"/>
+                <w:szCs w:val="22"/>
+              </w:rPr>
+              <w:t xml:space="preserve"> to </w:t>
+            </w:r>
+            <w:r>
+              <w:rPr>
+                <w:sz w:val="22"/>
+                <w:szCs w:val="22"/>
+              </w:rPr>
+              <w:t>go to</w:t>
+            </w:r>
+            <w:r>
+              <w:rPr>
+                <w:sz w:val="22"/>
+                <w:szCs w:val="22"/>
+              </w:rPr>
+              <w:t xml:space="preserve"> a quiet, private place</w:t>
+            </w:r>
+          </w:p>
+          <w:p>
+            <w:pPr>
+              <w:pStyle w:val="Normal"/>
+              <w:rPr>
+                <w:b/>
+                <w:b/>
+                <w:bCs/>
+                <w:sz w:val="22"/>
+                <w:szCs w:val="22"/>
+              </w:rPr>
+            </w:pPr>
+            <w:r>
+              <w:rPr>
+                <w:b/>
+                <w:bCs/>
+                <w:sz w:val="22"/>
+                <w:szCs w:val="22"/>
+              </w:rPr>
+              <w:t>LASER</w:t>
             </w:r>
           </w:p>
           <w:p>
@@ -174,10 +216,19 @@
             </w:pPr>
             <w:r>
               <w:rPr>
+                <w:b/>
+                <w:bCs/>
                 <w:sz w:val="22"/>
                 <w:szCs w:val="22"/>
               </w:rPr>
-              <w:t>Be a neutral third-party to gather data</w:t>
+              <w:t>Listen</w:t>
+            </w:r>
+            <w:r>
+              <w:rPr>
+                <w:sz w:val="22"/>
+                <w:szCs w:val="22"/>
+              </w:rPr>
+              <w:t xml:space="preserve"> without judgment</w:t>
             </w:r>
           </w:p>
           <w:p>
@@ -194,10 +245,19 @@
             </w:pPr>
             <w:r>
               <w:rPr>
+                <w:b/>
+                <w:bCs/>
                 <w:sz w:val="22"/>
                 <w:szCs w:val="22"/>
               </w:rPr>
-              <w:t>Be an active listener and don't judge</w:t>
+              <w:t>Ask</w:t>
+            </w:r>
+            <w:r>
+              <w:rPr>
+                <w:sz w:val="22"/>
+                <w:szCs w:val="22"/>
+              </w:rPr>
+              <w:t xml:space="preserve"> clarifying questions</w:t>
             </w:r>
           </w:p>
           <w:p>
@@ -214,26 +274,19 @@
             </w:pPr>
             <w:r>
               <w:rPr>
+                <w:b/>
+                <w:bCs/>
                 <w:sz w:val="22"/>
                 <w:szCs w:val="22"/>
               </w:rPr>
-              <w:t>Ensure the reporter's safety</w:t>
+              <w:t>Seek</w:t>
             </w:r>
-          </w:p>
-          <w:p>
-            <w:pPr>
-              <w:pStyle w:val="Normal"/>
+            <w:r>
               <w:rPr>
                 <w:sz w:val="22"/>
                 <w:szCs w:val="22"/>
               </w:rPr>
-            </w:pPr>
-            <w:r>
-              <w:rPr>
-                <w:sz w:val="22"/>
-                <w:szCs w:val="22"/>
-              </w:rPr>
-              <w:t>Procedure:</w:t>
+              <w:t xml:space="preserve"> assistance or other resources</w:t>
             </w:r>
           </w:p>
           <w:p>
@@ -241,7 +294,7 @@
               <w:pStyle w:val="Normal"/>
               <w:numPr>
                 <w:ilvl w:val="0"/>
-                <w:numId w:val="3"/>
+                <w:numId w:val="2"/>
               </w:numPr>
               <w:rPr>
                 <w:sz w:val="22"/>
@@ -250,10 +303,19 @@
             </w:pPr>
             <w:r>
               <w:rPr>
+                <w:b/>
+                <w:bCs/>
                 <w:sz w:val="22"/>
                 <w:szCs w:val="22"/>
               </w:rPr>
-              <w:t>Go to a quiet, private place</w:t>
+              <w:t>Ensure</w:t>
+            </w:r>
+            <w:r>
+              <w:rPr>
+                <w:sz w:val="22"/>
+                <w:szCs w:val="22"/>
+              </w:rPr>
+              <w:t xml:space="preserve"> everyone's safety</w:t>
             </w:r>
           </w:p>
           <w:p>
@@ -261,7 +323,7 @@
               <w:pStyle w:val="Normal"/>
               <w:numPr>
                 <w:ilvl w:val="0"/>
-                <w:numId w:val="3"/>
+                <w:numId w:val="2"/>
               </w:numPr>
               <w:rPr>
                 <w:sz w:val="22"/>
@@ -270,24 +332,52 @@
             </w:pPr>
             <w:r>
               <w:rPr>
+                <w:b/>
+                <w:bCs/>
                 <w:sz w:val="22"/>
                 <w:szCs w:val="22"/>
               </w:rPr>
-              <w:t>Clarify any confusion you have</w:t>
+              <w:t>Report</w:t>
+            </w:r>
+            <w:r>
+              <w:rPr>
+                <w:sz w:val="22"/>
+                <w:szCs w:val="22"/>
+              </w:rPr>
+              <w:t xml:space="preserve"> or </w:t>
+            </w:r>
+            <w:r>
+              <w:rPr>
+                <w:b/>
+                <w:bCs/>
+                <w:sz w:val="22"/>
+                <w:szCs w:val="22"/>
+              </w:rPr>
+              <w:t>Respond</w:t>
+            </w:r>
+            <w:r>
+              <w:rPr>
+                <w:sz w:val="22"/>
+                <w:szCs w:val="22"/>
+              </w:rPr>
+              <w:t xml:space="preserve"> to the incident</w:t>
             </w:r>
           </w:p>
           <w:p>
             <w:pPr>
               <w:pStyle w:val="Normal"/>
-              <w:numPr>
-                <w:ilvl w:val="0"/>
-                <w:numId w:val="3"/>
-              </w:numPr>
               <w:rPr>
                 <w:sz w:val="22"/>
                 <w:szCs w:val="22"/>
               </w:rPr>
             </w:pPr>
+            <w:r>
+              <w:rPr>
+                <w:sz w:val="22"/>
+                <w:szCs w:val="22"/>
+              </w:rPr>
+              <w:t xml:space="preserve">After: </w:t>
+            </w:r>
             <w:r>
               <w:rPr>
                 <w:sz w:val="22"/>
@@ -300,47 +390,7 @@
                 <w:sz w:val="22"/>
                 <w:szCs w:val="22"/>
               </w:rPr>
-              <w:t>&amp; acknowledge their report</w:t>
-            </w:r>
-          </w:p>
-          <w:p>
-            <w:pPr>
-              <w:pStyle w:val="Normal"/>
-              <w:numPr>
-                <w:ilvl w:val="0"/>
-                <w:numId w:val="3"/>
-              </w:numPr>
-              <w:rPr>
-                <w:sz w:val="22"/>
-                <w:szCs w:val="22"/>
-              </w:rPr>
-            </w:pPr>
-            <w:r>
-              <w:rPr>
-                <w:sz w:val="22"/>
-                <w:szCs w:val="22"/>
-              </w:rPr>
-              <w:t>Get names and contact info</w:t>
-            </w:r>
-          </w:p>
-          <w:p>
-            <w:pPr>
-              <w:pStyle w:val="Normal"/>
-              <w:numPr>
-                <w:ilvl w:val="0"/>
-                <w:numId w:val="3"/>
-              </w:numPr>
-              <w:rPr>
-                <w:sz w:val="22"/>
-                <w:szCs w:val="22"/>
-              </w:rPr>
-            </w:pPr>
-            <w:r>
-              <w:rPr>
-                <w:sz w:val="22"/>
-                <w:szCs w:val="22"/>
-              </w:rPr>
-              <w:t>Seek additional resources for the reporter</w:t>
+              <w:t>for reporting the incident</w:t>
             </w:r>
           </w:p>
         </w:tc>
@@ -1222,160 +1272,11 @@
       </w:rPr>
     </w:lvl>
   </w:abstractNum>
-  <w:abstractNum w:abstractNumId="3">
-    <w:lvl w:ilvl="0">
-      <w:start w:val="1"/>
-      <w:numFmt w:val="bullet"/>
-      <w:lvlText w:val=""/>
-      <w:lvlJc w:val="left"/>
-      <w:pPr>
-        <w:tabs>
-          <w:tab w:val="num" w:pos="720"/>
-        </w:tabs>
-        <w:ind w:left="720" w:hanging="360"/>
-      </w:pPr>
-      <w:rPr>
-        <w:rFonts w:ascii="Symbol" w:hAnsi="Symbol" w:cs="Symbol" w:hint="default"/>
-        <w:rFonts w:cs="OpenSymbol"/>
-      </w:rPr>
-    </w:lvl>
-    <w:lvl w:ilvl="1">
-      <w:start w:val="1"/>
-      <w:numFmt w:val="bullet"/>
-      <w:lvlText w:val="◦"/>
-      <w:lvlJc w:val="left"/>
-      <w:pPr>
-        <w:tabs>
-          <w:tab w:val="num" w:pos="1080"/>
-        </w:tabs>
-        <w:ind w:left="1080" w:hanging="360"/>
-      </w:pPr>
-      <w:rPr>
-        <w:rFonts w:ascii="OpenSymbol" w:hAnsi="OpenSymbol" w:cs="OpenSymbol" w:hint="default"/>
-        <w:rFonts w:cs="OpenSymbol"/>
-      </w:rPr>
-    </w:lvl>
-    <w:lvl w:ilvl="2">
-      <w:start w:val="1"/>
-      <w:numFmt w:val="bullet"/>
-      <w:lvlText w:val="▪"/>
-      <w:lvlJc w:val="left"/>
-      <w:pPr>
-        <w:tabs>
-          <w:tab w:val="num" w:pos="1440"/>
-        </w:tabs>
-        <w:ind w:left="1440" w:hanging="360"/>
-      </w:pPr>
-      <w:rPr>
-        <w:rFonts w:ascii="OpenSymbol" w:hAnsi="OpenSymbol" w:cs="OpenSymbol" w:hint="default"/>
-        <w:rFonts w:cs="OpenSymbol"/>
-      </w:rPr>
-    </w:lvl>
-    <w:lvl w:ilvl="3">
-      <w:start w:val="1"/>
-      <w:numFmt w:val="bullet"/>
-      <w:lvlText w:val=""/>
-      <w:lvlJc w:val="left"/>
-      <w:pPr>
-        <w:tabs>
-          <w:tab w:val="num" w:pos="1800"/>
-        </w:tabs>
-        <w:ind w:left="1800" w:hanging="360"/>
-      </w:pPr>
-      <w:rPr>
-        <w:rFonts w:ascii="Symbol" w:hAnsi="Symbol" w:cs="Symbol" w:hint="default"/>
-        <w:rFonts w:cs="OpenSymbol"/>
-      </w:rPr>
-    </w:lvl>
-    <w:lvl w:ilvl="4">
-      <w:start w:val="1"/>
-      <w:numFmt w:val="bullet"/>
-      <w:lvlText w:val="◦"/>
-      <w:lvlJc w:val="left"/>
-      <w:pPr>
-        <w:tabs>
-          <w:tab w:val="num" w:pos="2160"/>
-        </w:tabs>
-        <w:ind w:left="2160" w:hanging="360"/>
-      </w:pPr>
-      <w:rPr>
-        <w:rFonts w:ascii="OpenSymbol" w:hAnsi="OpenSymbol" w:cs="OpenSymbol" w:hint="default"/>
-        <w:rFonts w:cs="OpenSymbol"/>
-      </w:rPr>
-    </w:lvl>
-    <w:lvl w:ilvl="5">
-      <w:start w:val="1"/>
-      <w:numFmt w:val="bullet"/>
-      <w:lvlText w:val="▪"/>
-      <w:lvlJc w:val="left"/>
-      <w:pPr>
-        <w:tabs>
-          <w:tab w:val="num" w:pos="2520"/>
-        </w:tabs>
-        <w:ind w:left="2520" w:hanging="360"/>
-      </w:pPr>
-      <w:rPr>
-        <w:rFonts w:ascii="OpenSymbol" w:hAnsi="OpenSymbol" w:cs="OpenSymbol" w:hint="default"/>
-        <w:rFonts w:cs="OpenSymbol"/>
-      </w:rPr>
-    </w:lvl>
-    <w:lvl w:ilvl="6">
-      <w:start w:val="1"/>
-      <w:numFmt w:val="bullet"/>
-      <w:lvlText w:val=""/>
-      <w:lvlJc w:val="left"/>
-      <w:pPr>
-        <w:tabs>
-          <w:tab w:val="num" w:pos="2880"/>
-        </w:tabs>
-        <w:ind w:left="2880" w:hanging="360"/>
-      </w:pPr>
-      <w:rPr>
-        <w:rFonts w:ascii="Symbol" w:hAnsi="Symbol" w:cs="Symbol" w:hint="default"/>
-        <w:rFonts w:cs="OpenSymbol"/>
-      </w:rPr>
-    </w:lvl>
-    <w:lvl w:ilvl="7">
-      <w:start w:val="1"/>
-      <w:numFmt w:val="bullet"/>
-      <w:lvlText w:val="◦"/>
-      <w:lvlJc w:val="left"/>
-      <w:pPr>
-        <w:tabs>
-          <w:tab w:val="num" w:pos="3240"/>
-        </w:tabs>
-        <w:ind w:left="3240" w:hanging="360"/>
-      </w:pPr>
-      <w:rPr>
-        <w:rFonts w:ascii="OpenSymbol" w:hAnsi="OpenSymbol" w:cs="OpenSymbol" w:hint="default"/>
-        <w:rFonts w:cs="OpenSymbol"/>
-      </w:rPr>
-    </w:lvl>
-    <w:lvl w:ilvl="8">
-      <w:start w:val="1"/>
-      <w:numFmt w:val="bullet"/>
-      <w:lvlText w:val="▪"/>
-      <w:lvlJc w:val="left"/>
-      <w:pPr>
-        <w:tabs>
-          <w:tab w:val="num" w:pos="3600"/>
-        </w:tabs>
-        <w:ind w:left="3600" w:hanging="360"/>
-      </w:pPr>
-      <w:rPr>
-        <w:rFonts w:ascii="OpenSymbol" w:hAnsi="OpenSymbol" w:cs="OpenSymbol" w:hint="default"/>
-        <w:rFonts w:cs="OpenSymbol"/>
-      </w:rPr>
-    </w:lvl>
-  </w:abstractNum>
   <w:num w:numId="1">
     <w:abstractNumId w:val="1"/>
   </w:num>
   <w:num w:numId="2">
     <w:abstractNumId w:val="2"/>
-  </w:num>
-  <w:num w:numId="3">
-    <w:abstractNumId w:val="3"/>
   </w:num>
 </w:numbering>
 </file>

</xml_diff>

<commit_message>
Add sheet for following up with reported persons
</commit_message>
<xml_diff>
--- a/report-template-for-responders.docx
+++ b/report-template-for-responders.docx
@@ -16,14 +16,14 @@
         </w:tblCellMar>
       </w:tblPr>
       <w:tblGrid>
-        <w:gridCol w:w="4050"/>
-        <w:gridCol w:w="5310"/>
+        <w:gridCol w:w="4049"/>
+        <w:gridCol w:w="5311"/>
       </w:tblGrid>
       <w:tr>
         <w:trPr/>
         <w:tc>
           <w:tcPr>
-            <w:tcW w:w="4050" w:type="dxa"/>
+            <w:tcW w:w="4049" w:type="dxa"/>
             <w:tcBorders/>
             <w:shd w:fill="auto" w:val="clear"/>
           </w:tcPr>
@@ -130,7 +130,7 @@
         </w:tc>
         <w:tc>
           <w:tcPr>
-            <w:tcW w:w="5310" w:type="dxa"/>
+            <w:tcW w:w="5311" w:type="dxa"/>
             <w:tcBorders>
               <w:top w:val="single" w:sz="2" w:space="0" w:color="000000"/>
               <w:left w:val="single" w:sz="2" w:space="0" w:color="000000"/>
@@ -460,6 +460,8 @@
           <w:szCs w:val="26"/>
         </w:rPr>
       </w:pPr>
+      <w:bookmarkStart w:id="0" w:name="__DdeLink__159_475417658"/>
+      <w:bookmarkEnd w:id="0"/>
       <w:r>
         <w:rPr>
           <w:sz w:val="26"/>
@@ -902,8 +904,835 @@
         <w:t>Additional witness(es) contact info:</w:t>
       </w:r>
     </w:p>
+    <w:p>
+      <w:pPr>
+        <w:pStyle w:val="Normal"/>
+        <w:spacing w:before="0" w:after="0"/>
+        <w:rPr>
+          <w:sz w:val="26"/>
+          <w:szCs w:val="26"/>
+        </w:rPr>
+      </w:pPr>
+      <w:r>
+        <w:rPr>
+          <w:sz w:val="26"/>
+          <w:szCs w:val="26"/>
+        </w:rPr>
+      </w:r>
+    </w:p>
+    <w:p>
+      <w:pPr>
+        <w:sectPr>
+          <w:headerReference w:type="default" r:id="rId2"/>
+          <w:type w:val="nextPage"/>
+          <w:pgSz w:w="12240" w:h="15840"/>
+          <w:pgMar w:left="1440" w:right="1440" w:header="0" w:top="1440" w:footer="0" w:bottom="1440" w:gutter="0"/>
+          <w:pgNumType w:start="1" w:fmt="decimal"/>
+          <w:formProt w:val="false"/>
+          <w:textDirection w:val="lrTb"/>
+          <w:docGrid w:type="default" w:linePitch="240" w:charSpace="4294965247"/>
+        </w:sectPr>
+        <w:pStyle w:val="Normal"/>
+        <w:spacing w:before="0" w:after="0"/>
+        <w:rPr>
+          <w:sz w:val="26"/>
+          <w:szCs w:val="26"/>
+        </w:rPr>
+      </w:pPr>
+      <w:r>
+        <w:rPr>
+          <w:sz w:val="26"/>
+          <w:szCs w:val="26"/>
+        </w:rPr>
+      </w:r>
+    </w:p>
+    <w:tbl>
+      <w:tblPr>
+        <w:tblW w:w="9360" w:type="dxa"/>
+        <w:jc w:val="left"/>
+        <w:tblInd w:w="0" w:type="dxa"/>
+        <w:tblBorders/>
+        <w:tblCellMar>
+          <w:top w:w="55" w:type="dxa"/>
+          <w:left w:w="55" w:type="dxa"/>
+          <w:bottom w:w="55" w:type="dxa"/>
+          <w:right w:w="55" w:type="dxa"/>
+        </w:tblCellMar>
+      </w:tblPr>
+      <w:tblGrid>
+        <w:gridCol w:w="3514"/>
+        <w:gridCol w:w="5846"/>
+      </w:tblGrid>
+      <w:tr>
+        <w:trPr/>
+        <w:tc>
+          <w:tcPr>
+            <w:tcW w:w="3514" w:type="dxa"/>
+            <w:tcBorders/>
+            <w:shd w:fill="auto" w:val="clear"/>
+          </w:tcPr>
+          <w:p>
+            <w:pPr>
+              <w:pStyle w:val="Normal"/>
+              <w:spacing w:before="0" w:after="0"/>
+              <w:rPr>
+                <w:sz w:val="24"/>
+                <w:szCs w:val="24"/>
+              </w:rPr>
+            </w:pPr>
+            <w:r>
+              <w:rPr>
+                <w:sz w:val="24"/>
+                <w:szCs w:val="24"/>
+              </w:rPr>
+              <w:t>Incident response staff contact info:</w:t>
+            </w:r>
+          </w:p>
+          <w:p>
+            <w:pPr>
+              <w:pStyle w:val="Normal"/>
+              <w:spacing w:before="0" w:after="0"/>
+              <w:rPr>
+                <w:sz w:val="24"/>
+                <w:szCs w:val="24"/>
+              </w:rPr>
+            </w:pPr>
+            <w:r>
+              <w:rPr>
+                <w:sz w:val="24"/>
+                <w:szCs w:val="24"/>
+              </w:rPr>
+            </w:r>
+          </w:p>
+          <w:p>
+            <w:pPr>
+              <w:pStyle w:val="Normal"/>
+              <w:spacing w:before="0" w:after="0"/>
+              <w:rPr>
+                <w:sz w:val="24"/>
+                <w:szCs w:val="24"/>
+              </w:rPr>
+            </w:pPr>
+            <w:r>
+              <w:rPr>
+                <w:sz w:val="24"/>
+                <w:szCs w:val="24"/>
+              </w:rPr>
+            </w:r>
+          </w:p>
+          <w:p>
+            <w:pPr>
+              <w:pStyle w:val="Normal"/>
+              <w:spacing w:before="0" w:after="0"/>
+              <w:rPr>
+                <w:sz w:val="24"/>
+                <w:szCs w:val="24"/>
+              </w:rPr>
+            </w:pPr>
+            <w:r>
+              <w:rPr>
+                <w:sz w:val="24"/>
+                <w:szCs w:val="24"/>
+              </w:rPr>
+              <w:t>Date:</w:t>
+            </w:r>
+          </w:p>
+          <w:p>
+            <w:pPr>
+              <w:pStyle w:val="Normal"/>
+              <w:spacing w:before="0" w:after="0"/>
+              <w:rPr>
+                <w:sz w:val="24"/>
+                <w:szCs w:val="24"/>
+              </w:rPr>
+            </w:pPr>
+            <w:r>
+              <w:rPr>
+                <w:sz w:val="24"/>
+                <w:szCs w:val="24"/>
+              </w:rPr>
+              <w:t>Time:</w:t>
+            </w:r>
+          </w:p>
+          <w:p>
+            <w:pPr>
+              <w:pStyle w:val="Normal"/>
+              <w:spacing w:before="0" w:after="0"/>
+              <w:rPr>
+                <w:sz w:val="24"/>
+                <w:szCs w:val="24"/>
+              </w:rPr>
+            </w:pPr>
+            <w:r>
+              <w:rPr>
+                <w:sz w:val="24"/>
+                <w:szCs w:val="24"/>
+              </w:rPr>
+              <w:t>Follow up to</w:t>
+            </w:r>
+            <w:r>
+              <w:rPr>
+                <w:sz w:val="24"/>
+                <w:szCs w:val="24"/>
+              </w:rPr>
+              <w:t xml:space="preserve"> incident </w:t>
+            </w:r>
+            <w:r>
+              <w:rPr>
+                <w:sz w:val="24"/>
+                <w:szCs w:val="24"/>
+              </w:rPr>
+              <w:t>number</w:t>
+            </w:r>
+            <w:r>
+              <w:rPr>
+                <w:sz w:val="24"/>
+                <w:szCs w:val="24"/>
+              </w:rPr>
+              <w:t>:</w:t>
+            </w:r>
+          </w:p>
+        </w:tc>
+        <w:tc>
+          <w:tcPr>
+            <w:tcW w:w="5846" w:type="dxa"/>
+            <w:tcBorders>
+              <w:top w:val="single" w:sz="2" w:space="0" w:color="000000"/>
+              <w:left w:val="single" w:sz="2" w:space="0" w:color="000000"/>
+              <w:bottom w:val="single" w:sz="2" w:space="0" w:color="000000"/>
+              <w:right w:val="single" w:sz="2" w:space="0" w:color="000000"/>
+              <w:insideH w:val="single" w:sz="2" w:space="0" w:color="000000"/>
+              <w:insideV w:val="single" w:sz="2" w:space="0" w:color="000000"/>
+            </w:tcBorders>
+            <w:shd w:fill="auto" w:val="clear"/>
+            <w:tcMar>
+              <w:left w:w="54" w:type="dxa"/>
+            </w:tcMar>
+          </w:tcPr>
+          <w:p>
+            <w:pPr>
+              <w:pStyle w:val="Normal"/>
+              <w:rPr>
+                <w:sz w:val="22"/>
+                <w:szCs w:val="22"/>
+              </w:rPr>
+            </w:pPr>
+            <w:r>
+              <w:rPr>
+                <w:sz w:val="22"/>
+                <w:szCs w:val="22"/>
+              </w:rPr>
+              <w:t>Before: Say there's an issue you need to discuss privately</w:t>
+            </w:r>
+          </w:p>
+          <w:p>
+            <w:pPr>
+              <w:pStyle w:val="Normal"/>
+              <w:rPr>
+                <w:b/>
+                <w:b/>
+                <w:bCs/>
+                <w:sz w:val="22"/>
+                <w:szCs w:val="22"/>
+              </w:rPr>
+            </w:pPr>
+            <w:r>
+              <w:rPr>
+                <w:b/>
+                <w:bCs/>
+                <w:sz w:val="22"/>
+                <w:szCs w:val="22"/>
+              </w:rPr>
+              <w:t>RACING</w:t>
+            </w:r>
+          </w:p>
+          <w:p>
+            <w:pPr>
+              <w:pStyle w:val="Normal"/>
+              <w:numPr>
+                <w:ilvl w:val="0"/>
+                <w:numId w:val="2"/>
+              </w:numPr>
+              <w:rPr>
+                <w:sz w:val="22"/>
+                <w:szCs w:val="22"/>
+              </w:rPr>
+            </w:pPr>
+            <w:r>
+              <w:rPr>
+                <w:b/>
+                <w:bCs/>
+                <w:sz w:val="22"/>
+                <w:szCs w:val="22"/>
+              </w:rPr>
+              <w:t>Repeat</w:t>
+            </w:r>
+            <w:r>
+              <w:rPr>
+                <w:sz w:val="22"/>
+                <w:szCs w:val="22"/>
+              </w:rPr>
+              <w:t xml:space="preserve"> the facts with specific examples</w:t>
+            </w:r>
+          </w:p>
+          <w:p>
+            <w:pPr>
+              <w:pStyle w:val="Normal"/>
+              <w:numPr>
+                <w:ilvl w:val="0"/>
+                <w:numId w:val="2"/>
+              </w:numPr>
+              <w:rPr>
+                <w:sz w:val="22"/>
+                <w:szCs w:val="22"/>
+              </w:rPr>
+            </w:pPr>
+            <w:r>
+              <w:rPr>
+                <w:b/>
+                <w:bCs/>
+                <w:sz w:val="22"/>
+                <w:szCs w:val="22"/>
+              </w:rPr>
+              <w:t>Allow</w:t>
+            </w:r>
+            <w:r>
+              <w:rPr>
+                <w:sz w:val="22"/>
+                <w:szCs w:val="22"/>
+              </w:rPr>
+              <w:t xml:space="preserve"> them to respond</w:t>
+            </w:r>
+          </w:p>
+          <w:p>
+            <w:pPr>
+              <w:pStyle w:val="Normal"/>
+              <w:numPr>
+                <w:ilvl w:val="0"/>
+                <w:numId w:val="2"/>
+              </w:numPr>
+              <w:rPr>
+                <w:sz w:val="22"/>
+                <w:szCs w:val="22"/>
+              </w:rPr>
+            </w:pPr>
+            <w:r>
+              <w:rPr>
+                <w:sz w:val="22"/>
+                <w:szCs w:val="22"/>
+              </w:rPr>
+              <w:t xml:space="preserve">Focus on the </w:t>
+            </w:r>
+            <w:r>
+              <w:rPr>
+                <w:b/>
+                <w:bCs/>
+                <w:sz w:val="22"/>
+                <w:szCs w:val="22"/>
+              </w:rPr>
+              <w:t>Consequences</w:t>
+            </w:r>
+            <w:r>
+              <w:rPr>
+                <w:sz w:val="22"/>
+                <w:szCs w:val="22"/>
+              </w:rPr>
+              <w:t xml:space="preserve"> of their behavior</w:t>
+            </w:r>
+          </w:p>
+          <w:p>
+            <w:pPr>
+              <w:pStyle w:val="Normal"/>
+              <w:numPr>
+                <w:ilvl w:val="0"/>
+                <w:numId w:val="2"/>
+              </w:numPr>
+              <w:rPr>
+                <w:sz w:val="22"/>
+                <w:szCs w:val="22"/>
+              </w:rPr>
+            </w:pPr>
+            <w:r>
+              <w:rPr>
+                <w:sz w:val="22"/>
+                <w:szCs w:val="22"/>
+              </w:rPr>
+              <w:t xml:space="preserve">Focus on the </w:t>
+            </w:r>
+            <w:r>
+              <w:rPr>
+                <w:b/>
+                <w:bCs/>
+                <w:sz w:val="22"/>
+                <w:szCs w:val="22"/>
+              </w:rPr>
+              <w:t>Impact</w:t>
+            </w:r>
+            <w:r>
+              <w:rPr>
+                <w:sz w:val="22"/>
+                <w:szCs w:val="22"/>
+              </w:rPr>
+              <w:t xml:space="preserve"> of their behavior</w:t>
+            </w:r>
+          </w:p>
+          <w:p>
+            <w:pPr>
+              <w:pStyle w:val="Normal"/>
+              <w:numPr>
+                <w:ilvl w:val="0"/>
+                <w:numId w:val="2"/>
+              </w:numPr>
+              <w:rPr>
+                <w:sz w:val="22"/>
+                <w:szCs w:val="22"/>
+              </w:rPr>
+            </w:pPr>
+            <w:r>
+              <w:rPr>
+                <w:sz w:val="22"/>
+                <w:szCs w:val="22"/>
+              </w:rPr>
+              <w:t xml:space="preserve">It's </w:t>
+            </w:r>
+            <w:r>
+              <w:rPr>
+                <w:b/>
+                <w:bCs/>
+                <w:sz w:val="22"/>
+                <w:szCs w:val="22"/>
+              </w:rPr>
+              <w:t>Not</w:t>
+            </w:r>
+            <w:r>
+              <w:rPr>
+                <w:sz w:val="22"/>
+                <w:szCs w:val="22"/>
+              </w:rPr>
+              <w:t xml:space="preserve"> your job to reassure them</w:t>
+            </w:r>
+          </w:p>
+          <w:p>
+            <w:pPr>
+              <w:pStyle w:val="Normal"/>
+              <w:numPr>
+                <w:ilvl w:val="0"/>
+                <w:numId w:val="2"/>
+              </w:numPr>
+              <w:rPr>
+                <w:sz w:val="22"/>
+                <w:szCs w:val="22"/>
+              </w:rPr>
+            </w:pPr>
+            <w:r>
+              <w:rPr>
+                <w:b/>
+                <w:bCs/>
+                <w:sz w:val="22"/>
+                <w:szCs w:val="22"/>
+              </w:rPr>
+              <w:t>Give</w:t>
+            </w:r>
+            <w:r>
+              <w:rPr>
+                <w:sz w:val="22"/>
+                <w:szCs w:val="22"/>
+              </w:rPr>
+              <w:t xml:space="preserve"> them a concrete plan of action for modifying their behavior</w:t>
+            </w:r>
+          </w:p>
+          <w:p>
+            <w:pPr>
+              <w:pStyle w:val="Normal"/>
+              <w:rPr>
+                <w:sz w:val="22"/>
+                <w:szCs w:val="22"/>
+              </w:rPr>
+            </w:pPr>
+            <w:r>
+              <w:rPr>
+                <w:sz w:val="22"/>
+                <w:szCs w:val="22"/>
+              </w:rPr>
+              <w:t>After: Document response. Don't let them contact reporter</w:t>
+            </w:r>
+          </w:p>
+        </w:tc>
+      </w:tr>
+    </w:tbl>
+    <w:p>
+      <w:pPr>
+        <w:pStyle w:val="Normal"/>
+        <w:rPr/>
+      </w:pPr>
+      <w:r>
+        <w:rPr/>
+      </w:r>
+    </w:p>
+    <w:p>
+      <w:pPr>
+        <w:pStyle w:val="Normal"/>
+        <w:spacing w:before="0" w:after="0"/>
+        <w:rPr>
+          <w:sz w:val="26"/>
+          <w:szCs w:val="26"/>
+        </w:rPr>
+      </w:pPr>
+      <w:r>
+        <w:rPr>
+          <w:sz w:val="26"/>
+          <w:szCs w:val="26"/>
+        </w:rPr>
+        <w:t>Additional information gathered</w:t>
+      </w:r>
+      <w:r>
+        <w:rPr>
+          <w:sz w:val="26"/>
+          <w:szCs w:val="26"/>
+        </w:rPr>
+        <w:t>:</w:t>
+      </w:r>
+    </w:p>
+    <w:p>
+      <w:pPr>
+        <w:pStyle w:val="Normal"/>
+        <w:spacing w:before="0" w:after="0"/>
+        <w:rPr>
+          <w:sz w:val="26"/>
+          <w:szCs w:val="26"/>
+        </w:rPr>
+      </w:pPr>
+      <w:r>
+        <w:rPr>
+          <w:sz w:val="26"/>
+          <w:szCs w:val="26"/>
+        </w:rPr>
+      </w:r>
+    </w:p>
+    <w:p>
+      <w:pPr>
+        <w:pStyle w:val="Normal"/>
+        <w:spacing w:before="0" w:after="0"/>
+        <w:rPr>
+          <w:sz w:val="26"/>
+          <w:szCs w:val="26"/>
+        </w:rPr>
+      </w:pPr>
+      <w:r>
+        <w:rPr>
+          <w:sz w:val="26"/>
+          <w:szCs w:val="26"/>
+        </w:rPr>
+      </w:r>
+    </w:p>
+    <w:p>
+      <w:pPr>
+        <w:pStyle w:val="Normal"/>
+        <w:spacing w:before="0" w:after="0"/>
+        <w:rPr>
+          <w:sz w:val="26"/>
+          <w:szCs w:val="26"/>
+        </w:rPr>
+      </w:pPr>
+      <w:r>
+        <w:rPr>
+          <w:sz w:val="26"/>
+          <w:szCs w:val="26"/>
+        </w:rPr>
+      </w:r>
+    </w:p>
+    <w:p>
+      <w:pPr>
+        <w:pStyle w:val="Normal"/>
+        <w:spacing w:before="0" w:after="0"/>
+        <w:rPr>
+          <w:sz w:val="26"/>
+          <w:szCs w:val="26"/>
+        </w:rPr>
+      </w:pPr>
+      <w:r>
+        <w:rPr>
+          <w:sz w:val="26"/>
+          <w:szCs w:val="26"/>
+        </w:rPr>
+      </w:r>
+    </w:p>
+    <w:p>
+      <w:pPr>
+        <w:pStyle w:val="Normal"/>
+        <w:spacing w:before="0" w:after="0"/>
+        <w:rPr>
+          <w:sz w:val="26"/>
+          <w:szCs w:val="26"/>
+        </w:rPr>
+      </w:pPr>
+      <w:r>
+        <w:rPr>
+          <w:sz w:val="26"/>
+          <w:szCs w:val="26"/>
+        </w:rPr>
+      </w:r>
+    </w:p>
+    <w:p>
+      <w:pPr>
+        <w:pStyle w:val="Normal"/>
+        <w:spacing w:before="0" w:after="0"/>
+        <w:rPr>
+          <w:sz w:val="26"/>
+          <w:szCs w:val="26"/>
+        </w:rPr>
+      </w:pPr>
+      <w:r>
+        <w:rPr>
+          <w:sz w:val="26"/>
+          <w:szCs w:val="26"/>
+        </w:rPr>
+      </w:r>
+    </w:p>
+    <w:p>
+      <w:pPr>
+        <w:pStyle w:val="Normal"/>
+        <w:spacing w:before="0" w:after="0"/>
+        <w:rPr>
+          <w:sz w:val="26"/>
+          <w:szCs w:val="26"/>
+        </w:rPr>
+      </w:pPr>
+      <w:r>
+        <w:rPr>
+          <w:sz w:val="26"/>
+          <w:szCs w:val="26"/>
+        </w:rPr>
+      </w:r>
+    </w:p>
+    <w:p>
+      <w:pPr>
+        <w:pStyle w:val="Normal"/>
+        <w:spacing w:before="0" w:after="0"/>
+        <w:rPr>
+          <w:sz w:val="26"/>
+          <w:szCs w:val="26"/>
+        </w:rPr>
+      </w:pPr>
+      <w:r>
+        <w:rPr>
+          <w:sz w:val="26"/>
+          <w:szCs w:val="26"/>
+        </w:rPr>
+      </w:r>
+    </w:p>
+    <w:p>
+      <w:pPr>
+        <w:pStyle w:val="Normal"/>
+        <w:spacing w:before="0" w:after="0"/>
+        <w:rPr>
+          <w:sz w:val="26"/>
+          <w:szCs w:val="26"/>
+        </w:rPr>
+      </w:pPr>
+      <w:r>
+        <w:rPr>
+          <w:sz w:val="26"/>
+          <w:szCs w:val="26"/>
+        </w:rPr>
+        <w:t>Behavioral modification plan:</w:t>
+      </w:r>
+    </w:p>
+    <w:p>
+      <w:pPr>
+        <w:pStyle w:val="Normal"/>
+        <w:spacing w:before="0" w:after="0"/>
+        <w:rPr>
+          <w:sz w:val="26"/>
+          <w:szCs w:val="26"/>
+        </w:rPr>
+      </w:pPr>
+      <w:r>
+        <w:rPr>
+          <w:sz w:val="26"/>
+          <w:szCs w:val="26"/>
+        </w:rPr>
+      </w:r>
+    </w:p>
+    <w:p>
+      <w:pPr>
+        <w:pStyle w:val="Normal"/>
+        <w:spacing w:before="0" w:after="0"/>
+        <w:rPr>
+          <w:sz w:val="26"/>
+          <w:szCs w:val="26"/>
+        </w:rPr>
+      </w:pPr>
+      <w:r>
+        <w:rPr>
+          <w:sz w:val="26"/>
+          <w:szCs w:val="26"/>
+        </w:rPr>
+      </w:r>
+    </w:p>
+    <w:p>
+      <w:pPr>
+        <w:pStyle w:val="Normal"/>
+        <w:spacing w:before="0" w:after="0"/>
+        <w:rPr>
+          <w:sz w:val="26"/>
+          <w:szCs w:val="26"/>
+        </w:rPr>
+      </w:pPr>
+      <w:r>
+        <w:rPr>
+          <w:sz w:val="26"/>
+          <w:szCs w:val="26"/>
+        </w:rPr>
+      </w:r>
+    </w:p>
+    <w:p>
+      <w:pPr>
+        <w:pStyle w:val="Normal"/>
+        <w:spacing w:before="0" w:after="0"/>
+        <w:rPr>
+          <w:sz w:val="26"/>
+          <w:szCs w:val="26"/>
+        </w:rPr>
+      </w:pPr>
+      <w:r>
+        <w:rPr>
+          <w:sz w:val="26"/>
+          <w:szCs w:val="26"/>
+        </w:rPr>
+      </w:r>
+    </w:p>
+    <w:p>
+      <w:pPr>
+        <w:pStyle w:val="Normal"/>
+        <w:spacing w:before="0" w:after="0"/>
+        <w:rPr>
+          <w:sz w:val="26"/>
+          <w:szCs w:val="26"/>
+        </w:rPr>
+      </w:pPr>
+      <w:r>
+        <w:rPr>
+          <w:sz w:val="26"/>
+          <w:szCs w:val="26"/>
+        </w:rPr>
+      </w:r>
+    </w:p>
+    <w:p>
+      <w:pPr>
+        <w:pStyle w:val="Normal"/>
+        <w:spacing w:before="0" w:after="0"/>
+        <w:rPr>
+          <w:sz w:val="26"/>
+          <w:szCs w:val="26"/>
+        </w:rPr>
+      </w:pPr>
+      <w:r>
+        <w:rPr>
+          <w:sz w:val="26"/>
+          <w:szCs w:val="26"/>
+        </w:rPr>
+      </w:r>
+    </w:p>
+    <w:p>
+      <w:pPr>
+        <w:pStyle w:val="Normal"/>
+        <w:spacing w:before="0" w:after="0"/>
+        <w:rPr>
+          <w:sz w:val="26"/>
+          <w:szCs w:val="26"/>
+        </w:rPr>
+      </w:pPr>
+      <w:r>
+        <w:rPr>
+          <w:sz w:val="26"/>
+          <w:szCs w:val="26"/>
+        </w:rPr>
+      </w:r>
+    </w:p>
+    <w:p>
+      <w:pPr>
+        <w:pStyle w:val="Normal"/>
+        <w:spacing w:before="0" w:after="0"/>
+        <w:rPr>
+          <w:sz w:val="26"/>
+          <w:szCs w:val="26"/>
+        </w:rPr>
+      </w:pPr>
+      <w:r>
+        <w:rPr>
+          <w:sz w:val="26"/>
+          <w:szCs w:val="26"/>
+        </w:rPr>
+      </w:r>
+    </w:p>
+    <w:p>
+      <w:pPr>
+        <w:pStyle w:val="Normal"/>
+        <w:spacing w:before="0" w:after="0"/>
+        <w:rPr>
+          <w:sz w:val="26"/>
+          <w:szCs w:val="26"/>
+        </w:rPr>
+      </w:pPr>
+      <w:r>
+        <w:rPr>
+          <w:sz w:val="26"/>
+          <w:szCs w:val="26"/>
+        </w:rPr>
+      </w:r>
+    </w:p>
+    <w:p>
+      <w:pPr>
+        <w:pStyle w:val="Normal"/>
+        <w:spacing w:before="0" w:after="0"/>
+        <w:rPr>
+          <w:sz w:val="26"/>
+          <w:szCs w:val="26"/>
+        </w:rPr>
+      </w:pPr>
+      <w:r>
+        <w:rPr>
+          <w:sz w:val="26"/>
+          <w:szCs w:val="26"/>
+        </w:rPr>
+      </w:r>
+    </w:p>
+    <w:p>
+      <w:pPr>
+        <w:pStyle w:val="Normal"/>
+        <w:spacing w:before="0" w:after="0"/>
+        <w:rPr>
+          <w:sz w:val="26"/>
+          <w:szCs w:val="26"/>
+        </w:rPr>
+      </w:pPr>
+      <w:r>
+        <w:rPr>
+          <w:sz w:val="26"/>
+          <w:szCs w:val="26"/>
+        </w:rPr>
+      </w:r>
+    </w:p>
+    <w:p>
+      <w:pPr>
+        <w:pStyle w:val="Normal"/>
+        <w:spacing w:before="0" w:after="0"/>
+        <w:rPr>
+          <w:sz w:val="26"/>
+          <w:szCs w:val="26"/>
+        </w:rPr>
+      </w:pPr>
+      <w:r>
+        <w:rPr>
+          <w:sz w:val="26"/>
+          <w:szCs w:val="26"/>
+        </w:rPr>
+        <w:t>Response to plan:</w:t>
+      </w:r>
+    </w:p>
     <w:sectPr>
-      <w:headerReference w:type="default" r:id="rId2"/>
+      <w:headerReference w:type="default" r:id="rId3"/>
       <w:type w:val="nextPage"/>
       <w:pgSz w:w="12240" w:h="15840"/>
       <w:pgMar w:left="1440" w:right="1440" w:header="0" w:top="1440" w:footer="0" w:bottom="1440" w:gutter="0"/>
@@ -917,6 +1746,95 @@
 </file>
 
 <file path=word/header1.xml><?xml version="1.0" encoding="utf-8"?>
+<w:hdr xmlns:o="urn:schemas-microsoft-com:office:office" xmlns:r="http://schemas.openxmlformats.org/officeDocument/2006/relationships" xmlns:v="urn:schemas-microsoft-com:vml" xmlns:w="http://schemas.openxmlformats.org/wordprocessingml/2006/main" xmlns:w10="urn:schemas-microsoft-com:office:word" xmlns:wp="http://schemas.openxmlformats.org/drawingml/2006/wordprocessingDrawing" xmlns:wps="http://schemas.microsoft.com/office/word/2010/wordprocessingShape" xmlns:wpg="http://schemas.microsoft.com/office/word/2010/wordprocessingGroup" xmlns:mc="http://schemas.openxmlformats.org/markup-compatibility/2006" xmlns:wp14="http://schemas.microsoft.com/office/word/2010/wordprocessingDrawing" xmlns:w14="http://schemas.microsoft.com/office/word/2010/wordml" mc:Ignorable="w14 wp14">
+  <w:p>
+    <w:pPr>
+      <w:pStyle w:val="Normal"/>
+      <w:spacing w:before="0" w:after="0"/>
+      <w:jc w:val="center"/>
+      <w:rPr/>
+    </w:pPr>
+    <w:r>
+      <w:rPr/>
+    </w:r>
+  </w:p>
+  <w:p>
+    <w:pPr>
+      <w:pStyle w:val="Normal"/>
+      <w:spacing w:before="0" w:after="0"/>
+      <w:jc w:val="center"/>
+      <w:rPr/>
+    </w:pPr>
+    <w:r>
+      <w:rPr/>
+    </w:r>
+  </w:p>
+  <w:p>
+    <w:pPr>
+      <w:pStyle w:val="Normal"/>
+      <w:spacing w:before="0" w:after="0"/>
+      <w:jc w:val="center"/>
+      <w:rPr>
+        <w:b/>
+        <w:b/>
+      </w:rPr>
+    </w:pPr>
+    <w:r>
+      <w:rPr>
+        <w:b/>
+      </w:rPr>
+      <w:t>Incident Response Documentation Template</w:t>
+    </w:r>
+  </w:p>
+  <w:p>
+    <w:pPr>
+      <w:pStyle w:val="Normal"/>
+      <w:spacing w:before="0" w:after="0"/>
+      <w:jc w:val="center"/>
+      <w:rPr>
+        <w:i/>
+        <w:i/>
+        <w:sz w:val="16"/>
+        <w:szCs w:val="16"/>
+      </w:rPr>
+    </w:pPr>
+    <w:r>
+      <w:rPr>
+        <w:i/>
+        <w:sz w:val="16"/>
+        <w:szCs w:val="16"/>
+      </w:rPr>
+      <w:t xml:space="preserve">CC BY-NC-SA </w:t>
+    </w:r>
+    <w:r>
+      <w:rPr>
+        <w:i/>
+        <w:sz w:val="16"/>
+        <w:szCs w:val="16"/>
+      </w:rPr>
+      <w:t>4.0</w:t>
+    </w:r>
+    <w:r>
+      <w:rPr>
+        <w:i/>
+        <w:sz w:val="16"/>
+        <w:szCs w:val="16"/>
+      </w:rPr>
+      <w:t xml:space="preserve"> </w:t>
+    </w:r>
+    <w:r>
+      <w:rPr>
+        <w:i/>
+        <w:sz w:val="16"/>
+        <w:szCs w:val="16"/>
+      </w:rPr>
+      <w:t>Otter Tech LLC &lt;sharp@otter.technology&gt;</w:t>
+    </w:r>
+  </w:p>
+</w:hdr>
+</file>
+
+<file path=word/header2.xml><?xml version="1.0" encoding="utf-8"?>
 <w:hdr xmlns:o="urn:schemas-microsoft-com:office:office" xmlns:r="http://schemas.openxmlformats.org/officeDocument/2006/relationships" xmlns:v="urn:schemas-microsoft-com:vml" xmlns:w="http://schemas.openxmlformats.org/wordprocessingml/2006/main" xmlns:w10="urn:schemas-microsoft-com:office:word" xmlns:wp="http://schemas.openxmlformats.org/drawingml/2006/wordprocessingDrawing" xmlns:wps="http://schemas.microsoft.com/office/word/2010/wordprocessingShape" xmlns:wpg="http://schemas.microsoft.com/office/word/2010/wordprocessingGroup" xmlns:mc="http://schemas.openxmlformats.org/markup-compatibility/2006" xmlns:wp14="http://schemas.microsoft.com/office/word/2010/wordprocessingDrawing" xmlns:w14="http://schemas.microsoft.com/office/word/2010/wordml" mc:Ignorable="w14 wp14">
   <w:p>
     <w:pPr>
@@ -1494,7 +2412,7 @@
     <w:rPr/>
   </w:style>
   <w:style w:type="paragraph" w:styleId="Normal1">
-    <w:name w:val="LO-normal"/>
+    <w:name w:val="LO-normal1"/>
     <w:qFormat/>
     <w:pPr>
       <w:keepNext w:val="false"/>
@@ -3074,5 +3992,88 @@
     </w:pPr>
     <w:rPr/>
   </w:style>
+  <w:style w:type="paragraph" w:styleId="TableHeading">
+    <w:name w:val="Table Heading"/>
+    <w:basedOn w:val="TableContents"/>
+    <w:qFormat/>
+    <w:pPr>
+      <w:suppressLineNumbers/>
+      <w:jc w:val="center"/>
+    </w:pPr>
+    <w:rPr>
+      <w:b/>
+      <w:bCs/>
+    </w:rPr>
+  </w:style>
+  <w:style w:type="paragraph" w:styleId="LOnormal">
+    <w:name w:val="LO-normal"/>
+    <w:qFormat/>
+    <w:pPr>
+      <w:keepNext w:val="false"/>
+      <w:keepLines w:val="false"/>
+      <w:widowControl/>
+      <w:pBdr/>
+      <w:kinsoku w:val="true"/>
+      <w:overflowPunct w:val="true"/>
+      <w:autoSpaceDE w:val="true"/>
+      <w:bidi w:val="0"/>
+      <w:spacing w:lineRule="auto" w:line="276" w:before="0" w:after="0"/>
+      <w:ind w:left="0" w:right="0" w:hanging="0"/>
+      <w:jc w:val="left"/>
+    </w:pPr>
+    <w:rPr>
+      <w:rFonts w:ascii="Arial" w:hAnsi="Arial" w:eastAsia="DejaVu Sans" w:cs="Liberation Sans"/>
+      <w:b w:val="false"/>
+      <w:i w:val="false"/>
+      <w:caps w:val="false"/>
+      <w:smallCaps w:val="false"/>
+      <w:strike w:val="false"/>
+      <w:dstrike w:val="false"/>
+      <w:color w:val="000000"/>
+      <w:kern w:val="2"/>
+      <w:position w:val="0"/>
+      <w:sz w:val="22"/>
+      <w:sz w:val="22"/>
+      <w:szCs w:val="24"/>
+      <w:u w:val="none"/>
+      <w:vertAlign w:val="baseline"/>
+      <w:lang w:val="en" w:eastAsia="zh-CN" w:bidi="hi-IN"/>
+    </w:rPr>
+  </w:style>
+  <w:style w:type="paragraph" w:styleId="Bullets1">
+    <w:name w:val="Bullets"/>
+    <w:qFormat/>
+    <w:pPr>
+      <w:keepNext w:val="false"/>
+      <w:keepLines w:val="false"/>
+      <w:widowControl/>
+      <w:pBdr/>
+      <w:kinsoku w:val="true"/>
+      <w:overflowPunct w:val="true"/>
+      <w:autoSpaceDE w:val="true"/>
+      <w:bidi w:val="0"/>
+      <w:spacing w:lineRule="auto" w:line="276" w:before="0" w:after="0"/>
+      <w:ind w:left="0" w:right="0" w:hanging="0"/>
+      <w:jc w:val="left"/>
+    </w:pPr>
+    <w:rPr>
+      <w:rFonts w:ascii="OpenSymbol;Arial Unicode MS" w:hAnsi="OpenSymbol;Arial Unicode MS" w:eastAsia="DejaVu Sans" w:cs="Liberation Sans"/>
+      <w:b w:val="false"/>
+      <w:i w:val="false"/>
+      <w:caps w:val="false"/>
+      <w:smallCaps w:val="false"/>
+      <w:strike w:val="false"/>
+      <w:dstrike w:val="false"/>
+      <w:color w:val="000000"/>
+      <w:kern w:val="2"/>
+      <w:position w:val="0"/>
+      <w:sz w:val="24"/>
+      <w:sz w:val="24"/>
+      <w:szCs w:val="24"/>
+      <w:u w:val="none"/>
+      <w:vertAlign w:val="baseline"/>
+      <w:lang w:val="en" w:eastAsia="zh-CN" w:bidi="hi-IN"/>
+    </w:rPr>
+  </w:style>
 </w:styles>
 </file>
</xml_diff>

<commit_message>
Tweak 'listen' and 'a' in LASER
Change "listen without judgment" to "listen and summarize"
Change "ask clarifying questions" to "acknowledge emotions with 'you' statements".

E.g. 'So *you* felt (emotion) when they (action with judgment words).'
</commit_message>
<xml_diff>
--- a/report-template-for-responders.docx
+++ b/report-template-for-responders.docx
@@ -16,14 +16,14 @@
         </w:tblCellMar>
       </w:tblPr>
       <w:tblGrid>
-        <w:gridCol w:w="4049"/>
-        <w:gridCol w:w="5311"/>
+        <w:gridCol w:w="3964"/>
+        <w:gridCol w:w="5395"/>
       </w:tblGrid>
       <w:tr>
         <w:trPr/>
         <w:tc>
           <w:tcPr>
-            <w:tcW w:w="4049" w:type="dxa"/>
+            <w:tcW w:w="3964" w:type="dxa"/>
             <w:tcBorders/>
             <w:shd w:fill="auto" w:val="clear"/>
           </w:tcPr>
@@ -130,7 +130,7 @@
         </w:tc>
         <w:tc>
           <w:tcPr>
-            <w:tcW w:w="5311" w:type="dxa"/>
+            <w:tcW w:w="5395" w:type="dxa"/>
             <w:tcBorders>
               <w:top w:val="single" w:sz="2" w:space="0" w:color="000000"/>
               <w:left w:val="single" w:sz="2" w:space="0" w:color="000000"/>
@@ -141,7 +141,7 @@
             </w:tcBorders>
             <w:shd w:fill="auto" w:val="clear"/>
             <w:tcMar>
-              <w:left w:w="54" w:type="dxa"/>
+              <w:left w:w="51" w:type="dxa"/>
             </w:tcMar>
           </w:tcPr>
           <w:p>
@@ -157,28 +157,7 @@
                 <w:sz w:val="22"/>
                 <w:szCs w:val="22"/>
               </w:rPr>
-              <w:t>Before: Ask if they want</w:t>
-            </w:r>
-            <w:r>
-              <w:rPr>
-                <w:sz w:val="22"/>
-                <w:szCs w:val="22"/>
-              </w:rPr>
-              <w:t xml:space="preserve"> to </w:t>
-            </w:r>
-            <w:r>
-              <w:rPr>
-                <w:sz w:val="22"/>
-                <w:szCs w:val="22"/>
-              </w:rPr>
-              <w:t>go to</w:t>
-            </w:r>
-            <w:r>
-              <w:rPr>
-                <w:sz w:val="22"/>
-                <w:szCs w:val="22"/>
-              </w:rPr>
-              <w:t xml:space="preserve"> a quiet, private place</w:t>
+              <w:t>Before: Ask if they want to go to a quiet, private place</w:t>
             </w:r>
           </w:p>
           <w:p>
@@ -207,12 +186,9 @@
               <w:pStyle w:val="Normal"/>
               <w:numPr>
                 <w:ilvl w:val="0"/>
-                <w:numId w:val="2"/>
+                <w:numId w:val="1"/>
               </w:numPr>
-              <w:rPr>
-                <w:sz w:val="22"/>
-                <w:szCs w:val="22"/>
-              </w:rPr>
+              <w:rPr/>
             </w:pPr>
             <w:r>
               <w:rPr>
@@ -228,7 +204,14 @@
                 <w:sz w:val="22"/>
                 <w:szCs w:val="22"/>
               </w:rPr>
-              <w:t xml:space="preserve"> without judgment</w:t>
+              <w:t xml:space="preserve"> </w:t>
+            </w:r>
+            <w:r>
+              <w:rPr>
+                <w:sz w:val="22"/>
+                <w:szCs w:val="22"/>
+              </w:rPr>
+              <w:t>and summarize</w:t>
             </w:r>
           </w:p>
           <w:p>
@@ -236,13 +219,11 @@
               <w:pStyle w:val="Normal"/>
               <w:numPr>
                 <w:ilvl w:val="0"/>
-                <w:numId w:val="2"/>
+                <w:numId w:val="1"/>
               </w:numPr>
-              <w:rPr>
-                <w:sz w:val="22"/>
-                <w:szCs w:val="22"/>
-              </w:rPr>
+              <w:rPr/>
             </w:pPr>
+            <w:bookmarkStart w:id="0" w:name="__DdeLink__1901_501225570"/>
             <w:r>
               <w:rPr>
                 <w:b/>
@@ -250,22 +231,30 @@
                 <w:sz w:val="22"/>
                 <w:szCs w:val="22"/>
               </w:rPr>
-              <w:t>Ask</w:t>
-            </w:r>
-            <w:r>
-              <w:rPr>
-                <w:sz w:val="22"/>
-                <w:szCs w:val="22"/>
-              </w:rPr>
-              <w:t xml:space="preserve"> clarifying questions</w:t>
-            </w:r>
+              <w:t>Acknowledge</w:t>
+            </w:r>
+            <w:r>
+              <w:rPr>
+                <w:sz w:val="22"/>
+                <w:szCs w:val="22"/>
+              </w:rPr>
+              <w:t xml:space="preserve"> </w:t>
+            </w:r>
+            <w:r>
+              <w:rPr>
+                <w:sz w:val="22"/>
+                <w:szCs w:val="22"/>
+              </w:rPr>
+              <w:t>emotions with "You" statements</w:t>
+            </w:r>
+            <w:bookmarkEnd w:id="0"/>
           </w:p>
           <w:p>
             <w:pPr>
               <w:pStyle w:val="Normal"/>
               <w:numPr>
                 <w:ilvl w:val="0"/>
-                <w:numId w:val="2"/>
+                <w:numId w:val="1"/>
               </w:numPr>
               <w:rPr>
                 <w:sz w:val="22"/>
@@ -294,7 +283,7 @@
               <w:pStyle w:val="Normal"/>
               <w:numPr>
                 <w:ilvl w:val="0"/>
-                <w:numId w:val="2"/>
+                <w:numId w:val="1"/>
               </w:numPr>
               <w:rPr>
                 <w:sz w:val="22"/>
@@ -323,7 +312,7 @@
               <w:pStyle w:val="Normal"/>
               <w:numPr>
                 <w:ilvl w:val="0"/>
-                <w:numId w:val="2"/>
+                <w:numId w:val="1"/>
               </w:numPr>
               <w:rPr>
                 <w:sz w:val="22"/>
@@ -376,21 +365,7 @@
                 <w:sz w:val="22"/>
                 <w:szCs w:val="22"/>
               </w:rPr>
-              <w:t xml:space="preserve">After: </w:t>
-            </w:r>
-            <w:r>
-              <w:rPr>
-                <w:sz w:val="22"/>
-                <w:szCs w:val="22"/>
-              </w:rPr>
-              <w:t xml:space="preserve">Thank reporter </w:t>
-            </w:r>
-            <w:r>
-              <w:rPr>
-                <w:sz w:val="22"/>
-                <w:szCs w:val="22"/>
-              </w:rPr>
-              <w:t>for reporting the incident</w:t>
+              <w:t>After: Thank reporter for reporting the incident</w:t>
             </w:r>
           </w:p>
         </w:tc>
@@ -460,8 +435,8 @@
           <w:szCs w:val="26"/>
         </w:rPr>
       </w:pPr>
-      <w:bookmarkStart w:id="0" w:name="__DdeLink__159_475417658"/>
-      <w:bookmarkEnd w:id="0"/>
+      <w:bookmarkStart w:id="1" w:name="__DdeLink__159_475417658"/>
+      <w:bookmarkEnd w:id="1"/>
       <w:r>
         <w:rPr>
           <w:sz w:val="26"/>
@@ -741,21 +716,7 @@
           <w:sz w:val="26"/>
           <w:szCs w:val="26"/>
         </w:rPr>
-        <w:t xml:space="preserve">Actions reporter </w:t>
-      </w:r>
-      <w:r>
-        <w:rPr>
-          <w:sz w:val="26"/>
-          <w:szCs w:val="26"/>
-        </w:rPr>
-        <w:t>has requested you take (do not prompt the reporter)</w:t>
-      </w:r>
-      <w:r>
-        <w:rPr>
-          <w:sz w:val="26"/>
-          <w:szCs w:val="26"/>
-        </w:rPr>
-        <w:t>:</w:t>
+        <w:t>Actions reporter has requested you take (do not prompt the reporter):</w:t>
       </w:r>
     </w:p>
     <w:p>
@@ -930,7 +891,7 @@
           <w:pgNumType w:start="1" w:fmt="decimal"/>
           <w:formProt w:val="false"/>
           <w:textDirection w:val="lrTb"/>
-          <w:docGrid w:type="default" w:linePitch="240" w:charSpace="4294965247"/>
+          <w:docGrid w:type="default" w:linePitch="240" w:charSpace="0"/>
         </w:sectPr>
         <w:pStyle w:val="Normal"/>
         <w:spacing w:before="0" w:after="0"/>
@@ -960,14 +921,14 @@
         </w:tblCellMar>
       </w:tblPr>
       <w:tblGrid>
-        <w:gridCol w:w="3514"/>
+        <w:gridCol w:w="3513"/>
         <w:gridCol w:w="5846"/>
       </w:tblGrid>
       <w:tr>
         <w:trPr/>
         <w:tc>
           <w:tcPr>
-            <w:tcW w:w="3514" w:type="dxa"/>
+            <w:tcW w:w="3513" w:type="dxa"/>
             <w:tcBorders/>
             <w:shd w:fill="auto" w:val="clear"/>
           </w:tcPr>
@@ -1068,28 +1029,7 @@
                 <w:sz w:val="24"/>
                 <w:szCs w:val="24"/>
               </w:rPr>
-              <w:t>Follow up to</w:t>
-            </w:r>
-            <w:r>
-              <w:rPr>
-                <w:sz w:val="24"/>
-                <w:szCs w:val="24"/>
-              </w:rPr>
-              <w:t xml:space="preserve"> incident </w:t>
-            </w:r>
-            <w:r>
-              <w:rPr>
-                <w:sz w:val="24"/>
-                <w:szCs w:val="24"/>
-              </w:rPr>
-              <w:t>number</w:t>
-            </w:r>
-            <w:r>
-              <w:rPr>
-                <w:sz w:val="24"/>
-                <w:szCs w:val="24"/>
-              </w:rPr>
-              <w:t>:</w:t>
+              <w:t>Follow up to incident number:</w:t>
             </w:r>
           </w:p>
         </w:tc>
@@ -1106,7 +1046,7 @@
             </w:tcBorders>
             <w:shd w:fill="auto" w:val="clear"/>
             <w:tcMar>
-              <w:left w:w="54" w:type="dxa"/>
+              <w:left w:w="51" w:type="dxa"/>
             </w:tcMar>
           </w:tcPr>
           <w:p>
@@ -1151,7 +1091,7 @@
               <w:pStyle w:val="Normal"/>
               <w:numPr>
                 <w:ilvl w:val="0"/>
-                <w:numId w:val="2"/>
+                <w:numId w:val="1"/>
               </w:numPr>
               <w:rPr>
                 <w:sz w:val="22"/>
@@ -1180,7 +1120,7 @@
               <w:pStyle w:val="Normal"/>
               <w:numPr>
                 <w:ilvl w:val="0"/>
-                <w:numId w:val="2"/>
+                <w:numId w:val="1"/>
               </w:numPr>
               <w:rPr>
                 <w:sz w:val="22"/>
@@ -1209,7 +1149,7 @@
               <w:pStyle w:val="Normal"/>
               <w:numPr>
                 <w:ilvl w:val="0"/>
-                <w:numId w:val="2"/>
+                <w:numId w:val="1"/>
               </w:numPr>
               <w:rPr>
                 <w:sz w:val="22"/>
@@ -1245,7 +1185,7 @@
               <w:pStyle w:val="Normal"/>
               <w:numPr>
                 <w:ilvl w:val="0"/>
-                <w:numId w:val="2"/>
+                <w:numId w:val="1"/>
               </w:numPr>
               <w:rPr>
                 <w:sz w:val="22"/>
@@ -1281,7 +1221,7 @@
               <w:pStyle w:val="Normal"/>
               <w:numPr>
                 <w:ilvl w:val="0"/>
-                <w:numId w:val="2"/>
+                <w:numId w:val="1"/>
               </w:numPr>
               <w:rPr>
                 <w:sz w:val="22"/>
@@ -1317,7 +1257,7 @@
               <w:pStyle w:val="Normal"/>
               <w:numPr>
                 <w:ilvl w:val="0"/>
-                <w:numId w:val="2"/>
+                <w:numId w:val="1"/>
               </w:numPr>
               <w:rPr>
                 <w:sz w:val="22"/>
@@ -1383,14 +1323,7 @@
           <w:sz w:val="26"/>
           <w:szCs w:val="26"/>
         </w:rPr>
-        <w:t>Additional information gathered</w:t>
-      </w:r>
-      <w:r>
-        <w:rPr>
-          <w:sz w:val="26"/>
-          <w:szCs w:val="26"/>
-        </w:rPr>
-        <w:t>:</w:t>
+        <w:t>Additional information gathered:</w:t>
       </w:r>
     </w:p>
     <w:p>
@@ -1718,10 +1651,7 @@
       <w:pPr>
         <w:pStyle w:val="Normal"/>
         <w:spacing w:before="0" w:after="0"/>
-        <w:rPr>
-          <w:sz w:val="26"/>
-          <w:szCs w:val="26"/>
-        </w:rPr>
+        <w:rPr/>
       </w:pPr>
       <w:r>
         <w:rPr>
@@ -1739,7 +1669,7 @@
       <w:pgNumType w:start="1" w:fmt="decimal"/>
       <w:formProt w:val="false"/>
       <w:textDirection w:val="lrTb"/>
-      <w:docGrid w:type="default" w:linePitch="240" w:charSpace="4294965247"/>
+      <w:docGrid w:type="default" w:linePitch="240" w:charSpace="0"/>
     </w:sectPr>
   </w:body>
 </w:document>
@@ -1804,31 +1734,7 @@
         <w:sz w:val="16"/>
         <w:szCs w:val="16"/>
       </w:rPr>
-      <w:t xml:space="preserve">CC BY-NC-SA </w:t>
-    </w:r>
-    <w:r>
-      <w:rPr>
-        <w:i/>
-        <w:sz w:val="16"/>
-        <w:szCs w:val="16"/>
-      </w:rPr>
-      <w:t>4.0</w:t>
-    </w:r>
-    <w:r>
-      <w:rPr>
-        <w:i/>
-        <w:sz w:val="16"/>
-        <w:szCs w:val="16"/>
-      </w:rPr>
-      <w:t xml:space="preserve"> </w:t>
-    </w:r>
-    <w:r>
-      <w:rPr>
-        <w:i/>
-        <w:sz w:val="16"/>
-        <w:szCs w:val="16"/>
-      </w:rPr>
-      <w:t>Otter Tech LLC &lt;sharp@otter.technology&gt;</w:t>
+      <w:t>CC BY-NC-SA 4.0 Otter Tech LLC &lt;sharp@otter.technology&gt;</w:t>
     </w:r>
   </w:p>
 </w:hdr>
@@ -1880,12 +1786,7 @@
       <w:pStyle w:val="Normal"/>
       <w:spacing w:before="0" w:after="0"/>
       <w:jc w:val="center"/>
-      <w:rPr>
-        <w:i/>
-        <w:i/>
-        <w:sz w:val="16"/>
-        <w:szCs w:val="16"/>
-      </w:rPr>
+      <w:rPr/>
     </w:pPr>
     <w:r>
       <w:rPr>
@@ -1893,31 +1794,7 @@
         <w:sz w:val="16"/>
         <w:szCs w:val="16"/>
       </w:rPr>
-      <w:t xml:space="preserve">CC BY-NC-SA </w:t>
-    </w:r>
-    <w:r>
-      <w:rPr>
-        <w:i/>
-        <w:sz w:val="16"/>
-        <w:szCs w:val="16"/>
-      </w:rPr>
-      <w:t>4.0</w:t>
-    </w:r>
-    <w:r>
-      <w:rPr>
-        <w:i/>
-        <w:sz w:val="16"/>
-        <w:szCs w:val="16"/>
-      </w:rPr>
-      <w:t xml:space="preserve"> </w:t>
-    </w:r>
-    <w:r>
-      <w:rPr>
-        <w:i/>
-        <w:sz w:val="16"/>
-        <w:szCs w:val="16"/>
-      </w:rPr>
-      <w:t>Otter Tech LLC &lt;sharp@otter.technology&gt;</w:t>
+      <w:t>CC BY-NC-SA 4.0 Otter Tech LLC &lt;sharp@otter.technology</w:t>
     </w:r>
   </w:p>
 </w:hdr>
@@ -1928,125 +1805,6 @@
   <w:abstractNum w:abstractNumId="1">
     <w:lvl w:ilvl="0">
       <w:start w:val="1"/>
-      <w:numFmt w:val="none"/>
-      <w:suff w:val="nothing"/>
-      <w:lvlText w:val=""/>
-      <w:lvlJc w:val="left"/>
-      <w:pPr>
-        <w:tabs>
-          <w:tab w:val="num" w:pos="432"/>
-        </w:tabs>
-        <w:ind w:left="432" w:hanging="432"/>
-      </w:pPr>
-    </w:lvl>
-    <w:lvl w:ilvl="1">
-      <w:start w:val="1"/>
-      <w:numFmt w:val="none"/>
-      <w:suff w:val="nothing"/>
-      <w:lvlText w:val=""/>
-      <w:lvlJc w:val="left"/>
-      <w:pPr>
-        <w:tabs>
-          <w:tab w:val="num" w:pos="576"/>
-        </w:tabs>
-        <w:ind w:left="576" w:hanging="576"/>
-      </w:pPr>
-    </w:lvl>
-    <w:lvl w:ilvl="2">
-      <w:start w:val="1"/>
-      <w:numFmt w:val="none"/>
-      <w:suff w:val="nothing"/>
-      <w:lvlText w:val=""/>
-      <w:lvlJc w:val="left"/>
-      <w:pPr>
-        <w:tabs>
-          <w:tab w:val="num" w:pos="720"/>
-        </w:tabs>
-        <w:ind w:left="720" w:hanging="720"/>
-      </w:pPr>
-    </w:lvl>
-    <w:lvl w:ilvl="3">
-      <w:start w:val="1"/>
-      <w:numFmt w:val="none"/>
-      <w:suff w:val="nothing"/>
-      <w:lvlText w:val=""/>
-      <w:lvlJc w:val="left"/>
-      <w:pPr>
-        <w:tabs>
-          <w:tab w:val="num" w:pos="864"/>
-        </w:tabs>
-        <w:ind w:left="864" w:hanging="864"/>
-      </w:pPr>
-    </w:lvl>
-    <w:lvl w:ilvl="4">
-      <w:start w:val="1"/>
-      <w:numFmt w:val="none"/>
-      <w:suff w:val="nothing"/>
-      <w:lvlText w:val=""/>
-      <w:lvlJc w:val="left"/>
-      <w:pPr>
-        <w:tabs>
-          <w:tab w:val="num" w:pos="1008"/>
-        </w:tabs>
-        <w:ind w:left="1008" w:hanging="1008"/>
-      </w:pPr>
-    </w:lvl>
-    <w:lvl w:ilvl="5">
-      <w:start w:val="1"/>
-      <w:numFmt w:val="none"/>
-      <w:suff w:val="nothing"/>
-      <w:lvlText w:val=""/>
-      <w:lvlJc w:val="left"/>
-      <w:pPr>
-        <w:tabs>
-          <w:tab w:val="num" w:pos="1152"/>
-        </w:tabs>
-        <w:ind w:left="1152" w:hanging="1152"/>
-      </w:pPr>
-    </w:lvl>
-    <w:lvl w:ilvl="6">
-      <w:start w:val="1"/>
-      <w:numFmt w:val="none"/>
-      <w:suff w:val="nothing"/>
-      <w:lvlText w:val=""/>
-      <w:lvlJc w:val="left"/>
-      <w:pPr>
-        <w:tabs>
-          <w:tab w:val="num" w:pos="1296"/>
-        </w:tabs>
-        <w:ind w:left="1296" w:hanging="1296"/>
-      </w:pPr>
-    </w:lvl>
-    <w:lvl w:ilvl="7">
-      <w:start w:val="1"/>
-      <w:numFmt w:val="none"/>
-      <w:suff w:val="nothing"/>
-      <w:lvlText w:val=""/>
-      <w:lvlJc w:val="left"/>
-      <w:pPr>
-        <w:tabs>
-          <w:tab w:val="num" w:pos="1440"/>
-        </w:tabs>
-        <w:ind w:left="1440" w:hanging="1440"/>
-      </w:pPr>
-    </w:lvl>
-    <w:lvl w:ilvl="8">
-      <w:start w:val="1"/>
-      <w:numFmt w:val="none"/>
-      <w:suff w:val="nothing"/>
-      <w:lvlText w:val=""/>
-      <w:lvlJc w:val="left"/>
-      <w:pPr>
-        <w:tabs>
-          <w:tab w:val="num" w:pos="1584"/>
-        </w:tabs>
-        <w:ind w:left="1584" w:hanging="1584"/>
-      </w:pPr>
-    </w:lvl>
-  </w:abstractNum>
-  <w:abstractNum w:abstractNumId="2">
-    <w:lvl w:ilvl="0">
-      <w:start w:val="1"/>
       <w:numFmt w:val="bullet"/>
       <w:lvlText w:val=""/>
       <w:lvlJc w:val="left"/>
@@ -2058,6 +1816,7 @@
       </w:pPr>
       <w:rPr>
         <w:rFonts w:ascii="Symbol" w:hAnsi="Symbol" w:cs="Symbol" w:hint="default"/>
+        <w:sz w:val="22"/>
         <w:rFonts w:cs="OpenSymbol"/>
       </w:rPr>
     </w:lvl>
@@ -2188,6 +1947,98 @@
         <w:rFonts w:ascii="OpenSymbol" w:hAnsi="OpenSymbol" w:cs="OpenSymbol" w:hint="default"/>
         <w:rFonts w:cs="OpenSymbol"/>
       </w:rPr>
+    </w:lvl>
+  </w:abstractNum>
+  <w:abstractNum w:abstractNumId="2">
+    <w:lvl w:ilvl="0">
+      <w:start w:val="1"/>
+      <w:numFmt w:val="none"/>
+      <w:suff w:val="nothing"/>
+      <w:lvlText w:val=""/>
+      <w:lvlJc w:val="left"/>
+      <w:pPr>
+        <w:ind w:left="0" w:hanging="0"/>
+      </w:pPr>
+    </w:lvl>
+    <w:lvl w:ilvl="1">
+      <w:start w:val="1"/>
+      <w:numFmt w:val="none"/>
+      <w:suff w:val="nothing"/>
+      <w:lvlText w:val=""/>
+      <w:lvlJc w:val="left"/>
+      <w:pPr>
+        <w:ind w:left="0" w:hanging="0"/>
+      </w:pPr>
+    </w:lvl>
+    <w:lvl w:ilvl="2">
+      <w:start w:val="1"/>
+      <w:numFmt w:val="none"/>
+      <w:suff w:val="nothing"/>
+      <w:lvlText w:val=""/>
+      <w:lvlJc w:val="left"/>
+      <w:pPr>
+        <w:ind w:left="0" w:hanging="0"/>
+      </w:pPr>
+    </w:lvl>
+    <w:lvl w:ilvl="3">
+      <w:start w:val="1"/>
+      <w:numFmt w:val="none"/>
+      <w:suff w:val="nothing"/>
+      <w:lvlText w:val=""/>
+      <w:lvlJc w:val="left"/>
+      <w:pPr>
+        <w:ind w:left="0" w:hanging="0"/>
+      </w:pPr>
+    </w:lvl>
+    <w:lvl w:ilvl="4">
+      <w:start w:val="1"/>
+      <w:numFmt w:val="none"/>
+      <w:suff w:val="nothing"/>
+      <w:lvlText w:val=""/>
+      <w:lvlJc w:val="left"/>
+      <w:pPr>
+        <w:ind w:left="0" w:hanging="0"/>
+      </w:pPr>
+    </w:lvl>
+    <w:lvl w:ilvl="5">
+      <w:start w:val="1"/>
+      <w:numFmt w:val="none"/>
+      <w:suff w:val="nothing"/>
+      <w:lvlText w:val=""/>
+      <w:lvlJc w:val="left"/>
+      <w:pPr>
+        <w:ind w:left="0" w:hanging="0"/>
+      </w:pPr>
+    </w:lvl>
+    <w:lvl w:ilvl="6">
+      <w:start w:val="1"/>
+      <w:numFmt w:val="none"/>
+      <w:suff w:val="nothing"/>
+      <w:lvlText w:val=""/>
+      <w:lvlJc w:val="left"/>
+      <w:pPr>
+        <w:ind w:left="0" w:hanging="0"/>
+      </w:pPr>
+    </w:lvl>
+    <w:lvl w:ilvl="7">
+      <w:start w:val="1"/>
+      <w:numFmt w:val="none"/>
+      <w:suff w:val="nothing"/>
+      <w:lvlText w:val=""/>
+      <w:lvlJc w:val="left"/>
+      <w:pPr>
+        <w:ind w:left="0" w:hanging="0"/>
+      </w:pPr>
+    </w:lvl>
+    <w:lvl w:ilvl="8">
+      <w:start w:val="1"/>
+      <w:numFmt w:val="none"/>
+      <w:suff w:val="nothing"/>
+      <w:lvlText w:val=""/>
+      <w:lvlJc w:val="left"/>
+      <w:pPr>
+        <w:ind w:left="0" w:hanging="0"/>
+      </w:pPr>
     </w:lvl>
   </w:abstractNum>
   <w:num w:numId="1">
@@ -2207,16 +2058,12 @@
         <w:rFonts w:ascii="Arial" w:hAnsi="Arial" w:eastAsia="Arial" w:cs="Arial"/>
         <w:color w:val="000000"/>
         <w:kern w:val="2"/>
-        <w:sz w:val="22"/>
         <w:szCs w:val="22"/>
         <w:lang w:val="en" w:eastAsia="zh-CN" w:bidi="hi-IN"/>
       </w:rPr>
     </w:rPrDefault>
     <w:pPrDefault>
-      <w:pPr>
-        <w:widowControl/>
-        <w:spacing w:lineRule="auto" w:line="276"/>
-      </w:pPr>
+      <w:pPr/>
     </w:pPrDefault>
   </w:docDefaults>
   <w:style w:type="paragraph" w:styleId="Normal">
@@ -2226,10 +2073,7 @@
       <w:keepNext w:val="false"/>
       <w:keepLines w:val="false"/>
       <w:widowControl/>
-      <w:pBdr/>
-      <w:kinsoku w:val="true"/>
-      <w:overflowPunct w:val="true"/>
-      <w:autoSpaceDE w:val="true"/>
+      <w:overflowPunct w:val="false"/>
       <w:bidi w:val="0"/>
       <w:spacing w:lineRule="auto" w:line="276" w:before="0" w:after="0"/>
       <w:ind w:left="0" w:right="0" w:hanging="0"/>
@@ -2256,99 +2100,119 @@
   </w:style>
   <w:style w:type="paragraph" w:styleId="Heading1">
     <w:name w:val="Heading 1"/>
-    <w:basedOn w:val="Normal1"/>
     <w:next w:val="Normal"/>
     <w:qFormat/>
     <w:pPr>
       <w:keepNext w:val="true"/>
       <w:keepLines/>
+      <w:widowControl w:val="false"/>
       <w:spacing w:lineRule="auto" w:line="240" w:before="400" w:after="120"/>
     </w:pPr>
     <w:rPr>
+      <w:rFonts w:ascii="Arial" w:hAnsi="Arial" w:eastAsia="Arial" w:cs="Arial"/>
+      <w:color w:val="000000"/>
+      <w:kern w:val="2"/>
       <w:sz w:val="40"/>
       <w:szCs w:val="40"/>
+      <w:lang w:val="en" w:eastAsia="zh-CN" w:bidi="hi-IN"/>
     </w:rPr>
   </w:style>
   <w:style w:type="paragraph" w:styleId="Heading2">
     <w:name w:val="Heading 2"/>
-    <w:basedOn w:val="Normal1"/>
     <w:next w:val="Normal"/>
     <w:qFormat/>
     <w:pPr>
       <w:keepNext w:val="true"/>
       <w:keepLines/>
+      <w:widowControl w:val="false"/>
       <w:spacing w:lineRule="auto" w:line="240" w:before="360" w:after="120"/>
     </w:pPr>
     <w:rPr>
-      <w:b w:val="false"/>
+      <w:rFonts w:ascii="Arial" w:hAnsi="Arial" w:eastAsia="Arial" w:cs="Arial"/>
+      <w:b w:val="false"/>
+      <w:color w:val="000000"/>
+      <w:kern w:val="2"/>
       <w:sz w:val="32"/>
       <w:szCs w:val="32"/>
+      <w:lang w:val="en" w:eastAsia="zh-CN" w:bidi="hi-IN"/>
     </w:rPr>
   </w:style>
   <w:style w:type="paragraph" w:styleId="Heading3">
     <w:name w:val="Heading 3"/>
-    <w:basedOn w:val="Normal1"/>
     <w:next w:val="Normal"/>
     <w:qFormat/>
     <w:pPr>
       <w:keepNext w:val="true"/>
       <w:keepLines/>
+      <w:widowControl w:val="false"/>
       <w:spacing w:lineRule="auto" w:line="240" w:before="320" w:after="80"/>
     </w:pPr>
     <w:rPr>
+      <w:rFonts w:ascii="Arial" w:hAnsi="Arial" w:eastAsia="Arial" w:cs="Arial"/>
       <w:b w:val="false"/>
       <w:color w:val="434343"/>
+      <w:kern w:val="2"/>
       <w:sz w:val="28"/>
       <w:szCs w:val="28"/>
+      <w:lang w:val="en" w:eastAsia="zh-CN" w:bidi="hi-IN"/>
     </w:rPr>
   </w:style>
   <w:style w:type="paragraph" w:styleId="Heading4">
     <w:name w:val="Heading 4"/>
-    <w:basedOn w:val="Normal1"/>
     <w:next w:val="Normal"/>
     <w:qFormat/>
     <w:pPr>
       <w:keepNext w:val="true"/>
       <w:keepLines/>
+      <w:widowControl w:val="false"/>
       <w:spacing w:lineRule="auto" w:line="240" w:before="280" w:after="80"/>
     </w:pPr>
     <w:rPr>
+      <w:rFonts w:ascii="Arial" w:hAnsi="Arial" w:eastAsia="Arial" w:cs="Arial"/>
       <w:color w:val="666666"/>
+      <w:kern w:val="2"/>
       <w:sz w:val="24"/>
       <w:szCs w:val="24"/>
+      <w:lang w:val="en" w:eastAsia="zh-CN" w:bidi="hi-IN"/>
     </w:rPr>
   </w:style>
   <w:style w:type="paragraph" w:styleId="Heading5">
     <w:name w:val="Heading 5"/>
-    <w:basedOn w:val="Normal1"/>
     <w:next w:val="Normal"/>
     <w:qFormat/>
     <w:pPr>
       <w:keepNext w:val="true"/>
       <w:keepLines/>
+      <w:widowControl w:val="false"/>
       <w:spacing w:lineRule="auto" w:line="240" w:before="240" w:after="80"/>
     </w:pPr>
     <w:rPr>
+      <w:rFonts w:ascii="Arial" w:hAnsi="Arial" w:eastAsia="Arial" w:cs="Arial"/>
       <w:color w:val="666666"/>
+      <w:kern w:val="2"/>
       <w:sz w:val="22"/>
       <w:szCs w:val="22"/>
+      <w:lang w:val="en" w:eastAsia="zh-CN" w:bidi="hi-IN"/>
     </w:rPr>
   </w:style>
   <w:style w:type="paragraph" w:styleId="Heading6">
     <w:name w:val="Heading 6"/>
-    <w:basedOn w:val="Normal1"/>
     <w:next w:val="Normal"/>
     <w:qFormat/>
     <w:pPr>
       <w:keepNext w:val="true"/>
       <w:keepLines/>
+      <w:widowControl w:val="false"/>
       <w:spacing w:lineRule="auto" w:line="240" w:before="240" w:after="80"/>
     </w:pPr>
     <w:rPr>
+      <w:rFonts w:ascii="Arial" w:hAnsi="Arial" w:eastAsia="Arial" w:cs="Arial"/>
       <w:i/>
       <w:color w:val="666666"/>
+      <w:kern w:val="2"/>
       <w:sz w:val="22"/>
       <w:szCs w:val="22"/>
+      <w:lang w:val="en" w:eastAsia="zh-CN" w:bidi="hi-IN"/>
     </w:rPr>
   </w:style>
   <w:style w:type="character" w:styleId="Bullets">
@@ -2356,6 +2220,70 @@
     <w:qFormat/>
     <w:rPr>
       <w:rFonts w:ascii="OpenSymbol" w:hAnsi="OpenSymbol" w:eastAsia="OpenSymbol" w:cs="OpenSymbol"/>
+    </w:rPr>
+  </w:style>
+  <w:style w:type="character" w:styleId="ListLabel1">
+    <w:name w:val="ListLabel 1"/>
+    <w:qFormat/>
+    <w:rPr>
+      <w:rFonts w:cs="OpenSymbol"/>
+      <w:sz w:val="22"/>
+    </w:rPr>
+  </w:style>
+  <w:style w:type="character" w:styleId="ListLabel2">
+    <w:name w:val="ListLabel 2"/>
+    <w:qFormat/>
+    <w:rPr>
+      <w:rFonts w:cs="OpenSymbol"/>
+    </w:rPr>
+  </w:style>
+  <w:style w:type="character" w:styleId="ListLabel3">
+    <w:name w:val="ListLabel 3"/>
+    <w:qFormat/>
+    <w:rPr>
+      <w:rFonts w:cs="OpenSymbol"/>
+    </w:rPr>
+  </w:style>
+  <w:style w:type="character" w:styleId="ListLabel4">
+    <w:name w:val="ListLabel 4"/>
+    <w:qFormat/>
+    <w:rPr>
+      <w:rFonts w:cs="OpenSymbol"/>
+    </w:rPr>
+  </w:style>
+  <w:style w:type="character" w:styleId="ListLabel5">
+    <w:name w:val="ListLabel 5"/>
+    <w:qFormat/>
+    <w:rPr>
+      <w:rFonts w:cs="OpenSymbol"/>
+    </w:rPr>
+  </w:style>
+  <w:style w:type="character" w:styleId="ListLabel6">
+    <w:name w:val="ListLabel 6"/>
+    <w:qFormat/>
+    <w:rPr>
+      <w:rFonts w:cs="OpenSymbol"/>
+    </w:rPr>
+  </w:style>
+  <w:style w:type="character" w:styleId="ListLabel7">
+    <w:name w:val="ListLabel 7"/>
+    <w:qFormat/>
+    <w:rPr>
+      <w:rFonts w:cs="OpenSymbol"/>
+    </w:rPr>
+  </w:style>
+  <w:style w:type="character" w:styleId="ListLabel8">
+    <w:name w:val="ListLabel 8"/>
+    <w:qFormat/>
+    <w:rPr>
+      <w:rFonts w:cs="OpenSymbol"/>
+    </w:rPr>
+  </w:style>
+  <w:style w:type="character" w:styleId="ListLabel9">
+    <w:name w:val="ListLabel 9"/>
+    <w:qFormat/>
+    <w:rPr>
+      <w:rFonts w:cs="OpenSymbol"/>
     </w:rPr>
   </w:style>
   <w:style w:type="paragraph" w:styleId="Heading">
@@ -2411,17 +2339,14 @@
     </w:pPr>
     <w:rPr/>
   </w:style>
-  <w:style w:type="paragraph" w:styleId="Normal1">
+  <w:style w:type="paragraph" w:styleId="LOnormal1">
     <w:name w:val="LO-normal1"/>
     <w:qFormat/>
     <w:pPr>
       <w:keepNext w:val="false"/>
       <w:keepLines w:val="false"/>
       <w:widowControl/>
-      <w:pBdr/>
-      <w:kinsoku w:val="true"/>
-      <w:overflowPunct w:val="true"/>
-      <w:autoSpaceDE w:val="true"/>
+      <w:overflowPunct w:val="false"/>
       <w:bidi w:val="0"/>
       <w:spacing w:lineRule="auto" w:line="276" w:before="0" w:after="0"/>
       <w:ind w:left="0" w:right="0" w:hanging="0"/>
@@ -2448,7 +2373,7 @@
   </w:style>
   <w:style w:type="paragraph" w:styleId="Title">
     <w:name w:val="Title"/>
-    <w:basedOn w:val="Normal1"/>
+    <w:basedOn w:val="LOnormal1"/>
     <w:next w:val="Normal"/>
     <w:qFormat/>
     <w:pPr>
@@ -2463,7 +2388,7 @@
   </w:style>
   <w:style w:type="paragraph" w:styleId="Subtitle">
     <w:name w:val="Subtitle"/>
-    <w:basedOn w:val="Normal1"/>
+    <w:basedOn w:val="LOnormal1"/>
     <w:next w:val="Normal"/>
     <w:qFormat/>
     <w:pPr>
@@ -2492,10 +2417,7 @@
       <w:keepNext w:val="false"/>
       <w:keepLines w:val="false"/>
       <w:widowControl/>
-      <w:pBdr/>
-      <w:kinsoku w:val="true"/>
-      <w:overflowPunct w:val="true"/>
-      <w:autoSpaceDE w:val="true"/>
+      <w:overflowPunct w:val="false"/>
       <w:bidi w:val="0"/>
       <w:spacing w:lineRule="atLeast" w:line="200" w:before="0" w:after="0"/>
       <w:ind w:left="0" w:right="0" w:hanging="0"/>
@@ -2740,12 +2662,9 @@
       <w:keepNext w:val="false"/>
       <w:keepLines w:val="false"/>
       <w:widowControl/>
-      <w:pBdr/>
-      <w:kinsoku w:val="true"/>
-      <w:overflowPunct w:val="true"/>
-      <w:autoSpaceDE w:val="true"/>
+      <w:overflowPunct w:val="false"/>
       <w:bidi w:val="0"/>
-      <w:spacing w:before="283" w:after="0" w:lineRule="auto" w:line="276"/>
+      <w:spacing w:lineRule="auto" w:line="276" w:before="283" w:after="0"/>
       <w:ind w:left="0" w:right="0" w:hanging="0"/>
       <w:jc w:val="left"/>
     </w:pPr>
@@ -2954,10 +2873,7 @@
       <w:keepNext w:val="false"/>
       <w:keepLines w:val="false"/>
       <w:widowControl/>
-      <w:pBdr/>
-      <w:kinsoku w:val="true"/>
-      <w:overflowPunct w:val="true"/>
-      <w:autoSpaceDE w:val="true"/>
+      <w:overflowPunct w:val="false"/>
       <w:bidi w:val="0"/>
       <w:spacing w:lineRule="auto" w:line="276" w:before="0" w:after="0"/>
       <w:ind w:left="0" w:right="0" w:hanging="0"/>
@@ -2992,10 +2908,7 @@
       <w:keepNext w:val="false"/>
       <w:keepLines w:val="false"/>
       <w:widowControl/>
-      <w:pBdr/>
-      <w:kinsoku w:val="true"/>
-      <w:overflowPunct w:val="true"/>
-      <w:autoSpaceDE w:val="true"/>
+      <w:overflowPunct w:val="false"/>
       <w:bidi w:val="0"/>
       <w:spacing w:lineRule="auto" w:line="276" w:before="0" w:after="0"/>
       <w:ind w:left="0" w:right="0" w:hanging="0"/>
@@ -3030,10 +2943,7 @@
       <w:keepNext w:val="false"/>
       <w:keepLines w:val="false"/>
       <w:widowControl/>
-      <w:pBdr/>
-      <w:kinsoku w:val="true"/>
-      <w:overflowPunct w:val="true"/>
-      <w:autoSpaceDE w:val="true"/>
+      <w:overflowPunct w:val="false"/>
       <w:bidi w:val="0"/>
       <w:spacing w:lineRule="auto" w:line="276" w:before="0" w:after="0"/>
       <w:ind w:left="340" w:right="0" w:hanging="340"/>
@@ -3068,10 +2978,7 @@
       <w:keepNext w:val="false"/>
       <w:keepLines w:val="false"/>
       <w:widowControl/>
-      <w:pBdr/>
-      <w:kinsoku w:val="true"/>
-      <w:overflowPunct w:val="true"/>
-      <w:autoSpaceDE w:val="true"/>
+      <w:overflowPunct w:val="false"/>
       <w:bidi w:val="0"/>
       <w:spacing w:lineRule="auto" w:line="276" w:before="0" w:after="0"/>
       <w:ind w:left="0" w:right="0" w:hanging="0"/>
@@ -3103,10 +3010,7 @@
       <w:keepNext w:val="false"/>
       <w:keepLines w:val="false"/>
       <w:widowControl/>
-      <w:pBdr/>
-      <w:kinsoku w:val="true"/>
-      <w:overflowPunct w:val="true"/>
-      <w:autoSpaceDE w:val="true"/>
+      <w:overflowPunct w:val="false"/>
       <w:bidi w:val="0"/>
       <w:spacing w:lineRule="auto" w:line="276" w:before="0" w:after="0"/>
       <w:ind w:left="0" w:right="0" w:hanging="0"/>
@@ -3138,10 +3042,7 @@
       <w:keepNext w:val="false"/>
       <w:keepLines w:val="false"/>
       <w:widowControl/>
-      <w:pBdr/>
-      <w:kinsoku w:val="true"/>
-      <w:overflowPunct w:val="true"/>
-      <w:autoSpaceDE w:val="true"/>
+      <w:overflowPunct w:val="false"/>
       <w:bidi w:val="0"/>
       <w:spacing w:lineRule="atLeast" w:line="200" w:before="0" w:after="0"/>
       <w:ind w:left="0" w:right="0" w:hanging="0"/>
@@ -3668,10 +3569,7 @@
       <w:keepNext w:val="false"/>
       <w:keepLines w:val="false"/>
       <w:widowControl/>
-      <w:pBdr/>
-      <w:kinsoku w:val="true"/>
-      <w:overflowPunct w:val="true"/>
-      <w:autoSpaceDE w:val="true"/>
+      <w:overflowPunct w:val="false"/>
       <w:bidi w:val="0"/>
       <w:spacing w:lineRule="auto" w:line="276" w:before="0" w:after="0"/>
       <w:ind w:left="0" w:right="0" w:hanging="0"/>
@@ -3703,10 +3601,7 @@
       <w:keepNext w:val="false"/>
       <w:keepLines w:val="false"/>
       <w:widowControl/>
-      <w:pBdr/>
-      <w:kinsoku w:val="true"/>
-      <w:overflowPunct w:val="true"/>
-      <w:autoSpaceDE w:val="true"/>
+      <w:overflowPunct w:val="false"/>
       <w:bidi w:val="0"/>
       <w:spacing w:lineRule="auto" w:line="276" w:before="0" w:after="0"/>
       <w:ind w:left="0" w:right="0" w:hanging="0"/>
@@ -3738,10 +3633,7 @@
       <w:keepNext w:val="false"/>
       <w:keepLines w:val="false"/>
       <w:widowControl/>
-      <w:pBdr/>
-      <w:kinsoku w:val="true"/>
-      <w:overflowPunct w:val="true"/>
-      <w:autoSpaceDE w:val="true"/>
+      <w:overflowPunct w:val="false"/>
       <w:bidi w:val="0"/>
       <w:spacing w:lineRule="auto" w:line="276" w:before="0" w:after="0"/>
       <w:ind w:left="340" w:right="0" w:hanging="340"/>
@@ -3776,12 +3668,9 @@
       <w:keepNext w:val="false"/>
       <w:keepLines w:val="false"/>
       <w:widowControl/>
-      <w:pBdr/>
-      <w:kinsoku w:val="true"/>
-      <w:overflowPunct w:val="true"/>
-      <w:autoSpaceDE w:val="true"/>
+      <w:overflowPunct w:val="false"/>
       <w:bidi w:val="0"/>
-      <w:spacing w:before="283" w:after="0" w:lineRule="auto" w:line="276"/>
+      <w:spacing w:lineRule="auto" w:line="276" w:before="283" w:after="0"/>
       <w:ind w:left="0" w:right="0" w:hanging="0"/>
       <w:jc w:val="left"/>
     </w:pPr>
@@ -4012,10 +3901,7 @@
       <w:keepNext w:val="false"/>
       <w:keepLines w:val="false"/>
       <w:widowControl/>
-      <w:pBdr/>
-      <w:kinsoku w:val="true"/>
-      <w:overflowPunct w:val="true"/>
-      <w:autoSpaceDE w:val="true"/>
+      <w:overflowPunct w:val="false"/>
       <w:bidi w:val="0"/>
       <w:spacing w:lineRule="auto" w:line="276" w:before="0" w:after="0"/>
       <w:ind w:left="0" w:right="0" w:hanging="0"/>
@@ -4047,10 +3933,7 @@
       <w:keepNext w:val="false"/>
       <w:keepLines w:val="false"/>
       <w:widowControl/>
-      <w:pBdr/>
-      <w:kinsoku w:val="true"/>
-      <w:overflowPunct w:val="true"/>
-      <w:autoSpaceDE w:val="true"/>
+      <w:overflowPunct w:val="false"/>
       <w:bidi w:val="0"/>
       <w:spacing w:lineRule="auto" w:line="276" w:before="0" w:after="0"/>
       <w:ind w:left="0" w:right="0" w:hanging="0"/>

</xml_diff>

<commit_message>
Update report template with JARRING acronym
</commit_message>
<xml_diff>
--- a/report-template-for-responders.docx
+++ b/report-template-for-responders.docx
@@ -16,14 +16,14 @@
         </w:tblCellMar>
       </w:tblPr>
       <w:tblGrid>
-        <w:gridCol w:w="3964"/>
-        <w:gridCol w:w="5395"/>
+        <w:gridCol w:w="3963"/>
+        <w:gridCol w:w="5397"/>
       </w:tblGrid>
       <w:tr>
         <w:trPr/>
         <w:tc>
           <w:tcPr>
-            <w:tcW w:w="3964" w:type="dxa"/>
+            <w:tcW w:w="3963" w:type="dxa"/>
             <w:tcBorders/>
             <w:shd w:fill="auto" w:val="clear"/>
           </w:tcPr>
@@ -130,7 +130,7 @@
         </w:tc>
         <w:tc>
           <w:tcPr>
-            <w:tcW w:w="5395" w:type="dxa"/>
+            <w:tcW w:w="5397" w:type="dxa"/>
             <w:tcBorders>
               <w:top w:val="single" w:sz="2" w:space="0" w:color="000000"/>
               <w:left w:val="single" w:sz="2" w:space="0" w:color="000000"/>
@@ -140,9 +140,6 @@
               <w:insideV w:val="single" w:sz="2" w:space="0" w:color="000000"/>
             </w:tcBorders>
             <w:shd w:fill="auto" w:val="clear"/>
-            <w:tcMar>
-              <w:left w:w="51" w:type="dxa"/>
-            </w:tcMar>
           </w:tcPr>
           <w:p>
             <w:pPr>
@@ -157,7 +154,28 @@
                 <w:sz w:val="22"/>
                 <w:szCs w:val="22"/>
               </w:rPr>
-              <w:t>Before: Ask if they want to go to a quiet, private place</w:t>
+              <w:t>Before: Ask if they want</w:t>
+            </w:r>
+            <w:r>
+              <w:rPr>
+                <w:sz w:val="22"/>
+                <w:szCs w:val="22"/>
+              </w:rPr>
+              <w:t xml:space="preserve"> to </w:t>
+            </w:r>
+            <w:r>
+              <w:rPr>
+                <w:sz w:val="22"/>
+                <w:szCs w:val="22"/>
+              </w:rPr>
+              <w:t>go to</w:t>
+            </w:r>
+            <w:r>
+              <w:rPr>
+                <w:sz w:val="22"/>
+                <w:szCs w:val="22"/>
+              </w:rPr>
+              <w:t xml:space="preserve"> a quiet, private place</w:t>
             </w:r>
           </w:p>
           <w:p>
@@ -186,9 +204,12 @@
               <w:pStyle w:val="Normal"/>
               <w:numPr>
                 <w:ilvl w:val="0"/>
-                <w:numId w:val="1"/>
+                <w:numId w:val="2"/>
               </w:numPr>
-              <w:rPr/>
+              <w:rPr>
+                <w:sz w:val="22"/>
+                <w:szCs w:val="22"/>
+              </w:rPr>
             </w:pPr>
             <w:r>
               <w:rPr>
@@ -219,11 +240,13 @@
               <w:pStyle w:val="Normal"/>
               <w:numPr>
                 <w:ilvl w:val="0"/>
-                <w:numId w:val="1"/>
+                <w:numId w:val="2"/>
               </w:numPr>
-              <w:rPr/>
+              <w:rPr>
+                <w:sz w:val="22"/>
+                <w:szCs w:val="22"/>
+              </w:rPr>
             </w:pPr>
-            <w:bookmarkStart w:id="0" w:name="__DdeLink__1901_501225570"/>
             <w:r>
               <w:rPr>
                 <w:b/>
@@ -247,14 +270,13 @@
               </w:rPr>
               <w:t>emotions with "You" statements</w:t>
             </w:r>
-            <w:bookmarkEnd w:id="0"/>
           </w:p>
           <w:p>
             <w:pPr>
               <w:pStyle w:val="Normal"/>
               <w:numPr>
                 <w:ilvl w:val="0"/>
-                <w:numId w:val="1"/>
+                <w:numId w:val="2"/>
               </w:numPr>
               <w:rPr>
                 <w:sz w:val="22"/>
@@ -283,7 +305,7 @@
               <w:pStyle w:val="Normal"/>
               <w:numPr>
                 <w:ilvl w:val="0"/>
-                <w:numId w:val="1"/>
+                <w:numId w:val="2"/>
               </w:numPr>
               <w:rPr>
                 <w:sz w:val="22"/>
@@ -312,7 +334,7 @@
               <w:pStyle w:val="Normal"/>
               <w:numPr>
                 <w:ilvl w:val="0"/>
-                <w:numId w:val="1"/>
+                <w:numId w:val="2"/>
               </w:numPr>
               <w:rPr>
                 <w:sz w:val="22"/>
@@ -365,7 +387,21 @@
                 <w:sz w:val="22"/>
                 <w:szCs w:val="22"/>
               </w:rPr>
-              <w:t>After: Thank reporter for reporting the incident</w:t>
+              <w:t xml:space="preserve">After: </w:t>
+            </w:r>
+            <w:r>
+              <w:rPr>
+                <w:sz w:val="22"/>
+                <w:szCs w:val="22"/>
+              </w:rPr>
+              <w:t xml:space="preserve">Thank reporter </w:t>
+            </w:r>
+            <w:r>
+              <w:rPr>
+                <w:sz w:val="22"/>
+                <w:szCs w:val="22"/>
+              </w:rPr>
+              <w:t>for reporting the incident</w:t>
             </w:r>
           </w:p>
         </w:tc>
@@ -435,8 +471,6 @@
           <w:szCs w:val="26"/>
         </w:rPr>
       </w:pPr>
-      <w:bookmarkStart w:id="1" w:name="__DdeLink__159_475417658"/>
-      <w:bookmarkEnd w:id="1"/>
       <w:r>
         <w:rPr>
           <w:sz w:val="26"/>
@@ -716,7 +750,21 @@
           <w:sz w:val="26"/>
           <w:szCs w:val="26"/>
         </w:rPr>
-        <w:t>Actions reporter has requested you take (do not prompt the reporter):</w:t>
+        <w:t xml:space="preserve">Actions reporter </w:t>
+      </w:r>
+      <w:r>
+        <w:rPr>
+          <w:sz w:val="26"/>
+          <w:szCs w:val="26"/>
+        </w:rPr>
+        <w:t>has requested you take (do not prompt the reporter)</w:t>
+      </w:r>
+      <w:r>
+        <w:rPr>
+          <w:sz w:val="26"/>
+          <w:szCs w:val="26"/>
+        </w:rPr>
+        <w:t>:</w:t>
       </w:r>
     </w:p>
     <w:p>
@@ -830,39 +878,6 @@
           <w:sz w:val="26"/>
           <w:szCs w:val="26"/>
         </w:rPr>
-      </w:r>
-    </w:p>
-    <w:p>
-      <w:pPr>
-        <w:pStyle w:val="Normal"/>
-        <w:spacing w:before="0" w:after="0"/>
-        <w:rPr>
-          <w:sz w:val="26"/>
-          <w:szCs w:val="26"/>
-        </w:rPr>
-      </w:pPr>
-      <w:r>
-        <w:rPr>
-          <w:sz w:val="26"/>
-          <w:szCs w:val="26"/>
-        </w:rPr>
-      </w:r>
-    </w:p>
-    <w:p>
-      <w:pPr>
-        <w:pStyle w:val="Normal"/>
-        <w:spacing w:before="0" w:after="0"/>
-        <w:rPr>
-          <w:sz w:val="26"/>
-          <w:szCs w:val="26"/>
-        </w:rPr>
-      </w:pPr>
-      <w:r>
-        <w:rPr>
-          <w:sz w:val="26"/>
-          <w:szCs w:val="26"/>
-        </w:rPr>
-        <w:t>Additional witness(es) contact info:</w:t>
       </w:r>
     </w:p>
     <w:p>
@@ -891,7 +906,7 @@
           <w:pgNumType w:start="1" w:fmt="decimal"/>
           <w:formProt w:val="false"/>
           <w:textDirection w:val="lrTb"/>
-          <w:docGrid w:type="default" w:linePitch="240" w:charSpace="0"/>
+          <w:docGrid w:type="default" w:linePitch="240" w:charSpace="4294965247"/>
         </w:sectPr>
         <w:pStyle w:val="Normal"/>
         <w:spacing w:before="0" w:after="0"/>
@@ -905,6 +920,7 @@
           <w:sz w:val="26"/>
           <w:szCs w:val="26"/>
         </w:rPr>
+        <w:t>Additional witness(es) contact info:</w:t>
       </w:r>
     </w:p>
     <w:tbl>
@@ -922,7 +938,7 @@
       </w:tblPr>
       <w:tblGrid>
         <w:gridCol w:w="3513"/>
-        <w:gridCol w:w="5846"/>
+        <w:gridCol w:w="5847"/>
       </w:tblGrid>
       <w:tr>
         <w:trPr/>
@@ -1029,13 +1045,34 @@
                 <w:sz w:val="24"/>
                 <w:szCs w:val="24"/>
               </w:rPr>
-              <w:t>Follow up to incident number:</w:t>
+              <w:t>Follow up to</w:t>
+            </w:r>
+            <w:r>
+              <w:rPr>
+                <w:sz w:val="24"/>
+                <w:szCs w:val="24"/>
+              </w:rPr>
+              <w:t xml:space="preserve"> incident </w:t>
+            </w:r>
+            <w:r>
+              <w:rPr>
+                <w:sz w:val="24"/>
+                <w:szCs w:val="24"/>
+              </w:rPr>
+              <w:t>number</w:t>
+            </w:r>
+            <w:r>
+              <w:rPr>
+                <w:sz w:val="24"/>
+                <w:szCs w:val="24"/>
+              </w:rPr>
+              <w:t>:</w:t>
             </w:r>
           </w:p>
         </w:tc>
         <w:tc>
           <w:tcPr>
-            <w:tcW w:w="5846" w:type="dxa"/>
+            <w:tcW w:w="5847" w:type="dxa"/>
             <w:tcBorders>
               <w:top w:val="single" w:sz="2" w:space="0" w:color="000000"/>
               <w:left w:val="single" w:sz="2" w:space="0" w:color="000000"/>
@@ -1045,9 +1082,6 @@
               <w:insideV w:val="single" w:sz="2" w:space="0" w:color="000000"/>
             </w:tcBorders>
             <w:shd w:fill="auto" w:val="clear"/>
-            <w:tcMar>
-              <w:left w:w="51" w:type="dxa"/>
-            </w:tcMar>
           </w:tcPr>
           <w:p>
             <w:pPr>
@@ -1069,21 +1103,18 @@
             <w:pPr>
               <w:pStyle w:val="Normal"/>
               <w:rPr>
-                <w:b/>
+                <w:sz w:val="22"/>
+                <w:szCs w:val="22"/>
+              </w:rPr>
+            </w:pPr>
+            <w:r>
+              <w:rPr>
                 <w:b/>
                 <w:bCs/>
                 <w:sz w:val="22"/>
                 <w:szCs w:val="22"/>
               </w:rPr>
-            </w:pPr>
-            <w:r>
-              <w:rPr>
-                <w:b/>
-                <w:bCs/>
-                <w:sz w:val="22"/>
-                <w:szCs w:val="22"/>
-              </w:rPr>
-              <w:t>RACING</w:t>
+              <w:t>JARRING</w:t>
             </w:r>
           </w:p>
           <w:p>
@@ -1091,13 +1122,20 @@
               <w:pStyle w:val="Normal"/>
               <w:numPr>
                 <w:ilvl w:val="0"/>
-                <w:numId w:val="1"/>
+                <w:numId w:val="2"/>
               </w:numPr>
               <w:rPr>
                 <w:sz w:val="22"/>
                 <w:szCs w:val="22"/>
               </w:rPr>
             </w:pPr>
+            <w:r>
+              <w:rPr>
+                <w:sz w:val="22"/>
+                <w:szCs w:val="22"/>
+              </w:rPr>
+              <w:t xml:space="preserve">State what happened with </w:t>
+            </w:r>
             <w:r>
               <w:rPr>
                 <w:b/>
@@ -1105,14 +1143,14 @@
                 <w:sz w:val="22"/>
                 <w:szCs w:val="22"/>
               </w:rPr>
-              <w:t>Repeat</w:t>
-            </w:r>
-            <w:r>
-              <w:rPr>
-                <w:sz w:val="22"/>
-                <w:szCs w:val="22"/>
-              </w:rPr>
-              <w:t xml:space="preserve"> the facts with specific examples</w:t>
+              <w:t>no Judgment</w:t>
+            </w:r>
+            <w:r>
+              <w:rPr>
+                <w:sz w:val="22"/>
+                <w:szCs w:val="22"/>
+              </w:rPr>
+              <w:t xml:space="preserve"> words</w:t>
             </w:r>
           </w:p>
           <w:p>
@@ -1120,7 +1158,7 @@
               <w:pStyle w:val="Normal"/>
               <w:numPr>
                 <w:ilvl w:val="0"/>
-                <w:numId w:val="1"/>
+                <w:numId w:val="2"/>
               </w:numPr>
               <w:rPr>
                 <w:sz w:val="22"/>
@@ -1134,14 +1172,14 @@
                 <w:sz w:val="22"/>
                 <w:szCs w:val="22"/>
               </w:rPr>
-              <w:t>Allow</w:t>
-            </w:r>
-            <w:r>
-              <w:rPr>
-                <w:sz w:val="22"/>
-                <w:szCs w:val="22"/>
-              </w:rPr>
-              <w:t xml:space="preserve"> them to respond</w:t>
+              <w:t>Affirm</w:t>
+            </w:r>
+            <w:r>
+              <w:rPr>
+                <w:sz w:val="22"/>
+                <w:szCs w:val="22"/>
+              </w:rPr>
+              <w:t xml:space="preserve"> the impact on the reporter</w:t>
             </w:r>
           </w:p>
           <w:p>
@@ -1149,7 +1187,7 @@
               <w:pStyle w:val="Normal"/>
               <w:numPr>
                 <w:ilvl w:val="0"/>
-                <w:numId w:val="1"/>
+                <w:numId w:val="2"/>
               </w:numPr>
               <w:rPr>
                 <w:sz w:val="22"/>
@@ -1161,7 +1199,7 @@
                 <w:sz w:val="22"/>
                 <w:szCs w:val="22"/>
               </w:rPr>
-              <w:t xml:space="preserve">Focus on the </w:t>
+              <w:t xml:space="preserve">Allow the reported person to </w:t>
             </w:r>
             <w:r>
               <w:rPr>
@@ -1170,14 +1208,7 @@
                 <w:sz w:val="22"/>
                 <w:szCs w:val="22"/>
               </w:rPr>
-              <w:t>Consequences</w:t>
-            </w:r>
-            <w:r>
-              <w:rPr>
-                <w:sz w:val="22"/>
-                <w:szCs w:val="22"/>
-              </w:rPr>
-              <w:t xml:space="preserve"> of their behavior</w:t>
+              <w:t>Respond</w:t>
             </w:r>
           </w:p>
           <w:p>
@@ -1185,7 +1216,7 @@
               <w:pStyle w:val="Normal"/>
               <w:numPr>
                 <w:ilvl w:val="0"/>
-                <w:numId w:val="1"/>
+                <w:numId w:val="2"/>
               </w:numPr>
               <w:rPr>
                 <w:sz w:val="22"/>
@@ -1197,7 +1228,7 @@
                 <w:sz w:val="22"/>
                 <w:szCs w:val="22"/>
               </w:rPr>
-              <w:t xml:space="preserve">Focus on the </w:t>
+              <w:t xml:space="preserve">Your job is </w:t>
             </w:r>
             <w:r>
               <w:rPr>
@@ -1206,14 +1237,21 @@
                 <w:sz w:val="22"/>
                 <w:szCs w:val="22"/>
               </w:rPr>
-              <w:t>Impact</w:t>
-            </w:r>
-            <w:r>
-              <w:rPr>
-                <w:sz w:val="22"/>
-                <w:szCs w:val="22"/>
-              </w:rPr>
-              <w:t xml:space="preserve"> of their behavior</w:t>
+              <w:t>not to Reassure</w:t>
+            </w:r>
+            <w:r>
+              <w:rPr>
+                <w:sz w:val="22"/>
+                <w:szCs w:val="22"/>
+              </w:rPr>
+              <w:t xml:space="preserve">, forgive, or accept excuses </w:t>
+            </w:r>
+            <w:r>
+              <w:rPr>
+                <w:sz w:val="22"/>
+                <w:szCs w:val="22"/>
+              </w:rPr>
+              <w:t>for the intent of their actions</w:t>
             </w:r>
           </w:p>
           <w:p>
@@ -1221,7 +1259,7 @@
               <w:pStyle w:val="Normal"/>
               <w:numPr>
                 <w:ilvl w:val="0"/>
-                <w:numId w:val="1"/>
+                <w:numId w:val="2"/>
               </w:numPr>
               <w:rPr>
                 <w:sz w:val="22"/>
@@ -1233,7 +1271,7 @@
                 <w:sz w:val="22"/>
                 <w:szCs w:val="22"/>
               </w:rPr>
-              <w:t xml:space="preserve">It's </w:t>
+              <w:t xml:space="preserve">Focus on the </w:t>
             </w:r>
             <w:r>
               <w:rPr>
@@ -1242,14 +1280,14 @@
                 <w:sz w:val="22"/>
                 <w:szCs w:val="22"/>
               </w:rPr>
-              <w:t>Not</w:t>
-            </w:r>
-            <w:r>
-              <w:rPr>
-                <w:sz w:val="22"/>
-                <w:szCs w:val="22"/>
-              </w:rPr>
-              <w:t xml:space="preserve"> your job to reassure them</w:t>
+              <w:t>Impact</w:t>
+            </w:r>
+            <w:r>
+              <w:rPr>
+                <w:sz w:val="22"/>
+                <w:szCs w:val="22"/>
+              </w:rPr>
+              <w:t xml:space="preserve"> of their behavior and your Code of Conduct</w:t>
             </w:r>
           </w:p>
           <w:p>
@@ -1257,13 +1295,20 @@
               <w:pStyle w:val="Normal"/>
               <w:numPr>
                 <w:ilvl w:val="0"/>
-                <w:numId w:val="1"/>
+                <w:numId w:val="2"/>
               </w:numPr>
               <w:rPr>
                 <w:sz w:val="22"/>
                 <w:szCs w:val="22"/>
               </w:rPr>
             </w:pPr>
+            <w:r>
+              <w:rPr>
+                <w:sz w:val="22"/>
+                <w:szCs w:val="22"/>
+              </w:rPr>
+              <w:t xml:space="preserve">Call them </w:t>
+            </w:r>
             <w:r>
               <w:rPr>
                 <w:b/>
@@ -1271,19 +1316,48 @@
                 <w:sz w:val="22"/>
                 <w:szCs w:val="22"/>
               </w:rPr>
-              <w:t>Give</w:t>
-            </w:r>
-            <w:r>
-              <w:rPr>
-                <w:sz w:val="22"/>
-                <w:szCs w:val="22"/>
-              </w:rPr>
-              <w:t xml:space="preserve"> them a concrete plan of action for modifying their behavior</w:t>
+              <w:t>iN</w:t>
+            </w:r>
+            <w:r>
+              <w:rPr>
+                <w:sz w:val="22"/>
+                <w:szCs w:val="22"/>
+              </w:rPr>
+              <w:t>, "I need your help making this a welcoming and inclusive event/community"</w:t>
             </w:r>
           </w:p>
           <w:p>
             <w:pPr>
               <w:pStyle w:val="Normal"/>
+              <w:numPr>
+                <w:ilvl w:val="0"/>
+                <w:numId w:val="2"/>
+              </w:numPr>
+              <w:rPr>
+                <w:sz w:val="22"/>
+                <w:szCs w:val="22"/>
+              </w:rPr>
+            </w:pPr>
+            <w:r>
+              <w:rPr>
+                <w:b/>
+                <w:bCs/>
+                <w:sz w:val="22"/>
+                <w:szCs w:val="22"/>
+              </w:rPr>
+              <w:t>Give</w:t>
+            </w:r>
+            <w:r>
+              <w:rPr>
+                <w:sz w:val="22"/>
+                <w:szCs w:val="22"/>
+              </w:rPr>
+              <w:t xml:space="preserve"> them a concrete plan of action for modifying their behavior</w:t>
+            </w:r>
+          </w:p>
+          <w:p>
+            <w:pPr>
+              <w:pStyle w:val="Normal"/>
               <w:rPr>
                 <w:sz w:val="22"/>
                 <w:szCs w:val="22"/>
@@ -1323,7 +1397,14 @@
           <w:sz w:val="26"/>
           <w:szCs w:val="26"/>
         </w:rPr>
-        <w:t>Additional information gathered:</w:t>
+        <w:t>Additional information gathered</w:t>
+      </w:r>
+      <w:r>
+        <w:rPr>
+          <w:sz w:val="26"/>
+          <w:szCs w:val="26"/>
+        </w:rPr>
+        <w:t>:</w:t>
       </w:r>
     </w:p>
     <w:p>
@@ -1651,7 +1732,10 @@
       <w:pPr>
         <w:pStyle w:val="Normal"/>
         <w:spacing w:before="0" w:after="0"/>
-        <w:rPr/>
+        <w:rPr>
+          <w:sz w:val="26"/>
+          <w:szCs w:val="26"/>
+        </w:rPr>
       </w:pPr>
       <w:r>
         <w:rPr>
@@ -1669,7 +1753,7 @@
       <w:pgNumType w:start="1" w:fmt="decimal"/>
       <w:formProt w:val="false"/>
       <w:textDirection w:val="lrTb"/>
-      <w:docGrid w:type="default" w:linePitch="240" w:charSpace="0"/>
+      <w:docGrid w:type="default" w:linePitch="240" w:charSpace="4294965247"/>
     </w:sectPr>
   </w:body>
 </w:document>
@@ -1734,7 +1818,31 @@
         <w:sz w:val="16"/>
         <w:szCs w:val="16"/>
       </w:rPr>
-      <w:t>CC BY-NC-SA 4.0 Otter Tech LLC &lt;sharp@otter.technology&gt;</w:t>
+      <w:t xml:space="preserve">CC BY-NC-SA </w:t>
+    </w:r>
+    <w:r>
+      <w:rPr>
+        <w:i/>
+        <w:sz w:val="16"/>
+        <w:szCs w:val="16"/>
+      </w:rPr>
+      <w:t>4.0</w:t>
+    </w:r>
+    <w:r>
+      <w:rPr>
+        <w:i/>
+        <w:sz w:val="16"/>
+        <w:szCs w:val="16"/>
+      </w:rPr>
+      <w:t xml:space="preserve"> </w:t>
+    </w:r>
+    <w:r>
+      <w:rPr>
+        <w:i/>
+        <w:sz w:val="16"/>
+        <w:szCs w:val="16"/>
+      </w:rPr>
+      <w:t>Otter Tech LLC &lt;sharp@otter.technology&gt;</w:t>
     </w:r>
   </w:p>
 </w:hdr>
@@ -1786,7 +1894,12 @@
       <w:pStyle w:val="Normal"/>
       <w:spacing w:before="0" w:after="0"/>
       <w:jc w:val="center"/>
-      <w:rPr/>
+      <w:rPr>
+        <w:i/>
+        <w:i/>
+        <w:sz w:val="16"/>
+        <w:szCs w:val="16"/>
+      </w:rPr>
     </w:pPr>
     <w:r>
       <w:rPr>
@@ -1794,7 +1907,31 @@
         <w:sz w:val="16"/>
         <w:szCs w:val="16"/>
       </w:rPr>
-      <w:t>CC BY-NC-SA 4.0 Otter Tech LLC &lt;sharp@otter.technology</w:t>
+      <w:t xml:space="preserve">CC BY-NC-SA </w:t>
+    </w:r>
+    <w:r>
+      <w:rPr>
+        <w:i/>
+        <w:sz w:val="16"/>
+        <w:szCs w:val="16"/>
+      </w:rPr>
+      <w:t>4.0</w:t>
+    </w:r>
+    <w:r>
+      <w:rPr>
+        <w:i/>
+        <w:sz w:val="16"/>
+        <w:szCs w:val="16"/>
+      </w:rPr>
+      <w:t xml:space="preserve"> </w:t>
+    </w:r>
+    <w:r>
+      <w:rPr>
+        <w:i/>
+        <w:sz w:val="16"/>
+        <w:szCs w:val="16"/>
+      </w:rPr>
+      <w:t>Otter Tech LLC &lt;sharp@otter.technology&gt;</w:t>
     </w:r>
   </w:p>
 </w:hdr>
@@ -1805,6 +1942,125 @@
   <w:abstractNum w:abstractNumId="1">
     <w:lvl w:ilvl="0">
       <w:start w:val="1"/>
+      <w:numFmt w:val="none"/>
+      <w:suff w:val="nothing"/>
+      <w:lvlText w:val=""/>
+      <w:lvlJc w:val="left"/>
+      <w:pPr>
+        <w:tabs>
+          <w:tab w:val="num" w:pos="432"/>
+        </w:tabs>
+        <w:ind w:left="432" w:hanging="432"/>
+      </w:pPr>
+    </w:lvl>
+    <w:lvl w:ilvl="1">
+      <w:start w:val="1"/>
+      <w:numFmt w:val="none"/>
+      <w:suff w:val="nothing"/>
+      <w:lvlText w:val=""/>
+      <w:lvlJc w:val="left"/>
+      <w:pPr>
+        <w:tabs>
+          <w:tab w:val="num" w:pos="576"/>
+        </w:tabs>
+        <w:ind w:left="576" w:hanging="576"/>
+      </w:pPr>
+    </w:lvl>
+    <w:lvl w:ilvl="2">
+      <w:start w:val="1"/>
+      <w:numFmt w:val="none"/>
+      <w:suff w:val="nothing"/>
+      <w:lvlText w:val=""/>
+      <w:lvlJc w:val="left"/>
+      <w:pPr>
+        <w:tabs>
+          <w:tab w:val="num" w:pos="720"/>
+        </w:tabs>
+        <w:ind w:left="720" w:hanging="720"/>
+      </w:pPr>
+    </w:lvl>
+    <w:lvl w:ilvl="3">
+      <w:start w:val="1"/>
+      <w:numFmt w:val="none"/>
+      <w:suff w:val="nothing"/>
+      <w:lvlText w:val=""/>
+      <w:lvlJc w:val="left"/>
+      <w:pPr>
+        <w:tabs>
+          <w:tab w:val="num" w:pos="864"/>
+        </w:tabs>
+        <w:ind w:left="864" w:hanging="864"/>
+      </w:pPr>
+    </w:lvl>
+    <w:lvl w:ilvl="4">
+      <w:start w:val="1"/>
+      <w:numFmt w:val="none"/>
+      <w:suff w:val="nothing"/>
+      <w:lvlText w:val=""/>
+      <w:lvlJc w:val="left"/>
+      <w:pPr>
+        <w:tabs>
+          <w:tab w:val="num" w:pos="1008"/>
+        </w:tabs>
+        <w:ind w:left="1008" w:hanging="1008"/>
+      </w:pPr>
+    </w:lvl>
+    <w:lvl w:ilvl="5">
+      <w:start w:val="1"/>
+      <w:numFmt w:val="none"/>
+      <w:suff w:val="nothing"/>
+      <w:lvlText w:val=""/>
+      <w:lvlJc w:val="left"/>
+      <w:pPr>
+        <w:tabs>
+          <w:tab w:val="num" w:pos="1152"/>
+        </w:tabs>
+        <w:ind w:left="1152" w:hanging="1152"/>
+      </w:pPr>
+    </w:lvl>
+    <w:lvl w:ilvl="6">
+      <w:start w:val="1"/>
+      <w:numFmt w:val="none"/>
+      <w:suff w:val="nothing"/>
+      <w:lvlText w:val=""/>
+      <w:lvlJc w:val="left"/>
+      <w:pPr>
+        <w:tabs>
+          <w:tab w:val="num" w:pos="1296"/>
+        </w:tabs>
+        <w:ind w:left="1296" w:hanging="1296"/>
+      </w:pPr>
+    </w:lvl>
+    <w:lvl w:ilvl="7">
+      <w:start w:val="1"/>
+      <w:numFmt w:val="none"/>
+      <w:suff w:val="nothing"/>
+      <w:lvlText w:val=""/>
+      <w:lvlJc w:val="left"/>
+      <w:pPr>
+        <w:tabs>
+          <w:tab w:val="num" w:pos="1440"/>
+        </w:tabs>
+        <w:ind w:left="1440" w:hanging="1440"/>
+      </w:pPr>
+    </w:lvl>
+    <w:lvl w:ilvl="8">
+      <w:start w:val="1"/>
+      <w:numFmt w:val="none"/>
+      <w:suff w:val="nothing"/>
+      <w:lvlText w:val=""/>
+      <w:lvlJc w:val="left"/>
+      <w:pPr>
+        <w:tabs>
+          <w:tab w:val="num" w:pos="1584"/>
+        </w:tabs>
+        <w:ind w:left="1584" w:hanging="1584"/>
+      </w:pPr>
+    </w:lvl>
+  </w:abstractNum>
+  <w:abstractNum w:abstractNumId="2">
+    <w:lvl w:ilvl="0">
+      <w:start w:val="1"/>
       <w:numFmt w:val="bullet"/>
       <w:lvlText w:val=""/>
       <w:lvlJc w:val="left"/>
@@ -1816,7 +2072,6 @@
       </w:pPr>
       <w:rPr>
         <w:rFonts w:ascii="Symbol" w:hAnsi="Symbol" w:cs="Symbol" w:hint="default"/>
-        <w:sz w:val="22"/>
         <w:rFonts w:cs="OpenSymbol"/>
       </w:rPr>
     </w:lvl>
@@ -1947,98 +2202,6 @@
         <w:rFonts w:ascii="OpenSymbol" w:hAnsi="OpenSymbol" w:cs="OpenSymbol" w:hint="default"/>
         <w:rFonts w:cs="OpenSymbol"/>
       </w:rPr>
-    </w:lvl>
-  </w:abstractNum>
-  <w:abstractNum w:abstractNumId="2">
-    <w:lvl w:ilvl="0">
-      <w:start w:val="1"/>
-      <w:numFmt w:val="none"/>
-      <w:suff w:val="nothing"/>
-      <w:lvlText w:val=""/>
-      <w:lvlJc w:val="left"/>
-      <w:pPr>
-        <w:ind w:left="0" w:hanging="0"/>
-      </w:pPr>
-    </w:lvl>
-    <w:lvl w:ilvl="1">
-      <w:start w:val="1"/>
-      <w:numFmt w:val="none"/>
-      <w:suff w:val="nothing"/>
-      <w:lvlText w:val=""/>
-      <w:lvlJc w:val="left"/>
-      <w:pPr>
-        <w:ind w:left="0" w:hanging="0"/>
-      </w:pPr>
-    </w:lvl>
-    <w:lvl w:ilvl="2">
-      <w:start w:val="1"/>
-      <w:numFmt w:val="none"/>
-      <w:suff w:val="nothing"/>
-      <w:lvlText w:val=""/>
-      <w:lvlJc w:val="left"/>
-      <w:pPr>
-        <w:ind w:left="0" w:hanging="0"/>
-      </w:pPr>
-    </w:lvl>
-    <w:lvl w:ilvl="3">
-      <w:start w:val="1"/>
-      <w:numFmt w:val="none"/>
-      <w:suff w:val="nothing"/>
-      <w:lvlText w:val=""/>
-      <w:lvlJc w:val="left"/>
-      <w:pPr>
-        <w:ind w:left="0" w:hanging="0"/>
-      </w:pPr>
-    </w:lvl>
-    <w:lvl w:ilvl="4">
-      <w:start w:val="1"/>
-      <w:numFmt w:val="none"/>
-      <w:suff w:val="nothing"/>
-      <w:lvlText w:val=""/>
-      <w:lvlJc w:val="left"/>
-      <w:pPr>
-        <w:ind w:left="0" w:hanging="0"/>
-      </w:pPr>
-    </w:lvl>
-    <w:lvl w:ilvl="5">
-      <w:start w:val="1"/>
-      <w:numFmt w:val="none"/>
-      <w:suff w:val="nothing"/>
-      <w:lvlText w:val=""/>
-      <w:lvlJc w:val="left"/>
-      <w:pPr>
-        <w:ind w:left="0" w:hanging="0"/>
-      </w:pPr>
-    </w:lvl>
-    <w:lvl w:ilvl="6">
-      <w:start w:val="1"/>
-      <w:numFmt w:val="none"/>
-      <w:suff w:val="nothing"/>
-      <w:lvlText w:val=""/>
-      <w:lvlJc w:val="left"/>
-      <w:pPr>
-        <w:ind w:left="0" w:hanging="0"/>
-      </w:pPr>
-    </w:lvl>
-    <w:lvl w:ilvl="7">
-      <w:start w:val="1"/>
-      <w:numFmt w:val="none"/>
-      <w:suff w:val="nothing"/>
-      <w:lvlText w:val=""/>
-      <w:lvlJc w:val="left"/>
-      <w:pPr>
-        <w:ind w:left="0" w:hanging="0"/>
-      </w:pPr>
-    </w:lvl>
-    <w:lvl w:ilvl="8">
-      <w:start w:val="1"/>
-      <w:numFmt w:val="none"/>
-      <w:suff w:val="nothing"/>
-      <w:lvlText w:val=""/>
-      <w:lvlJc w:val="left"/>
-      <w:pPr>
-        <w:ind w:left="0" w:hanging="0"/>
-      </w:pPr>
     </w:lvl>
   </w:abstractNum>
   <w:num w:numId="1">
@@ -2058,12 +2221,16 @@
         <w:rFonts w:ascii="Arial" w:hAnsi="Arial" w:eastAsia="Arial" w:cs="Arial"/>
         <w:color w:val="000000"/>
         <w:kern w:val="2"/>
+        <w:sz w:val="22"/>
         <w:szCs w:val="22"/>
         <w:lang w:val="en" w:eastAsia="zh-CN" w:bidi="hi-IN"/>
       </w:rPr>
     </w:rPrDefault>
     <w:pPrDefault>
-      <w:pPr/>
+      <w:pPr>
+        <w:widowControl/>
+        <w:spacing w:lineRule="auto" w:line="276"/>
+      </w:pPr>
     </w:pPrDefault>
   </w:docDefaults>
   <w:style w:type="paragraph" w:styleId="Normal">
@@ -2073,7 +2240,10 @@
       <w:keepNext w:val="false"/>
       <w:keepLines w:val="false"/>
       <w:widowControl/>
-      <w:overflowPunct w:val="false"/>
+      <w:pBdr/>
+      <w:kinsoku w:val="true"/>
+      <w:overflowPunct w:val="true"/>
+      <w:autoSpaceDE w:val="true"/>
       <w:bidi w:val="0"/>
       <w:spacing w:lineRule="auto" w:line="276" w:before="0" w:after="0"/>
       <w:ind w:left="0" w:right="0" w:hanging="0"/>
@@ -2100,119 +2270,99 @@
   </w:style>
   <w:style w:type="paragraph" w:styleId="Heading1">
     <w:name w:val="Heading 1"/>
+    <w:basedOn w:val="Normal1"/>
     <w:next w:val="Normal"/>
     <w:qFormat/>
     <w:pPr>
       <w:keepNext w:val="true"/>
       <w:keepLines/>
-      <w:widowControl w:val="false"/>
       <w:spacing w:lineRule="auto" w:line="240" w:before="400" w:after="120"/>
     </w:pPr>
     <w:rPr>
-      <w:rFonts w:ascii="Arial" w:hAnsi="Arial" w:eastAsia="Arial" w:cs="Arial"/>
-      <w:color w:val="000000"/>
-      <w:kern w:val="2"/>
       <w:sz w:val="40"/>
       <w:szCs w:val="40"/>
-      <w:lang w:val="en" w:eastAsia="zh-CN" w:bidi="hi-IN"/>
     </w:rPr>
   </w:style>
   <w:style w:type="paragraph" w:styleId="Heading2">
     <w:name w:val="Heading 2"/>
+    <w:basedOn w:val="Normal1"/>
     <w:next w:val="Normal"/>
     <w:qFormat/>
     <w:pPr>
       <w:keepNext w:val="true"/>
       <w:keepLines/>
-      <w:widowControl w:val="false"/>
       <w:spacing w:lineRule="auto" w:line="240" w:before="360" w:after="120"/>
     </w:pPr>
     <w:rPr>
-      <w:rFonts w:ascii="Arial" w:hAnsi="Arial" w:eastAsia="Arial" w:cs="Arial"/>
-      <w:b w:val="false"/>
-      <w:color w:val="000000"/>
-      <w:kern w:val="2"/>
+      <w:b w:val="false"/>
       <w:sz w:val="32"/>
       <w:szCs w:val="32"/>
-      <w:lang w:val="en" w:eastAsia="zh-CN" w:bidi="hi-IN"/>
     </w:rPr>
   </w:style>
   <w:style w:type="paragraph" w:styleId="Heading3">
     <w:name w:val="Heading 3"/>
+    <w:basedOn w:val="Normal1"/>
     <w:next w:val="Normal"/>
     <w:qFormat/>
     <w:pPr>
       <w:keepNext w:val="true"/>
       <w:keepLines/>
-      <w:widowControl w:val="false"/>
       <w:spacing w:lineRule="auto" w:line="240" w:before="320" w:after="80"/>
     </w:pPr>
     <w:rPr>
-      <w:rFonts w:ascii="Arial" w:hAnsi="Arial" w:eastAsia="Arial" w:cs="Arial"/>
       <w:b w:val="false"/>
       <w:color w:val="434343"/>
-      <w:kern w:val="2"/>
       <w:sz w:val="28"/>
       <w:szCs w:val="28"/>
-      <w:lang w:val="en" w:eastAsia="zh-CN" w:bidi="hi-IN"/>
     </w:rPr>
   </w:style>
   <w:style w:type="paragraph" w:styleId="Heading4">
     <w:name w:val="Heading 4"/>
+    <w:basedOn w:val="Normal1"/>
     <w:next w:val="Normal"/>
     <w:qFormat/>
     <w:pPr>
       <w:keepNext w:val="true"/>
       <w:keepLines/>
-      <w:widowControl w:val="false"/>
       <w:spacing w:lineRule="auto" w:line="240" w:before="280" w:after="80"/>
     </w:pPr>
     <w:rPr>
-      <w:rFonts w:ascii="Arial" w:hAnsi="Arial" w:eastAsia="Arial" w:cs="Arial"/>
       <w:color w:val="666666"/>
-      <w:kern w:val="2"/>
       <w:sz w:val="24"/>
       <w:szCs w:val="24"/>
-      <w:lang w:val="en" w:eastAsia="zh-CN" w:bidi="hi-IN"/>
     </w:rPr>
   </w:style>
   <w:style w:type="paragraph" w:styleId="Heading5">
     <w:name w:val="Heading 5"/>
+    <w:basedOn w:val="Normal1"/>
     <w:next w:val="Normal"/>
     <w:qFormat/>
     <w:pPr>
       <w:keepNext w:val="true"/>
       <w:keepLines/>
-      <w:widowControl w:val="false"/>
       <w:spacing w:lineRule="auto" w:line="240" w:before="240" w:after="80"/>
     </w:pPr>
     <w:rPr>
-      <w:rFonts w:ascii="Arial" w:hAnsi="Arial" w:eastAsia="Arial" w:cs="Arial"/>
       <w:color w:val="666666"/>
-      <w:kern w:val="2"/>
       <w:sz w:val="22"/>
       <w:szCs w:val="22"/>
-      <w:lang w:val="en" w:eastAsia="zh-CN" w:bidi="hi-IN"/>
     </w:rPr>
   </w:style>
   <w:style w:type="paragraph" w:styleId="Heading6">
     <w:name w:val="Heading 6"/>
+    <w:basedOn w:val="Normal1"/>
     <w:next w:val="Normal"/>
     <w:qFormat/>
     <w:pPr>
       <w:keepNext w:val="true"/>
       <w:keepLines/>
-      <w:widowControl w:val="false"/>
       <w:spacing w:lineRule="auto" w:line="240" w:before="240" w:after="80"/>
     </w:pPr>
     <w:rPr>
-      <w:rFonts w:ascii="Arial" w:hAnsi="Arial" w:eastAsia="Arial" w:cs="Arial"/>
       <w:i/>
       <w:color w:val="666666"/>
-      <w:kern w:val="2"/>
       <w:sz w:val="22"/>
       <w:szCs w:val="22"/>
-      <w:lang w:val="en" w:eastAsia="zh-CN" w:bidi="hi-IN"/>
     </w:rPr>
   </w:style>
   <w:style w:type="character" w:styleId="Bullets">
@@ -2339,14 +2489,17 @@
     </w:pPr>
     <w:rPr/>
   </w:style>
-  <w:style w:type="paragraph" w:styleId="LOnormal1">
+  <w:style w:type="paragraph" w:styleId="Normal1">
     <w:name w:val="LO-normal1"/>
     <w:qFormat/>
     <w:pPr>
       <w:keepNext w:val="false"/>
       <w:keepLines w:val="false"/>
       <w:widowControl/>
-      <w:overflowPunct w:val="false"/>
+      <w:pBdr/>
+      <w:kinsoku w:val="true"/>
+      <w:overflowPunct w:val="true"/>
+      <w:autoSpaceDE w:val="true"/>
       <w:bidi w:val="0"/>
       <w:spacing w:lineRule="auto" w:line="276" w:before="0" w:after="0"/>
       <w:ind w:left="0" w:right="0" w:hanging="0"/>
@@ -2373,7 +2526,7 @@
   </w:style>
   <w:style w:type="paragraph" w:styleId="Title">
     <w:name w:val="Title"/>
-    <w:basedOn w:val="LOnormal1"/>
+    <w:basedOn w:val="Normal1"/>
     <w:next w:val="Normal"/>
     <w:qFormat/>
     <w:pPr>
@@ -2388,7 +2541,7 @@
   </w:style>
   <w:style w:type="paragraph" w:styleId="Subtitle">
     <w:name w:val="Subtitle"/>
-    <w:basedOn w:val="LOnormal1"/>
+    <w:basedOn w:val="Normal1"/>
     <w:next w:val="Normal"/>
     <w:qFormat/>
     <w:pPr>
@@ -2417,7 +2570,10 @@
       <w:keepNext w:val="false"/>
       <w:keepLines w:val="false"/>
       <w:widowControl/>
-      <w:overflowPunct w:val="false"/>
+      <w:pBdr/>
+      <w:kinsoku w:val="true"/>
+      <w:overflowPunct w:val="true"/>
+      <w:autoSpaceDE w:val="true"/>
       <w:bidi w:val="0"/>
       <w:spacing w:lineRule="atLeast" w:line="200" w:before="0" w:after="0"/>
       <w:ind w:left="0" w:right="0" w:hanging="0"/>
@@ -2662,9 +2818,12 @@
       <w:keepNext w:val="false"/>
       <w:keepLines w:val="false"/>
       <w:widowControl/>
-      <w:overflowPunct w:val="false"/>
+      <w:pBdr/>
+      <w:kinsoku w:val="true"/>
+      <w:overflowPunct w:val="true"/>
+      <w:autoSpaceDE w:val="true"/>
       <w:bidi w:val="0"/>
-      <w:spacing w:lineRule="auto" w:line="276" w:before="283" w:after="0"/>
+      <w:spacing w:before="283" w:after="0" w:lineRule="auto" w:line="276"/>
       <w:ind w:left="0" w:right="0" w:hanging="0"/>
       <w:jc w:val="left"/>
     </w:pPr>
@@ -2873,7 +3032,10 @@
       <w:keepNext w:val="false"/>
       <w:keepLines w:val="false"/>
       <w:widowControl/>
-      <w:overflowPunct w:val="false"/>
+      <w:pBdr/>
+      <w:kinsoku w:val="true"/>
+      <w:overflowPunct w:val="true"/>
+      <w:autoSpaceDE w:val="true"/>
       <w:bidi w:val="0"/>
       <w:spacing w:lineRule="auto" w:line="276" w:before="0" w:after="0"/>
       <w:ind w:left="0" w:right="0" w:hanging="0"/>
@@ -2908,7 +3070,10 @@
       <w:keepNext w:val="false"/>
       <w:keepLines w:val="false"/>
       <w:widowControl/>
-      <w:overflowPunct w:val="false"/>
+      <w:pBdr/>
+      <w:kinsoku w:val="true"/>
+      <w:overflowPunct w:val="true"/>
+      <w:autoSpaceDE w:val="true"/>
       <w:bidi w:val="0"/>
       <w:spacing w:lineRule="auto" w:line="276" w:before="0" w:after="0"/>
       <w:ind w:left="0" w:right="0" w:hanging="0"/>
@@ -2943,7 +3108,10 @@
       <w:keepNext w:val="false"/>
       <w:keepLines w:val="false"/>
       <w:widowControl/>
-      <w:overflowPunct w:val="false"/>
+      <w:pBdr/>
+      <w:kinsoku w:val="true"/>
+      <w:overflowPunct w:val="true"/>
+      <w:autoSpaceDE w:val="true"/>
       <w:bidi w:val="0"/>
       <w:spacing w:lineRule="auto" w:line="276" w:before="0" w:after="0"/>
       <w:ind w:left="340" w:right="0" w:hanging="340"/>
@@ -2978,7 +3146,10 @@
       <w:keepNext w:val="false"/>
       <w:keepLines w:val="false"/>
       <w:widowControl/>
-      <w:overflowPunct w:val="false"/>
+      <w:pBdr/>
+      <w:kinsoku w:val="true"/>
+      <w:overflowPunct w:val="true"/>
+      <w:autoSpaceDE w:val="true"/>
       <w:bidi w:val="0"/>
       <w:spacing w:lineRule="auto" w:line="276" w:before="0" w:after="0"/>
       <w:ind w:left="0" w:right="0" w:hanging="0"/>
@@ -3010,7 +3181,10 @@
       <w:keepNext w:val="false"/>
       <w:keepLines w:val="false"/>
       <w:widowControl/>
-      <w:overflowPunct w:val="false"/>
+      <w:pBdr/>
+      <w:kinsoku w:val="true"/>
+      <w:overflowPunct w:val="true"/>
+      <w:autoSpaceDE w:val="true"/>
       <w:bidi w:val="0"/>
       <w:spacing w:lineRule="auto" w:line="276" w:before="0" w:after="0"/>
       <w:ind w:left="0" w:right="0" w:hanging="0"/>
@@ -3042,7 +3216,10 @@
       <w:keepNext w:val="false"/>
       <w:keepLines w:val="false"/>
       <w:widowControl/>
-      <w:overflowPunct w:val="false"/>
+      <w:pBdr/>
+      <w:kinsoku w:val="true"/>
+      <w:overflowPunct w:val="true"/>
+      <w:autoSpaceDE w:val="true"/>
       <w:bidi w:val="0"/>
       <w:spacing w:lineRule="atLeast" w:line="200" w:before="0" w:after="0"/>
       <w:ind w:left="0" w:right="0" w:hanging="0"/>
@@ -3569,7 +3746,10 @@
       <w:keepNext w:val="false"/>
       <w:keepLines w:val="false"/>
       <w:widowControl/>
-      <w:overflowPunct w:val="false"/>
+      <w:pBdr/>
+      <w:kinsoku w:val="true"/>
+      <w:overflowPunct w:val="true"/>
+      <w:autoSpaceDE w:val="true"/>
       <w:bidi w:val="0"/>
       <w:spacing w:lineRule="auto" w:line="276" w:before="0" w:after="0"/>
       <w:ind w:left="0" w:right="0" w:hanging="0"/>
@@ -3601,7 +3781,10 @@
       <w:keepNext w:val="false"/>
       <w:keepLines w:val="false"/>
       <w:widowControl/>
-      <w:overflowPunct w:val="false"/>
+      <w:pBdr/>
+      <w:kinsoku w:val="true"/>
+      <w:overflowPunct w:val="true"/>
+      <w:autoSpaceDE w:val="true"/>
       <w:bidi w:val="0"/>
       <w:spacing w:lineRule="auto" w:line="276" w:before="0" w:after="0"/>
       <w:ind w:left="0" w:right="0" w:hanging="0"/>
@@ -3633,7 +3816,10 @@
       <w:keepNext w:val="false"/>
       <w:keepLines w:val="false"/>
       <w:widowControl/>
-      <w:overflowPunct w:val="false"/>
+      <w:pBdr/>
+      <w:kinsoku w:val="true"/>
+      <w:overflowPunct w:val="true"/>
+      <w:autoSpaceDE w:val="true"/>
       <w:bidi w:val="0"/>
       <w:spacing w:lineRule="auto" w:line="276" w:before="0" w:after="0"/>
       <w:ind w:left="340" w:right="0" w:hanging="340"/>
@@ -3668,9 +3854,12 @@
       <w:keepNext w:val="false"/>
       <w:keepLines w:val="false"/>
       <w:widowControl/>
-      <w:overflowPunct w:val="false"/>
+      <w:pBdr/>
+      <w:kinsoku w:val="true"/>
+      <w:overflowPunct w:val="true"/>
+      <w:autoSpaceDE w:val="true"/>
       <w:bidi w:val="0"/>
-      <w:spacing w:lineRule="auto" w:line="276" w:before="283" w:after="0"/>
+      <w:spacing w:before="283" w:after="0" w:lineRule="auto" w:line="276"/>
       <w:ind w:left="0" w:right="0" w:hanging="0"/>
       <w:jc w:val="left"/>
     </w:pPr>
@@ -3901,7 +4090,10 @@
       <w:keepNext w:val="false"/>
       <w:keepLines w:val="false"/>
       <w:widowControl/>
-      <w:overflowPunct w:val="false"/>
+      <w:pBdr/>
+      <w:kinsoku w:val="true"/>
+      <w:overflowPunct w:val="true"/>
+      <w:autoSpaceDE w:val="true"/>
       <w:bidi w:val="0"/>
       <w:spacing w:lineRule="auto" w:line="276" w:before="0" w:after="0"/>
       <w:ind w:left="0" w:right="0" w:hanging="0"/>
@@ -3933,7 +4125,10 @@
       <w:keepNext w:val="false"/>
       <w:keepLines w:val="false"/>
       <w:widowControl/>
-      <w:overflowPunct w:val="false"/>
+      <w:pBdr/>
+      <w:kinsoku w:val="true"/>
+      <w:overflowPunct w:val="true"/>
+      <w:autoSpaceDE w:val="true"/>
       <w:bidi w:val="0"/>
       <w:spacing w:lineRule="auto" w:line="276" w:before="0" w:after="0"/>
       <w:ind w:left="0" w:right="0" w:hanging="0"/>

</xml_diff>

<commit_message>
Update reporting form to emphasize protecting reporter privacy
</commit_message>
<xml_diff>
--- a/report-template-for-responders.docx
+++ b/report-template-for-responders.docx
@@ -387,21 +387,7 @@
                 <w:sz w:val="22"/>
                 <w:szCs w:val="22"/>
               </w:rPr>
-              <w:t xml:space="preserve">After: </w:t>
-            </w:r>
-            <w:r>
-              <w:rPr>
-                <w:sz w:val="22"/>
-                <w:szCs w:val="22"/>
-              </w:rPr>
-              <w:t xml:space="preserve">Thank reporter </w:t>
-            </w:r>
-            <w:r>
-              <w:rPr>
-                <w:sz w:val="22"/>
-                <w:szCs w:val="22"/>
-              </w:rPr>
-              <w:t>for reporting the incident</w:t>
+              <w:t>After: Evaluate reporter privacy. Thank them for their report.</w:t>
             </w:r>
           </w:p>
         </w:tc>
@@ -718,38 +704,6 @@
           <w:sz w:val="26"/>
           <w:szCs w:val="26"/>
         </w:rPr>
-      </w:r>
-    </w:p>
-    <w:p>
-      <w:pPr>
-        <w:pStyle w:val="Normal"/>
-        <w:spacing w:before="0" w:after="0"/>
-        <w:rPr>
-          <w:sz w:val="26"/>
-          <w:szCs w:val="26"/>
-        </w:rPr>
-      </w:pPr>
-      <w:r>
-        <w:rPr>
-          <w:sz w:val="26"/>
-          <w:szCs w:val="26"/>
-        </w:rPr>
-      </w:r>
-    </w:p>
-    <w:p>
-      <w:pPr>
-        <w:pStyle w:val="Normal"/>
-        <w:spacing w:before="0" w:after="0"/>
-        <w:rPr>
-          <w:sz w:val="26"/>
-          <w:szCs w:val="26"/>
-        </w:rPr>
-      </w:pPr>
-      <w:r>
-        <w:rPr>
-          <w:sz w:val="26"/>
-          <w:szCs w:val="26"/>
-        </w:rPr>
         <w:t xml:space="preserve">Actions reporter </w:t>
       </w:r>
       <w:r>
@@ -846,22 +800,6 @@
           <w:szCs w:val="26"/>
         </w:rPr>
         <w:t>Reporter name &amp; contact info:</w:t>
-      </w:r>
-    </w:p>
-    <w:p>
-      <w:pPr>
-        <w:pStyle w:val="Normal"/>
-        <w:spacing w:before="0" w:after="0"/>
-        <w:rPr>
-          <w:sz w:val="26"/>
-          <w:szCs w:val="26"/>
-        </w:rPr>
-      </w:pPr>
-      <w:r>
-        <w:rPr>
-          <w:sz w:val="26"/>
-          <w:szCs w:val="26"/>
-        </w:rPr>
       </w:r>
     </w:p>
     <w:p>
@@ -1103,6 +1041,9 @@
             <w:pPr>
               <w:pStyle w:val="Normal"/>
               <w:rPr>
+                <w:b/>
+                <w:b/>
+                <w:bCs/>
                 <w:sz w:val="22"/>
                 <w:szCs w:val="22"/>
               </w:rPr>

</xml_diff>

<commit_message>
Update report template to use BIRDS for talking to reported person
</commit_message>
<xml_diff>
--- a/report-template-for-responders.docx
+++ b/report-template-for-responders.docx
@@ -1055,7 +1055,7 @@
                 <w:sz w:val="22"/>
                 <w:szCs w:val="22"/>
               </w:rPr>
-              <w:t>JARRING</w:t>
+              <w:t>BIRDS</w:t>
             </w:r>
           </w:p>
           <w:p>
@@ -1075,7 +1075,7 @@
                 <w:sz w:val="22"/>
                 <w:szCs w:val="22"/>
               </w:rPr>
-              <w:t xml:space="preserve">State what happened with </w:t>
+              <w:t xml:space="preserve">State what their </w:t>
             </w:r>
             <w:r>
               <w:rPr>
@@ -1084,14 +1084,14 @@
                 <w:sz w:val="22"/>
                 <w:szCs w:val="22"/>
               </w:rPr>
-              <w:t>no Judgment</w:t>
-            </w:r>
-            <w:r>
-              <w:rPr>
-                <w:sz w:val="22"/>
-                <w:szCs w:val="22"/>
-              </w:rPr>
-              <w:t xml:space="preserve"> words</w:t>
+              <w:t>Behavior</w:t>
+            </w:r>
+            <w:r>
+              <w:rPr>
+                <w:sz w:val="22"/>
+                <w:szCs w:val="22"/>
+              </w:rPr>
+              <w:t xml:space="preserve"> was without judgment words</w:t>
             </w:r>
           </w:p>
           <w:p>
@@ -1108,19 +1108,26 @@
             </w:pPr>
             <w:r>
               <w:rPr>
+                <w:sz w:val="22"/>
+                <w:szCs w:val="22"/>
+              </w:rPr>
+              <w:t xml:space="preserve">State the </w:t>
+            </w:r>
+            <w:r>
+              <w:rPr>
                 <w:b/>
                 <w:bCs/>
                 <w:sz w:val="22"/>
                 <w:szCs w:val="22"/>
               </w:rPr>
-              <w:t>Affirm</w:t>
-            </w:r>
-            <w:r>
-              <w:rPr>
-                <w:sz w:val="22"/>
-                <w:szCs w:val="22"/>
-              </w:rPr>
-              <w:t xml:space="preserve"> the impact on the reporter</w:t>
+              <w:t>Impact</w:t>
+            </w:r>
+            <w:r>
+              <w:rPr>
+                <w:sz w:val="22"/>
+                <w:szCs w:val="22"/>
+              </w:rPr>
+              <w:t xml:space="preserve"> on the reporter or community</w:t>
             </w:r>
           </w:p>
           <w:p>
@@ -1166,33 +1173,19 @@
             </w:pPr>
             <w:r>
               <w:rPr>
-                <w:sz w:val="22"/>
-                <w:szCs w:val="22"/>
-              </w:rPr>
-              <w:t xml:space="preserve">Your job is </w:t>
-            </w:r>
-            <w:r>
-              <w:rPr>
                 <w:b/>
                 <w:bCs/>
                 <w:sz w:val="22"/>
                 <w:szCs w:val="22"/>
               </w:rPr>
-              <w:t>not to Reassure</w:t>
-            </w:r>
-            <w:r>
-              <w:rPr>
-                <w:sz w:val="22"/>
-                <w:szCs w:val="22"/>
-              </w:rPr>
-              <w:t xml:space="preserve">, forgive, or accept excuses </w:t>
-            </w:r>
-            <w:r>
-              <w:rPr>
-                <w:sz w:val="22"/>
-                <w:szCs w:val="22"/>
-              </w:rPr>
-              <w:t>for the intent of their actions</w:t>
+              <w:t>Don't</w:t>
+            </w:r>
+            <w:r>
+              <w:rPr>
+                <w:sz w:val="22"/>
+                <w:szCs w:val="22"/>
+              </w:rPr>
+              <w:t xml:space="preserve"> reassure or allow the reporter to be contacted</w:t>
             </w:r>
           </w:p>
           <w:p>
@@ -1209,35 +1202,24 @@
             </w:pPr>
             <w:r>
               <w:rPr>
-                <w:sz w:val="22"/>
-                <w:szCs w:val="22"/>
-              </w:rPr>
-              <w:t xml:space="preserve">Focus on the </w:t>
-            </w:r>
-            <w:r>
-              <w:rPr>
                 <w:b/>
                 <w:bCs/>
                 <w:sz w:val="22"/>
                 <w:szCs w:val="22"/>
               </w:rPr>
-              <w:t>Impact</w:t>
-            </w:r>
-            <w:r>
-              <w:rPr>
-                <w:sz w:val="22"/>
-                <w:szCs w:val="22"/>
-              </w:rPr>
-              <w:t xml:space="preserve"> of their behavior and your Code of Conduct</w:t>
+              <w:t>Set</w:t>
+            </w:r>
+            <w:r>
+              <w:rPr>
+                <w:sz w:val="22"/>
+                <w:szCs w:val="22"/>
+              </w:rPr>
+              <w:t xml:space="preserve"> a behavioral modification plan</w:t>
             </w:r>
           </w:p>
           <w:p>
             <w:pPr>
               <w:pStyle w:val="Normal"/>
-              <w:numPr>
-                <w:ilvl w:val="0"/>
-                <w:numId w:val="2"/>
-              </w:numPr>
               <w:rPr>
                 <w:sz w:val="22"/>
                 <w:szCs w:val="22"/>
@@ -1248,68 +1230,14 @@
                 <w:sz w:val="22"/>
                 <w:szCs w:val="22"/>
               </w:rPr>
-              <w:t xml:space="preserve">Call them </w:t>
-            </w:r>
-            <w:r>
-              <w:rPr>
-                <w:b/>
-                <w:bCs/>
-                <w:sz w:val="22"/>
-                <w:szCs w:val="22"/>
-              </w:rPr>
-              <w:t>iN</w:t>
-            </w:r>
-            <w:r>
-              <w:rPr>
-                <w:sz w:val="22"/>
-                <w:szCs w:val="22"/>
-              </w:rPr>
-              <w:t>, "I need your help making this a welcoming and inclusive event/community"</w:t>
-            </w:r>
-          </w:p>
-          <w:p>
-            <w:pPr>
-              <w:pStyle w:val="Normal"/>
-              <w:numPr>
-                <w:ilvl w:val="0"/>
-                <w:numId w:val="2"/>
-              </w:numPr>
-              <w:rPr>
-                <w:sz w:val="22"/>
-                <w:szCs w:val="22"/>
-              </w:rPr>
-            </w:pPr>
-            <w:r>
-              <w:rPr>
-                <w:b/>
-                <w:bCs/>
-                <w:sz w:val="22"/>
-                <w:szCs w:val="22"/>
-              </w:rPr>
-              <w:t>Give</w:t>
-            </w:r>
-            <w:r>
-              <w:rPr>
-                <w:sz w:val="22"/>
-                <w:szCs w:val="22"/>
-              </w:rPr>
-              <w:t xml:space="preserve"> them a concrete plan of action for modifying their behavior</w:t>
-            </w:r>
-          </w:p>
-          <w:p>
-            <w:pPr>
-              <w:pStyle w:val="Normal"/>
-              <w:rPr>
-                <w:sz w:val="22"/>
-                <w:szCs w:val="22"/>
-              </w:rPr>
-            </w:pPr>
-            <w:r>
-              <w:rPr>
-                <w:sz w:val="22"/>
-                <w:szCs w:val="22"/>
-              </w:rPr>
-              <w:t>After: Document response. Don't let them contact reporter</w:t>
+              <w:t xml:space="preserve">After: Document response. Don't let them contact reporter. </w:t>
+            </w:r>
+            <w:r>
+              <w:rPr>
+                <w:sz w:val="22"/>
+                <w:szCs w:val="22"/>
+              </w:rPr>
+              <w:t>Accept any apologies on behalf of the reporter.</w:t>
             </w:r>
           </w:p>
         </w:tc>
@@ -1338,6 +1266,373 @@
           <w:sz w:val="26"/>
           <w:szCs w:val="26"/>
         </w:rPr>
+        <w:t>Behavioral modification plan:</w:t>
+      </w:r>
+    </w:p>
+    <w:p>
+      <w:pPr>
+        <w:pStyle w:val="Normal"/>
+        <w:spacing w:before="0" w:after="0"/>
+        <w:rPr>
+          <w:sz w:val="26"/>
+          <w:szCs w:val="26"/>
+        </w:rPr>
+      </w:pPr>
+      <w:r>
+        <w:rPr>
+          <w:sz w:val="26"/>
+          <w:szCs w:val="26"/>
+        </w:rPr>
+      </w:r>
+    </w:p>
+    <w:p>
+      <w:pPr>
+        <w:pStyle w:val="Normal"/>
+        <w:spacing w:before="0" w:after="0"/>
+        <w:rPr>
+          <w:sz w:val="26"/>
+          <w:szCs w:val="26"/>
+        </w:rPr>
+      </w:pPr>
+      <w:r>
+        <w:rPr>
+          <w:sz w:val="26"/>
+          <w:szCs w:val="26"/>
+        </w:rPr>
+      </w:r>
+    </w:p>
+    <w:p>
+      <w:pPr>
+        <w:pStyle w:val="Normal"/>
+        <w:spacing w:before="0" w:after="0"/>
+        <w:rPr>
+          <w:sz w:val="26"/>
+          <w:szCs w:val="26"/>
+        </w:rPr>
+      </w:pPr>
+      <w:r>
+        <w:rPr>
+          <w:sz w:val="26"/>
+          <w:szCs w:val="26"/>
+        </w:rPr>
+      </w:r>
+    </w:p>
+    <w:p>
+      <w:pPr>
+        <w:pStyle w:val="Normal"/>
+        <w:spacing w:before="0" w:after="0"/>
+        <w:rPr>
+          <w:sz w:val="26"/>
+          <w:szCs w:val="26"/>
+        </w:rPr>
+      </w:pPr>
+      <w:r>
+        <w:rPr>
+          <w:sz w:val="26"/>
+          <w:szCs w:val="26"/>
+        </w:rPr>
+      </w:r>
+    </w:p>
+    <w:p>
+      <w:pPr>
+        <w:pStyle w:val="Normal"/>
+        <w:spacing w:before="0" w:after="0"/>
+        <w:rPr>
+          <w:sz w:val="26"/>
+          <w:szCs w:val="26"/>
+        </w:rPr>
+      </w:pPr>
+      <w:r>
+        <w:rPr>
+          <w:sz w:val="26"/>
+          <w:szCs w:val="26"/>
+        </w:rPr>
+      </w:r>
+    </w:p>
+    <w:p>
+      <w:pPr>
+        <w:pStyle w:val="Normal"/>
+        <w:spacing w:before="0" w:after="0"/>
+        <w:rPr>
+          <w:sz w:val="26"/>
+          <w:szCs w:val="26"/>
+        </w:rPr>
+      </w:pPr>
+      <w:r>
+        <w:rPr>
+          <w:sz w:val="26"/>
+          <w:szCs w:val="26"/>
+        </w:rPr>
+      </w:r>
+    </w:p>
+    <w:p>
+      <w:pPr>
+        <w:pStyle w:val="Normal"/>
+        <w:spacing w:before="0" w:after="0"/>
+        <w:rPr>
+          <w:sz w:val="26"/>
+          <w:szCs w:val="26"/>
+        </w:rPr>
+      </w:pPr>
+      <w:r>
+        <w:rPr>
+          <w:sz w:val="26"/>
+          <w:szCs w:val="26"/>
+        </w:rPr>
+        <w:t>Consequences if they do not agree to the behavioral modification plan:</w:t>
+      </w:r>
+    </w:p>
+    <w:p>
+      <w:pPr>
+        <w:pStyle w:val="Normal"/>
+        <w:spacing w:before="0" w:after="0"/>
+        <w:rPr>
+          <w:sz w:val="26"/>
+          <w:szCs w:val="26"/>
+        </w:rPr>
+      </w:pPr>
+      <w:r>
+        <w:rPr>
+          <w:sz w:val="26"/>
+          <w:szCs w:val="26"/>
+        </w:rPr>
+      </w:r>
+    </w:p>
+    <w:p>
+      <w:pPr>
+        <w:pStyle w:val="Normal"/>
+        <w:spacing w:before="0" w:after="0"/>
+        <w:rPr>
+          <w:sz w:val="26"/>
+          <w:szCs w:val="26"/>
+        </w:rPr>
+      </w:pPr>
+      <w:r>
+        <w:rPr>
+          <w:sz w:val="26"/>
+          <w:szCs w:val="26"/>
+        </w:rPr>
+      </w:r>
+    </w:p>
+    <w:p>
+      <w:pPr>
+        <w:pStyle w:val="Normal"/>
+        <w:spacing w:before="0" w:after="0"/>
+        <w:rPr>
+          <w:sz w:val="26"/>
+          <w:szCs w:val="26"/>
+        </w:rPr>
+      </w:pPr>
+      <w:r>
+        <w:rPr>
+          <w:sz w:val="26"/>
+          <w:szCs w:val="26"/>
+        </w:rPr>
+      </w:r>
+    </w:p>
+    <w:p>
+      <w:pPr>
+        <w:pStyle w:val="Normal"/>
+        <w:spacing w:before="0" w:after="0"/>
+        <w:rPr>
+          <w:sz w:val="26"/>
+          <w:szCs w:val="26"/>
+        </w:rPr>
+      </w:pPr>
+      <w:r>
+        <w:rPr>
+          <w:sz w:val="26"/>
+          <w:szCs w:val="26"/>
+        </w:rPr>
+      </w:r>
+    </w:p>
+    <w:p>
+      <w:pPr>
+        <w:pStyle w:val="Normal"/>
+        <w:spacing w:before="0" w:after="0"/>
+        <w:rPr>
+          <w:sz w:val="26"/>
+          <w:szCs w:val="26"/>
+        </w:rPr>
+      </w:pPr>
+      <w:r>
+        <w:rPr>
+          <w:sz w:val="26"/>
+          <w:szCs w:val="26"/>
+        </w:rPr>
+      </w:r>
+    </w:p>
+    <w:p>
+      <w:pPr>
+        <w:pStyle w:val="Normal"/>
+        <w:spacing w:before="0" w:after="0"/>
+        <w:rPr>
+          <w:sz w:val="26"/>
+          <w:szCs w:val="26"/>
+        </w:rPr>
+      </w:pPr>
+      <w:r>
+        <w:rPr>
+          <w:sz w:val="26"/>
+          <w:szCs w:val="26"/>
+        </w:rPr>
+      </w:r>
+    </w:p>
+    <w:p>
+      <w:pPr>
+        <w:pStyle w:val="Normal"/>
+        <w:spacing w:before="0" w:after="0"/>
+        <w:rPr>
+          <w:sz w:val="26"/>
+          <w:szCs w:val="26"/>
+        </w:rPr>
+      </w:pPr>
+      <w:r>
+        <w:rPr>
+          <w:sz w:val="26"/>
+          <w:szCs w:val="26"/>
+        </w:rPr>
+        <w:t>R</w:t>
+      </w:r>
+      <w:r>
+        <w:rPr>
+          <w:sz w:val="26"/>
+          <w:szCs w:val="26"/>
+        </w:rPr>
+        <w:t>eported person's r</w:t>
+      </w:r>
+      <w:r>
+        <w:rPr>
+          <w:sz w:val="26"/>
+          <w:szCs w:val="26"/>
+        </w:rPr>
+        <w:t xml:space="preserve">esponse to </w:t>
+      </w:r>
+      <w:r>
+        <w:rPr>
+          <w:sz w:val="26"/>
+          <w:szCs w:val="26"/>
+        </w:rPr>
+        <w:t xml:space="preserve">the </w:t>
+      </w:r>
+      <w:r>
+        <w:rPr>
+          <w:sz w:val="26"/>
+          <w:szCs w:val="26"/>
+        </w:rPr>
+        <w:t>plan:</w:t>
+      </w:r>
+    </w:p>
+    <w:p>
+      <w:pPr>
+        <w:pStyle w:val="Normal"/>
+        <w:spacing w:before="0" w:after="0"/>
+        <w:rPr>
+          <w:sz w:val="26"/>
+          <w:szCs w:val="26"/>
+        </w:rPr>
+      </w:pPr>
+      <w:r>
+        <w:rPr>
+          <w:sz w:val="26"/>
+          <w:szCs w:val="26"/>
+        </w:rPr>
+      </w:r>
+    </w:p>
+    <w:p>
+      <w:pPr>
+        <w:pStyle w:val="Normal"/>
+        <w:spacing w:before="0" w:after="0"/>
+        <w:rPr>
+          <w:sz w:val="26"/>
+          <w:szCs w:val="26"/>
+        </w:rPr>
+      </w:pPr>
+      <w:r>
+        <w:rPr>
+          <w:sz w:val="26"/>
+          <w:szCs w:val="26"/>
+        </w:rPr>
+      </w:r>
+    </w:p>
+    <w:p>
+      <w:pPr>
+        <w:pStyle w:val="Normal"/>
+        <w:spacing w:before="0" w:after="0"/>
+        <w:rPr>
+          <w:sz w:val="26"/>
+          <w:szCs w:val="26"/>
+        </w:rPr>
+      </w:pPr>
+      <w:r>
+        <w:rPr>
+          <w:sz w:val="26"/>
+          <w:szCs w:val="26"/>
+        </w:rPr>
+      </w:r>
+    </w:p>
+    <w:p>
+      <w:pPr>
+        <w:pStyle w:val="Normal"/>
+        <w:spacing w:before="0" w:after="0"/>
+        <w:rPr>
+          <w:sz w:val="26"/>
+          <w:szCs w:val="26"/>
+        </w:rPr>
+      </w:pPr>
+      <w:r>
+        <w:rPr>
+          <w:sz w:val="26"/>
+          <w:szCs w:val="26"/>
+        </w:rPr>
+      </w:r>
+    </w:p>
+    <w:p>
+      <w:pPr>
+        <w:pStyle w:val="Normal"/>
+        <w:spacing w:before="0" w:after="0"/>
+        <w:rPr>
+          <w:sz w:val="26"/>
+          <w:szCs w:val="26"/>
+        </w:rPr>
+      </w:pPr>
+      <w:r>
+        <w:rPr>
+          <w:sz w:val="26"/>
+          <w:szCs w:val="26"/>
+        </w:rPr>
+      </w:r>
+    </w:p>
+    <w:p>
+      <w:pPr>
+        <w:pStyle w:val="Normal"/>
+        <w:spacing w:before="0" w:after="0"/>
+        <w:rPr>
+          <w:sz w:val="26"/>
+          <w:szCs w:val="26"/>
+        </w:rPr>
+      </w:pPr>
+      <w:r>
+        <w:rPr>
+          <w:sz w:val="26"/>
+          <w:szCs w:val="26"/>
+        </w:rPr>
+      </w:r>
+    </w:p>
+    <w:p>
+      <w:pPr>
+        <w:pStyle w:val="Normal"/>
+        <w:spacing w:before="0" w:after="0"/>
+        <w:rPr>
+          <w:sz w:val="26"/>
+          <w:szCs w:val="26"/>
+        </w:rPr>
+      </w:pPr>
+      <w:r>
+        <w:rPr>
+          <w:sz w:val="26"/>
+          <w:szCs w:val="26"/>
+        </w:rPr>
         <w:t>Additional information gathered</w:t>
       </w:r>
       <w:r>
@@ -1378,312 +1673,6 @@
           <w:sz w:val="26"/>
           <w:szCs w:val="26"/>
         </w:rPr>
-      </w:r>
-    </w:p>
-    <w:p>
-      <w:pPr>
-        <w:pStyle w:val="Normal"/>
-        <w:spacing w:before="0" w:after="0"/>
-        <w:rPr>
-          <w:sz w:val="26"/>
-          <w:szCs w:val="26"/>
-        </w:rPr>
-      </w:pPr>
-      <w:r>
-        <w:rPr>
-          <w:sz w:val="26"/>
-          <w:szCs w:val="26"/>
-        </w:rPr>
-      </w:r>
-    </w:p>
-    <w:p>
-      <w:pPr>
-        <w:pStyle w:val="Normal"/>
-        <w:spacing w:before="0" w:after="0"/>
-        <w:rPr>
-          <w:sz w:val="26"/>
-          <w:szCs w:val="26"/>
-        </w:rPr>
-      </w:pPr>
-      <w:r>
-        <w:rPr>
-          <w:sz w:val="26"/>
-          <w:szCs w:val="26"/>
-        </w:rPr>
-      </w:r>
-    </w:p>
-    <w:p>
-      <w:pPr>
-        <w:pStyle w:val="Normal"/>
-        <w:spacing w:before="0" w:after="0"/>
-        <w:rPr>
-          <w:sz w:val="26"/>
-          <w:szCs w:val="26"/>
-        </w:rPr>
-      </w:pPr>
-      <w:r>
-        <w:rPr>
-          <w:sz w:val="26"/>
-          <w:szCs w:val="26"/>
-        </w:rPr>
-      </w:r>
-    </w:p>
-    <w:p>
-      <w:pPr>
-        <w:pStyle w:val="Normal"/>
-        <w:spacing w:before="0" w:after="0"/>
-        <w:rPr>
-          <w:sz w:val="26"/>
-          <w:szCs w:val="26"/>
-        </w:rPr>
-      </w:pPr>
-      <w:r>
-        <w:rPr>
-          <w:sz w:val="26"/>
-          <w:szCs w:val="26"/>
-        </w:rPr>
-      </w:r>
-    </w:p>
-    <w:p>
-      <w:pPr>
-        <w:pStyle w:val="Normal"/>
-        <w:spacing w:before="0" w:after="0"/>
-        <w:rPr>
-          <w:sz w:val="26"/>
-          <w:szCs w:val="26"/>
-        </w:rPr>
-      </w:pPr>
-      <w:r>
-        <w:rPr>
-          <w:sz w:val="26"/>
-          <w:szCs w:val="26"/>
-        </w:rPr>
-      </w:r>
-    </w:p>
-    <w:p>
-      <w:pPr>
-        <w:pStyle w:val="Normal"/>
-        <w:spacing w:before="0" w:after="0"/>
-        <w:rPr>
-          <w:sz w:val="26"/>
-          <w:szCs w:val="26"/>
-        </w:rPr>
-      </w:pPr>
-      <w:r>
-        <w:rPr>
-          <w:sz w:val="26"/>
-          <w:szCs w:val="26"/>
-        </w:rPr>
-      </w:r>
-    </w:p>
-    <w:p>
-      <w:pPr>
-        <w:pStyle w:val="Normal"/>
-        <w:spacing w:before="0" w:after="0"/>
-        <w:rPr>
-          <w:sz w:val="26"/>
-          <w:szCs w:val="26"/>
-        </w:rPr>
-      </w:pPr>
-      <w:r>
-        <w:rPr>
-          <w:sz w:val="26"/>
-          <w:szCs w:val="26"/>
-        </w:rPr>
-        <w:t>Behavioral modification plan:</w:t>
-      </w:r>
-    </w:p>
-    <w:p>
-      <w:pPr>
-        <w:pStyle w:val="Normal"/>
-        <w:spacing w:before="0" w:after="0"/>
-        <w:rPr>
-          <w:sz w:val="26"/>
-          <w:szCs w:val="26"/>
-        </w:rPr>
-      </w:pPr>
-      <w:r>
-        <w:rPr>
-          <w:sz w:val="26"/>
-          <w:szCs w:val="26"/>
-        </w:rPr>
-      </w:r>
-    </w:p>
-    <w:p>
-      <w:pPr>
-        <w:pStyle w:val="Normal"/>
-        <w:spacing w:before="0" w:after="0"/>
-        <w:rPr>
-          <w:sz w:val="26"/>
-          <w:szCs w:val="26"/>
-        </w:rPr>
-      </w:pPr>
-      <w:r>
-        <w:rPr>
-          <w:sz w:val="26"/>
-          <w:szCs w:val="26"/>
-        </w:rPr>
-      </w:r>
-    </w:p>
-    <w:p>
-      <w:pPr>
-        <w:pStyle w:val="Normal"/>
-        <w:spacing w:before="0" w:after="0"/>
-        <w:rPr>
-          <w:sz w:val="26"/>
-          <w:szCs w:val="26"/>
-        </w:rPr>
-      </w:pPr>
-      <w:r>
-        <w:rPr>
-          <w:sz w:val="26"/>
-          <w:szCs w:val="26"/>
-        </w:rPr>
-      </w:r>
-    </w:p>
-    <w:p>
-      <w:pPr>
-        <w:pStyle w:val="Normal"/>
-        <w:spacing w:before="0" w:after="0"/>
-        <w:rPr>
-          <w:sz w:val="26"/>
-          <w:szCs w:val="26"/>
-        </w:rPr>
-      </w:pPr>
-      <w:r>
-        <w:rPr>
-          <w:sz w:val="26"/>
-          <w:szCs w:val="26"/>
-        </w:rPr>
-      </w:r>
-    </w:p>
-    <w:p>
-      <w:pPr>
-        <w:pStyle w:val="Normal"/>
-        <w:spacing w:before="0" w:after="0"/>
-        <w:rPr>
-          <w:sz w:val="26"/>
-          <w:szCs w:val="26"/>
-        </w:rPr>
-      </w:pPr>
-      <w:r>
-        <w:rPr>
-          <w:sz w:val="26"/>
-          <w:szCs w:val="26"/>
-        </w:rPr>
-      </w:r>
-    </w:p>
-    <w:p>
-      <w:pPr>
-        <w:pStyle w:val="Normal"/>
-        <w:spacing w:before="0" w:after="0"/>
-        <w:rPr>
-          <w:sz w:val="26"/>
-          <w:szCs w:val="26"/>
-        </w:rPr>
-      </w:pPr>
-      <w:r>
-        <w:rPr>
-          <w:sz w:val="26"/>
-          <w:szCs w:val="26"/>
-        </w:rPr>
-      </w:r>
-    </w:p>
-    <w:p>
-      <w:pPr>
-        <w:pStyle w:val="Normal"/>
-        <w:spacing w:before="0" w:after="0"/>
-        <w:rPr>
-          <w:sz w:val="26"/>
-          <w:szCs w:val="26"/>
-        </w:rPr>
-      </w:pPr>
-      <w:r>
-        <w:rPr>
-          <w:sz w:val="26"/>
-          <w:szCs w:val="26"/>
-        </w:rPr>
-      </w:r>
-    </w:p>
-    <w:p>
-      <w:pPr>
-        <w:pStyle w:val="Normal"/>
-        <w:spacing w:before="0" w:after="0"/>
-        <w:rPr>
-          <w:sz w:val="26"/>
-          <w:szCs w:val="26"/>
-        </w:rPr>
-      </w:pPr>
-      <w:r>
-        <w:rPr>
-          <w:sz w:val="26"/>
-          <w:szCs w:val="26"/>
-        </w:rPr>
-      </w:r>
-    </w:p>
-    <w:p>
-      <w:pPr>
-        <w:pStyle w:val="Normal"/>
-        <w:spacing w:before="0" w:after="0"/>
-        <w:rPr>
-          <w:sz w:val="26"/>
-          <w:szCs w:val="26"/>
-        </w:rPr>
-      </w:pPr>
-      <w:r>
-        <w:rPr>
-          <w:sz w:val="26"/>
-          <w:szCs w:val="26"/>
-        </w:rPr>
-      </w:r>
-    </w:p>
-    <w:p>
-      <w:pPr>
-        <w:pStyle w:val="Normal"/>
-        <w:spacing w:before="0" w:after="0"/>
-        <w:rPr>
-          <w:sz w:val="26"/>
-          <w:szCs w:val="26"/>
-        </w:rPr>
-      </w:pPr>
-      <w:r>
-        <w:rPr>
-          <w:sz w:val="26"/>
-          <w:szCs w:val="26"/>
-        </w:rPr>
-      </w:r>
-    </w:p>
-    <w:p>
-      <w:pPr>
-        <w:pStyle w:val="Normal"/>
-        <w:spacing w:before="0" w:after="0"/>
-        <w:rPr>
-          <w:sz w:val="26"/>
-          <w:szCs w:val="26"/>
-        </w:rPr>
-      </w:pPr>
-      <w:r>
-        <w:rPr>
-          <w:sz w:val="26"/>
-          <w:szCs w:val="26"/>
-        </w:rPr>
-      </w:r>
-    </w:p>
-    <w:p>
-      <w:pPr>
-        <w:pStyle w:val="Normal"/>
-        <w:spacing w:before="0" w:after="0"/>
-        <w:rPr>
-          <w:sz w:val="26"/>
-          <w:szCs w:val="26"/>
-        </w:rPr>
-      </w:pPr>
-      <w:r>
-        <w:rPr>
-          <w:sz w:val="26"/>
-          <w:szCs w:val="26"/>
-        </w:rPr>
-        <w:t>Response to plan:</w:t>
       </w:r>
     </w:p>
     <w:sectPr>
@@ -4094,5 +4083,374 @@
       <w:lang w:val="en" w:eastAsia="zh-CN" w:bidi="hi-IN"/>
     </w:rPr>
   </w:style>
+  <w:style w:type="paragraph" w:styleId="Filled">
+    <w:name w:val="Filled"/>
+    <w:qFormat/>
+    <w:pPr>
+      <w:keepNext w:val="false"/>
+      <w:keepLines w:val="false"/>
+      <w:widowControl/>
+      <w:pBdr/>
+      <w:kinsoku w:val="true"/>
+      <w:overflowPunct w:val="true"/>
+      <w:autoSpaceDE w:val="true"/>
+      <w:bidi w:val="0"/>
+      <w:spacing w:lineRule="auto" w:line="276" w:before="0" w:after="0"/>
+      <w:ind w:left="0" w:right="0" w:hanging="0"/>
+      <w:jc w:val="left"/>
+    </w:pPr>
+    <w:rPr>
+      <w:rFonts w:ascii="Noto Sans" w:hAnsi="Noto Sans" w:eastAsia="DejaVu Sans" w:cs="Liberation Sans"/>
+      <w:b/>
+      <w:i w:val="false"/>
+      <w:caps w:val="false"/>
+      <w:smallCaps w:val="false"/>
+      <w:strike w:val="false"/>
+      <w:dstrike w:val="false"/>
+      <w:color w:val="000000"/>
+      <w:kern w:val="2"/>
+      <w:position w:val="0"/>
+      <w:sz w:val="28"/>
+      <w:sz w:val="28"/>
+      <w:szCs w:val="24"/>
+      <w:u w:val="none"/>
+      <w:vertAlign w:val="baseline"/>
+      <w:lang w:val="en" w:eastAsia="zh-CN" w:bidi="hi-IN"/>
+    </w:rPr>
+  </w:style>
+  <w:style w:type="paragraph" w:styleId="FilledBlue">
+    <w:name w:val="Filled Blue"/>
+    <w:basedOn w:val="Filled"/>
+    <w:qFormat/>
+    <w:pPr/>
+    <w:rPr>
+      <w:rFonts w:ascii="Noto Sans" w:hAnsi="Noto Sans"/>
+      <w:b/>
+      <w:color w:val="FFFFFF"/>
+      <w:sz w:val="28"/>
+    </w:rPr>
+  </w:style>
+  <w:style w:type="paragraph" w:styleId="FilledGreen">
+    <w:name w:val="Filled Green"/>
+    <w:basedOn w:val="Filled"/>
+    <w:qFormat/>
+    <w:pPr/>
+    <w:rPr>
+      <w:rFonts w:ascii="Noto Sans" w:hAnsi="Noto Sans"/>
+      <w:b/>
+      <w:color w:val="FFFFFF"/>
+      <w:sz w:val="28"/>
+    </w:rPr>
+  </w:style>
+  <w:style w:type="paragraph" w:styleId="FilledRed">
+    <w:name w:val="Filled Red"/>
+    <w:basedOn w:val="Filled"/>
+    <w:qFormat/>
+    <w:pPr/>
+    <w:rPr>
+      <w:rFonts w:ascii="Noto Sans" w:hAnsi="Noto Sans"/>
+      <w:b/>
+      <w:color w:val="FFFFFF"/>
+      <w:sz w:val="28"/>
+    </w:rPr>
+  </w:style>
+  <w:style w:type="paragraph" w:styleId="FilledYellow">
+    <w:name w:val="Filled Yellow"/>
+    <w:basedOn w:val="Filled"/>
+    <w:qFormat/>
+    <w:pPr/>
+    <w:rPr>
+      <w:rFonts w:ascii="Noto Sans" w:hAnsi="Noto Sans"/>
+      <w:b/>
+      <w:color w:val="FFFFFF"/>
+      <w:sz w:val="28"/>
+    </w:rPr>
+  </w:style>
+  <w:style w:type="paragraph" w:styleId="Outlined">
+    <w:name w:val="Outlined"/>
+    <w:qFormat/>
+    <w:pPr>
+      <w:keepNext w:val="false"/>
+      <w:keepLines w:val="false"/>
+      <w:widowControl/>
+      <w:pBdr/>
+      <w:kinsoku w:val="true"/>
+      <w:overflowPunct w:val="true"/>
+      <w:autoSpaceDE w:val="true"/>
+      <w:bidi w:val="0"/>
+      <w:spacing w:lineRule="auto" w:line="276" w:before="0" w:after="0"/>
+      <w:ind w:left="0" w:right="0" w:hanging="0"/>
+      <w:jc w:val="left"/>
+    </w:pPr>
+    <w:rPr>
+      <w:rFonts w:ascii="Noto Sans" w:hAnsi="Noto Sans" w:eastAsia="DejaVu Sans" w:cs="Liberation Sans"/>
+      <w:b/>
+      <w:i w:val="false"/>
+      <w:caps w:val="false"/>
+      <w:smallCaps w:val="false"/>
+      <w:strike w:val="false"/>
+      <w:dstrike w:val="false"/>
+      <w:color w:val="000000"/>
+      <w:kern w:val="2"/>
+      <w:position w:val="0"/>
+      <w:sz w:val="28"/>
+      <w:sz w:val="28"/>
+      <w:szCs w:val="24"/>
+      <w:u w:val="none"/>
+      <w:vertAlign w:val="baseline"/>
+      <w:lang w:val="en" w:eastAsia="zh-CN" w:bidi="hi-IN"/>
+    </w:rPr>
+  </w:style>
+  <w:style w:type="paragraph" w:styleId="OutlinedBlue">
+    <w:name w:val="Outlined Blue"/>
+    <w:basedOn w:val="Outlined"/>
+    <w:qFormat/>
+    <w:pPr/>
+    <w:rPr>
+      <w:rFonts w:ascii="Noto Sans" w:hAnsi="Noto Sans"/>
+      <w:b/>
+      <w:color w:val="355269"/>
+      <w:sz w:val="28"/>
+    </w:rPr>
+  </w:style>
+  <w:style w:type="paragraph" w:styleId="OutlinedGreen">
+    <w:name w:val="Outlined Green"/>
+    <w:basedOn w:val="Outlined"/>
+    <w:qFormat/>
+    <w:pPr/>
+    <w:rPr>
+      <w:rFonts w:ascii="Noto Sans" w:hAnsi="Noto Sans"/>
+      <w:b/>
+      <w:color w:val="127622"/>
+      <w:sz w:val="28"/>
+    </w:rPr>
+  </w:style>
+  <w:style w:type="paragraph" w:styleId="OutlinedRed">
+    <w:name w:val="Outlined Red"/>
+    <w:basedOn w:val="Outlined"/>
+    <w:qFormat/>
+    <w:pPr/>
+    <w:rPr>
+      <w:rFonts w:ascii="Noto Sans" w:hAnsi="Noto Sans"/>
+      <w:b/>
+      <w:color w:val="C9211E"/>
+      <w:sz w:val="28"/>
+    </w:rPr>
+  </w:style>
+  <w:style w:type="paragraph" w:styleId="OutlinedYellow">
+    <w:name w:val="Outlined Yellow"/>
+    <w:basedOn w:val="Outlined"/>
+    <w:qFormat/>
+    <w:pPr/>
+    <w:rPr>
+      <w:rFonts w:ascii="Noto Sans" w:hAnsi="Noto Sans"/>
+      <w:b/>
+      <w:color w:val="B47804"/>
+      <w:sz w:val="28"/>
+    </w:rPr>
+  </w:style>
+  <w:style w:type="paragraph" w:styleId="Objectwitharrow1">
+    <w:name w:val="objectwitharrow"/>
+    <w:basedOn w:val="Default"/>
+    <w:qFormat/>
+    <w:pPr>
+      <w:spacing w:lineRule="atLeast" w:line="200" w:before="0" w:after="0"/>
+    </w:pPr>
+    <w:rPr>
+      <w:rFonts w:ascii="FreeSans" w:hAnsi="FreeSans"/>
+      <w:b w:val="false"/>
+      <w:i w:val="false"/>
+      <w:strike w:val="false"/>
+      <w:dstrike w:val="false"/>
+      <w:outline w:val="false"/>
+      <w:shadow w:val="false"/>
+      <w:color w:val="auto"/>
+      <w:kern w:val="2"/>
+      <w:sz w:val="36"/>
+      <w:u w:val="none"/>
+      <w:em w:val="none"/>
+    </w:rPr>
+  </w:style>
+  <w:style w:type="paragraph" w:styleId="Objectwithshadow1">
+    <w:name w:val="objectwithshadow"/>
+    <w:basedOn w:val="Default"/>
+    <w:qFormat/>
+    <w:pPr>
+      <w:spacing w:lineRule="atLeast" w:line="200" w:before="0" w:after="0"/>
+    </w:pPr>
+    <w:rPr>
+      <w:rFonts w:ascii="FreeSans" w:hAnsi="FreeSans"/>
+      <w:b w:val="false"/>
+      <w:i w:val="false"/>
+      <w:strike w:val="false"/>
+      <w:dstrike w:val="false"/>
+      <w:outline w:val="false"/>
+      <w:shadow w:val="false"/>
+      <w:color w:val="auto"/>
+      <w:kern w:val="2"/>
+      <w:sz w:val="36"/>
+      <w:u w:val="none"/>
+      <w:em w:val="none"/>
+    </w:rPr>
+  </w:style>
+  <w:style w:type="paragraph" w:styleId="Textbody2">
+    <w:name w:val="textbody"/>
+    <w:basedOn w:val="Default"/>
+    <w:qFormat/>
+    <w:pPr>
+      <w:spacing w:lineRule="atLeast" w:line="200" w:before="0" w:after="0"/>
+    </w:pPr>
+    <w:rPr>
+      <w:rFonts w:ascii="FreeSans" w:hAnsi="FreeSans"/>
+      <w:b w:val="false"/>
+      <w:i w:val="false"/>
+      <w:strike w:val="false"/>
+      <w:dstrike w:val="false"/>
+      <w:outline w:val="false"/>
+      <w:shadow w:val="false"/>
+      <w:color w:val="auto"/>
+      <w:kern w:val="2"/>
+      <w:sz w:val="36"/>
+      <w:u w:val="none"/>
+      <w:em w:val="none"/>
+    </w:rPr>
+  </w:style>
+  <w:style w:type="paragraph" w:styleId="Textbodyjustfied">
+    <w:name w:val="textbodyjustfied"/>
+    <w:basedOn w:val="Default"/>
+    <w:qFormat/>
+    <w:pPr>
+      <w:spacing w:lineRule="atLeast" w:line="200" w:before="0" w:after="0"/>
+      <w:jc w:val="left"/>
+    </w:pPr>
+    <w:rPr>
+      <w:rFonts w:ascii="FreeSans" w:hAnsi="FreeSans"/>
+      <w:b w:val="false"/>
+      <w:i w:val="false"/>
+      <w:strike w:val="false"/>
+      <w:dstrike w:val="false"/>
+      <w:outline w:val="false"/>
+      <w:shadow w:val="false"/>
+      <w:color w:val="auto"/>
+      <w:kern w:val="2"/>
+      <w:sz w:val="36"/>
+      <w:u w:val="none"/>
+      <w:em w:val="none"/>
+    </w:rPr>
+  </w:style>
+  <w:style w:type="paragraph" w:styleId="Textbodyindent">
+    <w:name w:val="textbodyindent"/>
+    <w:basedOn w:val="Default"/>
+    <w:qFormat/>
+    <w:pPr>
+      <w:spacing w:lineRule="atLeast" w:line="200" w:before="0" w:after="0"/>
+      <w:ind w:left="0" w:right="0" w:firstLine="340"/>
+    </w:pPr>
+    <w:rPr>
+      <w:rFonts w:ascii="FreeSans" w:hAnsi="FreeSans"/>
+      <w:b w:val="false"/>
+      <w:i w:val="false"/>
+      <w:strike w:val="false"/>
+      <w:dstrike w:val="false"/>
+      <w:outline w:val="false"/>
+      <w:shadow w:val="false"/>
+      <w:color w:val="auto"/>
+      <w:kern w:val="2"/>
+      <w:sz w:val="36"/>
+      <w:u w:val="none"/>
+      <w:em w:val="none"/>
+    </w:rPr>
+  </w:style>
+  <w:style w:type="paragraph" w:styleId="Title11">
+    <w:name w:val="title1"/>
+    <w:basedOn w:val="Default"/>
+    <w:qFormat/>
+    <w:pPr>
+      <w:spacing w:lineRule="atLeast" w:line="200" w:before="0" w:after="0"/>
+      <w:jc w:val="center"/>
+    </w:pPr>
+    <w:rPr>
+      <w:rFonts w:ascii="FreeSans" w:hAnsi="FreeSans"/>
+      <w:b w:val="false"/>
+      <w:i w:val="false"/>
+      <w:strike w:val="false"/>
+      <w:dstrike w:val="false"/>
+      <w:outline w:val="false"/>
+      <w:shadow w:val="false"/>
+      <w:color w:val="auto"/>
+      <w:kern w:val="2"/>
+      <w:sz w:val="36"/>
+      <w:u w:val="none"/>
+      <w:em w:val="none"/>
+    </w:rPr>
+  </w:style>
+  <w:style w:type="paragraph" w:styleId="Title21">
+    <w:name w:val="title2"/>
+    <w:basedOn w:val="Default"/>
+    <w:qFormat/>
+    <w:pPr>
+      <w:spacing w:lineRule="atLeast" w:line="200" w:before="57" w:after="57"/>
+      <w:ind w:left="0" w:right="113" w:hanging="0"/>
+      <w:jc w:val="center"/>
+    </w:pPr>
+    <w:rPr>
+      <w:rFonts w:ascii="FreeSans" w:hAnsi="FreeSans"/>
+      <w:b w:val="false"/>
+      <w:i w:val="false"/>
+      <w:strike w:val="false"/>
+      <w:dstrike w:val="false"/>
+      <w:outline w:val="false"/>
+      <w:shadow w:val="false"/>
+      <w:color w:val="auto"/>
+      <w:kern w:val="2"/>
+      <w:sz w:val="36"/>
+      <w:u w:val="none"/>
+      <w:em w:val="none"/>
+    </w:rPr>
+  </w:style>
+  <w:style w:type="paragraph" w:styleId="Headline1">
+    <w:name w:val="headline1"/>
+    <w:basedOn w:val="Default"/>
+    <w:qFormat/>
+    <w:pPr>
+      <w:spacing w:lineRule="atLeast" w:line="200" w:before="238" w:after="119"/>
+    </w:pPr>
+    <w:rPr>
+      <w:rFonts w:ascii="FreeSans" w:hAnsi="FreeSans"/>
+      <w:b w:val="false"/>
+      <w:i w:val="false"/>
+      <w:strike w:val="false"/>
+      <w:dstrike w:val="false"/>
+      <w:outline w:val="false"/>
+      <w:shadow w:val="false"/>
+      <w:color w:val="auto"/>
+      <w:kern w:val="2"/>
+      <w:sz w:val="36"/>
+      <w:u w:val="none"/>
+      <w:em w:val="none"/>
+    </w:rPr>
+  </w:style>
+  <w:style w:type="paragraph" w:styleId="Headline2">
+    <w:name w:val="headline2"/>
+    <w:basedOn w:val="Default"/>
+    <w:qFormat/>
+    <w:pPr>
+      <w:spacing w:lineRule="atLeast" w:line="200" w:before="238" w:after="119"/>
+    </w:pPr>
+    <w:rPr>
+      <w:rFonts w:ascii="FreeSans" w:hAnsi="FreeSans"/>
+      <w:b w:val="false"/>
+      <w:i w:val="false"/>
+      <w:strike w:val="false"/>
+      <w:dstrike w:val="false"/>
+      <w:outline w:val="false"/>
+      <w:shadow w:val="false"/>
+      <w:color w:val="auto"/>
+      <w:kern w:val="2"/>
+      <w:sz w:val="36"/>
+      <w:u w:val="none"/>
+      <w:em w:val="none"/>
+    </w:rPr>
+  </w:style>
 </w:styles>
 </file>
</xml_diff>

<commit_message>
Report template: Emphasize that incident responders should not prompt reporters for actions to take
</commit_message>
<xml_diff>
--- a/report-template-for-responders.docx
+++ b/report-template-for-responders.docx
@@ -688,69 +688,40 @@
           <w:sz w:val="26"/>
           <w:szCs w:val="26"/>
         </w:rPr>
-      </w:r>
-    </w:p>
-    <w:p>
-      <w:pPr>
-        <w:pStyle w:val="Normal"/>
-        <w:spacing w:before="0" w:after="0"/>
-        <w:rPr>
-          <w:sz w:val="26"/>
-          <w:szCs w:val="26"/>
-        </w:rPr>
-      </w:pPr>
-      <w:r>
-        <w:rPr>
-          <w:sz w:val="26"/>
-          <w:szCs w:val="26"/>
-        </w:rPr>
-        <w:t xml:space="preserve">Actions reporter </w:t>
-      </w:r>
-      <w:r>
-        <w:rPr>
-          <w:sz w:val="26"/>
-          <w:szCs w:val="26"/>
-        </w:rPr>
-        <w:t>has requested you take (do not prompt the reporter)</w:t>
-      </w:r>
-      <w:r>
-        <w:rPr>
-          <w:sz w:val="26"/>
-          <w:szCs w:val="26"/>
-        </w:rPr>
-        <w:t>:</w:t>
-      </w:r>
-    </w:p>
-    <w:p>
-      <w:pPr>
-        <w:pStyle w:val="Normal"/>
-        <w:spacing w:before="0" w:after="0"/>
-        <w:rPr>
-          <w:sz w:val="26"/>
-          <w:szCs w:val="26"/>
-        </w:rPr>
-      </w:pPr>
-      <w:r>
-        <w:rPr>
-          <w:sz w:val="26"/>
-          <w:szCs w:val="26"/>
-        </w:rPr>
-      </w:r>
-    </w:p>
-    <w:p>
-      <w:pPr>
-        <w:pStyle w:val="Normal"/>
-        <w:spacing w:before="0" w:after="0"/>
-        <w:rPr>
-          <w:sz w:val="26"/>
-          <w:szCs w:val="26"/>
-        </w:rPr>
-      </w:pPr>
-      <w:r>
-        <w:rPr>
-          <w:sz w:val="26"/>
-          <w:szCs w:val="26"/>
-        </w:rPr>
+        <w:t>Is there anything that you can do to make the reporter feel more safe, comfortable, or welcome?</w:t>
+      </w:r>
+    </w:p>
+    <w:p>
+      <w:pPr>
+        <w:pStyle w:val="Normal"/>
+        <w:spacing w:before="0" w:after="0"/>
+        <w:rPr>
+          <w:sz w:val="26"/>
+          <w:szCs w:val="26"/>
+        </w:rPr>
+      </w:pPr>
+      <w:r>
+        <w:rPr>
+          <w:sz w:val="26"/>
+          <w:szCs w:val="26"/>
+        </w:rPr>
+      </w:r>
+    </w:p>
+    <w:p>
+      <w:pPr>
+        <w:pStyle w:val="Normal"/>
+        <w:spacing w:before="0" w:after="0"/>
+        <w:rPr>
+          <w:sz w:val="26"/>
+          <w:szCs w:val="26"/>
+        </w:rPr>
+      </w:pPr>
+      <w:r>
+        <w:rPr>
+          <w:sz w:val="26"/>
+          <w:szCs w:val="26"/>
+        </w:rPr>
+        <w:t>Do NOT prompt the reporter for how to handle the report. If they volunteered actions they want taken, record it here:</w:t>
       </w:r>
     </w:p>
     <w:p>

</xml_diff>